<commit_message>
Ini kiki yang ubah
</commit_message>
<xml_diff>
--- a/Muh.Syawal-60900117056.docx
+++ b/Muh.Syawal-60900117056.docx
@@ -1,6 +1,6 @@
 
 <file path=word/document.xml><?xml version="1.0" encoding="utf-8"?>
-<w:document xmlns:ve="http://schemas.openxmlformats.org/markup-compatibility/2006" xmlns:o="urn:schemas-microsoft-com:office:office" xmlns:r="http://schemas.openxmlformats.org/officeDocument/2006/relationships" xmlns:m="http://schemas.openxmlformats.org/officeDocument/2006/math" xmlns:v="urn:schemas-microsoft-com:vml" xmlns:wp="http://schemas.openxmlformats.org/drawingml/2006/wordprocessingDrawing" xmlns:w10="urn:schemas-microsoft-com:office:word" xmlns:w="http://schemas.openxmlformats.org/wordprocessingml/2006/main" xmlns:wne="http://schemas.microsoft.com/office/word/2006/wordml">
+<w:document xmlns:wpc="http://schemas.microsoft.com/office/word/2010/wordprocessingCanvas" xmlns:cx="http://schemas.microsoft.com/office/drawing/2014/chartex" xmlns:mc="http://schemas.openxmlformats.org/markup-compatibility/2006" xmlns:o="urn:schemas-microsoft-com:office:office" xmlns:r="http://schemas.openxmlformats.org/officeDocument/2006/relationships" xmlns:m="http://schemas.openxmlformats.org/officeDocument/2006/math" xmlns:v="urn:schemas-microsoft-com:vml" xmlns:wp14="http://schemas.microsoft.com/office/word/2010/wordprocessingDrawing" xmlns:wp="http://schemas.openxmlformats.org/drawingml/2006/wordprocessingDrawing" xmlns:w10="urn:schemas-microsoft-com:office:word" xmlns:w="http://schemas.openxmlformats.org/wordprocessingml/2006/main" xmlns:w14="http://schemas.microsoft.com/office/word/2010/wordml" xmlns:w15="http://schemas.microsoft.com/office/word/2012/wordml" xmlns:w16se="http://schemas.microsoft.com/office/word/2015/wordml/symex" xmlns:wpg="http://schemas.microsoft.com/office/word/2010/wordprocessingGroup" xmlns:wpi="http://schemas.microsoft.com/office/word/2010/wordprocessingInk" xmlns:wne="http://schemas.microsoft.com/office/word/2006/wordml" xmlns:wps="http://schemas.microsoft.com/office/word/2010/wordprocessingShape" mc:Ignorable="w14 w15 w16se wp14">
   <w:body>
     <w:p>
       <w:pPr>
@@ -14,7 +14,6 @@
         </w:rPr>
       </w:pPr>
       <w:bookmarkStart w:id="0" w:name="_Toc471931670"/>
-      <w:proofErr w:type="gramStart"/>
       <w:r>
         <w:rPr>
           <w:rFonts w:ascii="Times New Roman" w:hAnsi="Times New Roman" w:cs="Times New Roman"/>
@@ -23,18 +22,7 @@
           <w:sz w:val="28"/>
           <w:szCs w:val="28"/>
         </w:rPr>
-        <w:t>Judul :</w:t>
-      </w:r>
-      <w:proofErr w:type="gramEnd"/>
-      <w:r>
-        <w:rPr>
-          <w:rFonts w:ascii="Times New Roman" w:hAnsi="Times New Roman" w:cs="Times New Roman"/>
-          <w:b/>
-          <w:bCs/>
-          <w:sz w:val="28"/>
-          <w:szCs w:val="28"/>
-        </w:rPr>
-        <w:t xml:space="preserve"> </w:t>
+        <w:t xml:space="preserve">Judul : </w:t>
       </w:r>
       <w:r>
         <w:rPr>
@@ -103,61 +91,12 @@
           <w:szCs w:val="28"/>
         </w:rPr>
       </w:pPr>
-      <w:r>
+    </w:p>
+    <w:bookmarkEnd w:id="0"/>
+    <w:p>
+      <w:pPr>
         <w:rPr>
           <w:rFonts w:ascii="Times New Roman" w:hAnsi="Times New Roman" w:cs="Times New Roman"/>
-          <w:b/>
-          <w:noProof/>
-          <w:sz w:val="28"/>
-          <w:szCs w:val="28"/>
-          <w:lang w:val="en-US"/>
-        </w:rPr>
-        <w:drawing>
-          <wp:inline distT="0" distB="0" distL="0" distR="0">
-            <wp:extent cx="2218049" cy="1247775"/>
-            <wp:effectExtent l="19050" t="0" r="0" b="0"/>
-            <wp:docPr id="1" name="Picture 0" descr="sisfosywl.jpg"/>
-            <wp:cNvGraphicFramePr>
-              <a:graphicFrameLocks xmlns:a="http://schemas.openxmlformats.org/drawingml/2006/main" noChangeAspect="1"/>
-            </wp:cNvGraphicFramePr>
-            <a:graphic xmlns:a="http://schemas.openxmlformats.org/drawingml/2006/main">
-              <a:graphicData uri="http://schemas.openxmlformats.org/drawingml/2006/picture">
-                <pic:pic xmlns:pic="http://schemas.openxmlformats.org/drawingml/2006/picture">
-                  <pic:nvPicPr>
-                    <pic:cNvPr id="0" name="sisfosywl.jpg"/>
-                    <pic:cNvPicPr/>
-                  </pic:nvPicPr>
-                  <pic:blipFill>
-                    <a:blip r:embed="rId6" cstate="print"/>
-                    <a:stretch>
-                      <a:fillRect/>
-                    </a:stretch>
-                  </pic:blipFill>
-                  <pic:spPr>
-                    <a:xfrm>
-                      <a:off x="0" y="0"/>
-                      <a:ext cx="2218049" cy="1247775"/>
-                    </a:xfrm>
-                    <a:prstGeom prst="rect">
-                      <a:avLst/>
-                    </a:prstGeom>
-                  </pic:spPr>
-                </pic:pic>
-              </a:graphicData>
-            </a:graphic>
-          </wp:inline>
-        </w:drawing>
-      </w:r>
-    </w:p>
-    <w:p>
-      <w:pPr>
-        <w:spacing w:after="0" w:line="360" w:lineRule="auto"/>
-        <w:jc w:val="center"/>
-        <w:rPr>
-          <w:rFonts w:ascii="Times New Roman" w:hAnsi="Times New Roman" w:cs="Times New Roman"/>
-          <w:b/>
-          <w:sz w:val="28"/>
-          <w:szCs w:val="28"/>
         </w:rPr>
       </w:pPr>
       <w:r>
@@ -168,2667 +107,10 @@
           <w:sz w:val="28"/>
           <w:szCs w:val="28"/>
         </w:rPr>
-        <w:t>BAB I</w:t>
+        <w:t>Add</w:t>
       </w:r>
-    </w:p>
-    <w:p>
-      <w:pPr>
-        <w:jc w:val="center"/>
-        <w:rPr>
-          <w:rFonts w:ascii="Times New Roman" w:hAnsi="Times New Roman" w:cs="Times New Roman"/>
-          <w:b/>
-          <w:bCs/>
-          <w:sz w:val="28"/>
-          <w:szCs w:val="28"/>
-        </w:rPr>
-      </w:pPr>
-      <w:r>
-        <w:rPr>
-          <w:rFonts w:ascii="Times New Roman" w:hAnsi="Times New Roman" w:cs="Times New Roman"/>
-          <w:b/>
-          <w:bCs/>
-          <w:sz w:val="28"/>
-          <w:szCs w:val="28"/>
-        </w:rPr>
-        <w:t>PENDAHULUAN</w:t>
-      </w:r>
-      <w:bookmarkEnd w:id="0"/>
-    </w:p>
-    <w:p>
-      <w:pPr>
-        <w:rPr>
-          <w:rFonts w:ascii="Times New Roman" w:hAnsi="Times New Roman" w:cs="Times New Roman"/>
-        </w:rPr>
-      </w:pPr>
-      <w:r>
-        <w:rPr>
-          <w:rFonts w:ascii="Times New Roman" w:hAnsi="Times New Roman" w:cs="Times New Roman"/>
-        </w:rPr>
-        <w:t> </w:t>
-      </w:r>
-    </w:p>
-    <w:p>
-      <w:pPr>
-        <w:rPr>
-          <w:rFonts w:ascii="Times New Roman" w:hAnsi="Times New Roman" w:cs="Times New Roman"/>
-          <w:b/>
-          <w:bCs/>
-          <w:sz w:val="24"/>
-          <w:szCs w:val="24"/>
-        </w:rPr>
-      </w:pPr>
-      <w:bookmarkStart w:id="1" w:name="_Toc471931671"/>
-      <w:r>
-        <w:rPr>
-          <w:rFonts w:ascii="Times New Roman" w:hAnsi="Times New Roman" w:cs="Times New Roman"/>
-          <w:b/>
-          <w:bCs/>
-          <w:sz w:val="24"/>
-          <w:szCs w:val="24"/>
-        </w:rPr>
-        <w:t>1.1 LatarBelakang</w:t>
-      </w:r>
+      <w:bookmarkStart w:id="1" w:name="_GoBack"/>
       <w:bookmarkEnd w:id="1"/>
-    </w:p>
-    <w:p>
-      <w:pPr>
-        <w:spacing w:after="0" w:line="360" w:lineRule="auto"/>
-        <w:ind w:left="142" w:right="238"/>
-        <w:jc w:val="both"/>
-        <w:rPr>
-          <w:rFonts w:ascii="Times New Roman" w:hAnsi="Times New Roman" w:cs="Times New Roman"/>
-        </w:rPr>
-      </w:pPr>
-      <w:r>
-        <w:rPr>
-          <w:rFonts w:ascii="Times New Roman" w:hAnsi="Times New Roman" w:cs="Times New Roman"/>
-        </w:rPr>
-        <w:t xml:space="preserve">Globalisasi merupakan fenomena mendunia yang menyatukan masyarakat satu dengan yang lain. </w:t>
-      </w:r>
-      <w:proofErr w:type="gramStart"/>
-      <w:r>
-        <w:rPr>
-          <w:rFonts w:ascii="Times New Roman" w:hAnsi="Times New Roman" w:cs="Times New Roman"/>
-        </w:rPr>
-        <w:t>Globalisasi mengakibatkan kemajuan pengetahuan dan teknologi.</w:t>
-      </w:r>
-      <w:proofErr w:type="gramEnd"/>
-      <w:r>
-        <w:rPr>
-          <w:rFonts w:ascii="Times New Roman" w:hAnsi="Times New Roman" w:cs="Times New Roman"/>
-        </w:rPr>
-        <w:t xml:space="preserve"> </w:t>
-      </w:r>
-      <w:proofErr w:type="gramStart"/>
-      <w:r>
-        <w:rPr>
-          <w:rFonts w:ascii="Times New Roman" w:hAnsi="Times New Roman" w:cs="Times New Roman"/>
-        </w:rPr>
-        <w:t>Salah satunya adalah internet yang merupakan bagian dari teknologi yang canggih, yang di dalamnya terdapat berbagai macam media sosial.</w:t>
-      </w:r>
-      <w:proofErr w:type="gramEnd"/>
-      <w:r>
-        <w:rPr>
-          <w:rFonts w:ascii="Times New Roman" w:hAnsi="Times New Roman" w:cs="Times New Roman"/>
-        </w:rPr>
-        <w:t xml:space="preserve"> </w:t>
-      </w:r>
-      <w:proofErr w:type="gramStart"/>
-      <w:r>
-        <w:rPr>
-          <w:rFonts w:ascii="Times New Roman" w:hAnsi="Times New Roman" w:cs="Times New Roman"/>
-        </w:rPr>
-        <w:t xml:space="preserve">Media sosial ini adalah sarana komunikasi sosial secara </w:t>
-      </w:r>
-      <w:r>
-        <w:rPr>
-          <w:rFonts w:ascii="Times New Roman" w:hAnsi="Times New Roman" w:cs="Times New Roman"/>
-          <w:i/>
-        </w:rPr>
-        <w:t>online</w:t>
-      </w:r>
-      <w:r>
-        <w:rPr>
-          <w:rFonts w:ascii="Times New Roman" w:hAnsi="Times New Roman" w:cs="Times New Roman"/>
-        </w:rPr>
-        <w:t xml:space="preserve"> di dunia maya.</w:t>
-      </w:r>
-      <w:proofErr w:type="gramEnd"/>
-      <w:r>
-        <w:rPr>
-          <w:rFonts w:ascii="Times New Roman" w:hAnsi="Times New Roman" w:cs="Times New Roman"/>
-        </w:rPr>
-        <w:t xml:space="preserve"> </w:t>
-      </w:r>
-      <w:proofErr w:type="gramStart"/>
-      <w:r>
-        <w:rPr>
-          <w:rFonts w:ascii="Times New Roman" w:hAnsi="Times New Roman" w:cs="Times New Roman"/>
-        </w:rPr>
-        <w:t>Media sosial ini memberikan pengaruh besar terhadap masyarakat.</w:t>
-      </w:r>
-      <w:proofErr w:type="gramEnd"/>
-      <w:r>
-        <w:rPr>
-          <w:rFonts w:ascii="Times New Roman" w:hAnsi="Times New Roman" w:cs="Times New Roman"/>
-        </w:rPr>
-        <w:t xml:space="preserve"> Pengaruhnya yakni media sosial sebagai media komunikasi edukasi, dimana masyarakat dapat memberikan pendapat dan saling memberikan informasi satu </w:t>
-      </w:r>
-      <w:proofErr w:type="gramStart"/>
-      <w:r>
-        <w:rPr>
-          <w:rFonts w:ascii="Times New Roman" w:hAnsi="Times New Roman" w:cs="Times New Roman"/>
-        </w:rPr>
-        <w:t>sama</w:t>
-      </w:r>
-      <w:proofErr w:type="gramEnd"/>
-      <w:r>
-        <w:rPr>
-          <w:rFonts w:ascii="Times New Roman" w:hAnsi="Times New Roman" w:cs="Times New Roman"/>
-        </w:rPr>
-        <w:t xml:space="preserve"> lain. Di sisi lain, media sosial juga dapat berpengaruh terhadap kemampuan menulis dan penggunaan </w:t>
-      </w:r>
-      <w:proofErr w:type="gramStart"/>
-      <w:r>
-        <w:rPr>
-          <w:rFonts w:ascii="Times New Roman" w:hAnsi="Times New Roman" w:cs="Times New Roman"/>
-        </w:rPr>
-        <w:t>bahasa</w:t>
-      </w:r>
-      <w:proofErr w:type="gramEnd"/>
-      <w:r>
-        <w:rPr>
-          <w:rFonts w:ascii="Times New Roman" w:hAnsi="Times New Roman" w:cs="Times New Roman"/>
-        </w:rPr>
-        <w:t xml:space="preserve"> Indonesia pada seseorang. </w:t>
-      </w:r>
-      <w:proofErr w:type="gramStart"/>
-      <w:r>
-        <w:rPr>
-          <w:rFonts w:ascii="Times New Roman" w:hAnsi="Times New Roman" w:cs="Times New Roman"/>
-        </w:rPr>
-        <w:t>Masyarakat yang menggunakan media sosial dapat menampilkan kegiatan dan aktifitas yang dikerjakan, mengeluarkan pendapat-pendapat, dan mengekspresikan perasaan mereka.</w:t>
-      </w:r>
-      <w:proofErr w:type="gramEnd"/>
-    </w:p>
-    <w:p>
-      <w:pPr>
-        <w:spacing w:line="240" w:lineRule="auto"/>
-        <w:rPr>
-          <w:rFonts w:ascii="Times New Roman" w:hAnsi="Times New Roman" w:cs="Times New Roman"/>
-        </w:rPr>
-      </w:pPr>
-      <w:r>
-        <w:rPr>
-          <w:rFonts w:ascii="Times New Roman" w:hAnsi="Times New Roman" w:cs="Times New Roman"/>
-        </w:rPr>
-        <w:t> </w:t>
-      </w:r>
-      <w:bookmarkStart w:id="2" w:name="_Toc471931672"/>
-      <w:r>
-        <w:rPr>
-          <w:rFonts w:ascii="Times New Roman" w:hAnsi="Times New Roman" w:cs="Times New Roman"/>
-          <w:b/>
-          <w:bCs/>
-          <w:sz w:val="24"/>
-          <w:szCs w:val="24"/>
-        </w:rPr>
-        <w:t>1.2 Rumusan</w:t>
-      </w:r>
-      <w:r>
-        <w:rPr>
-          <w:rFonts w:ascii="Times New Roman" w:hAnsi="Times New Roman" w:cs="Times New Roman"/>
-          <w:b/>
-          <w:bCs/>
-          <w:sz w:val="24"/>
-          <w:szCs w:val="24"/>
-        </w:rPr>
-        <w:t xml:space="preserve"> </w:t>
-      </w:r>
-      <w:r>
-        <w:rPr>
-          <w:rFonts w:ascii="Times New Roman" w:hAnsi="Times New Roman" w:cs="Times New Roman"/>
-          <w:b/>
-          <w:bCs/>
-          <w:sz w:val="24"/>
-          <w:szCs w:val="24"/>
-        </w:rPr>
-        <w:t>Masalah</w:t>
-      </w:r>
-      <w:bookmarkEnd w:id="2"/>
-    </w:p>
-    <w:p>
-      <w:pPr>
-        <w:pStyle w:val="ListParagraph"/>
-        <w:numPr>
-          <w:ilvl w:val="0"/>
-          <w:numId w:val="28"/>
-        </w:numPr>
-        <w:spacing w:line="360" w:lineRule="auto"/>
-        <w:rPr>
-          <w:rFonts w:ascii="Times New Roman" w:hAnsi="Times New Roman" w:cs="Times New Roman"/>
-        </w:rPr>
-      </w:pPr>
-      <w:r>
-        <w:rPr>
-          <w:rFonts w:ascii="Times New Roman" w:hAnsi="Times New Roman" w:cs="Times New Roman"/>
-        </w:rPr>
-        <w:t>Bagaimana penggunaan media sosial?</w:t>
-      </w:r>
-    </w:p>
-    <w:p>
-      <w:pPr>
-        <w:pStyle w:val="ListParagraph"/>
-        <w:numPr>
-          <w:ilvl w:val="0"/>
-          <w:numId w:val="28"/>
-        </w:numPr>
-        <w:spacing w:line="360" w:lineRule="auto"/>
-        <w:rPr>
-          <w:rFonts w:ascii="Times New Roman" w:hAnsi="Times New Roman" w:cs="Times New Roman"/>
-        </w:rPr>
-      </w:pPr>
-      <w:proofErr w:type="gramStart"/>
-      <w:r>
-        <w:rPr>
-          <w:rFonts w:ascii="Times New Roman" w:hAnsi="Times New Roman" w:cs="Times New Roman"/>
-        </w:rPr>
-        <w:t>Apa</w:t>
-      </w:r>
-      <w:proofErr w:type="gramEnd"/>
-      <w:r>
-        <w:rPr>
-          <w:rFonts w:ascii="Times New Roman" w:hAnsi="Times New Roman" w:cs="Times New Roman"/>
-        </w:rPr>
-        <w:t xml:space="preserve"> saja pengaruh positif dan negatif media social secara umum?</w:t>
-      </w:r>
-    </w:p>
-    <w:p>
-      <w:pPr>
-        <w:pStyle w:val="ListParagraph"/>
-        <w:numPr>
-          <w:ilvl w:val="0"/>
-          <w:numId w:val="28"/>
-        </w:numPr>
-        <w:spacing w:line="360" w:lineRule="auto"/>
-        <w:rPr>
-          <w:rFonts w:ascii="Times New Roman" w:hAnsi="Times New Roman" w:cs="Times New Roman"/>
-        </w:rPr>
-      </w:pPr>
-      <w:proofErr w:type="gramStart"/>
-      <w:r>
-        <w:rPr>
-          <w:rFonts w:ascii="Times New Roman" w:hAnsi="Times New Roman" w:cs="Times New Roman"/>
-        </w:rPr>
-        <w:t>Apa</w:t>
-      </w:r>
-      <w:proofErr w:type="gramEnd"/>
-      <w:r>
-        <w:rPr>
-          <w:rFonts w:ascii="Times New Roman" w:hAnsi="Times New Roman" w:cs="Times New Roman"/>
-        </w:rPr>
-        <w:t xml:space="preserve"> saja pengaruh media social terhadap penggunaan bahasa Indonesia?</w:t>
-      </w:r>
-    </w:p>
-    <w:p>
-      <w:pPr>
-        <w:rPr>
-          <w:rFonts w:ascii="Times New Roman" w:hAnsi="Times New Roman" w:cs="Times New Roman"/>
-          <w:b/>
-          <w:bCs/>
-          <w:sz w:val="24"/>
-          <w:szCs w:val="24"/>
-        </w:rPr>
-      </w:pPr>
-      <w:bookmarkStart w:id="3" w:name="_Toc471931673"/>
-      <w:r>
-        <w:rPr>
-          <w:rFonts w:ascii="Times New Roman" w:hAnsi="Times New Roman" w:cs="Times New Roman"/>
-          <w:b/>
-          <w:bCs/>
-          <w:sz w:val="24"/>
-          <w:szCs w:val="24"/>
-        </w:rPr>
-        <w:t>1.3 TujuanPenulisan</w:t>
-      </w:r>
-      <w:bookmarkEnd w:id="3"/>
-    </w:p>
-    <w:p>
-      <w:pPr>
-        <w:pStyle w:val="ListParagraph"/>
-        <w:numPr>
-          <w:ilvl w:val="0"/>
-          <w:numId w:val="21"/>
-        </w:numPr>
-        <w:spacing w:line="240" w:lineRule="auto"/>
-        <w:rPr>
-          <w:rFonts w:ascii="Times New Roman" w:hAnsi="Times New Roman" w:cs="Times New Roman"/>
-        </w:rPr>
-      </w:pPr>
-      <w:r>
-        <w:rPr>
-          <w:rFonts w:ascii="Times New Roman" w:hAnsi="Times New Roman" w:cs="Times New Roman"/>
-        </w:rPr>
-        <w:t>Dapat</w:t>
-      </w:r>
-      <w:r>
-        <w:rPr>
-          <w:rFonts w:ascii="Times New Roman" w:hAnsi="Times New Roman" w:cs="Times New Roman"/>
-        </w:rPr>
-        <w:t xml:space="preserve"> </w:t>
-      </w:r>
-      <w:r>
-        <w:rPr>
-          <w:rFonts w:ascii="Times New Roman" w:hAnsi="Times New Roman" w:cs="Times New Roman"/>
-        </w:rPr>
-        <w:t>mengetahui</w:t>
-      </w:r>
-      <w:r>
-        <w:rPr>
-          <w:rFonts w:ascii="Times New Roman" w:hAnsi="Times New Roman" w:cs="Times New Roman"/>
-        </w:rPr>
-        <w:t xml:space="preserve"> penggunaan media sosial</w:t>
-      </w:r>
-    </w:p>
-    <w:p>
-      <w:pPr>
-        <w:pStyle w:val="ListParagraph"/>
-        <w:numPr>
-          <w:ilvl w:val="0"/>
-          <w:numId w:val="21"/>
-        </w:numPr>
-        <w:spacing w:line="240" w:lineRule="auto"/>
-        <w:rPr>
-          <w:rFonts w:ascii="Times New Roman" w:hAnsi="Times New Roman" w:cs="Times New Roman"/>
-        </w:rPr>
-      </w:pPr>
-      <w:r>
-        <w:rPr>
-          <w:rFonts w:ascii="Times New Roman" w:hAnsi="Times New Roman" w:cs="Times New Roman"/>
-        </w:rPr>
-        <w:t>Dapa</w:t>
-      </w:r>
-      <w:r>
-        <w:rPr>
-          <w:rFonts w:ascii="Times New Roman" w:hAnsi="Times New Roman" w:cs="Times New Roman"/>
-        </w:rPr>
-        <w:t>t mengetahui pengaruh positif dan negatif  media sosial</w:t>
-      </w:r>
-    </w:p>
-    <w:p>
-      <w:pPr>
-        <w:pStyle w:val="ListParagraph"/>
-        <w:numPr>
-          <w:ilvl w:val="0"/>
-          <w:numId w:val="21"/>
-        </w:numPr>
-        <w:spacing w:line="240" w:lineRule="auto"/>
-        <w:rPr>
-          <w:rFonts w:ascii="Times New Roman" w:hAnsi="Times New Roman" w:cs="Times New Roman"/>
-        </w:rPr>
-      </w:pPr>
-      <w:r>
-        <w:rPr>
-          <w:rFonts w:ascii="Times New Roman" w:hAnsi="Times New Roman" w:cs="Times New Roman"/>
-        </w:rPr>
-        <w:t>Dapat</w:t>
-      </w:r>
-      <w:r>
-        <w:rPr>
-          <w:rFonts w:ascii="Times New Roman" w:hAnsi="Times New Roman" w:cs="Times New Roman"/>
-        </w:rPr>
-        <w:t xml:space="preserve"> </w:t>
-      </w:r>
-      <w:r>
-        <w:rPr>
-          <w:rFonts w:ascii="Times New Roman" w:hAnsi="Times New Roman" w:cs="Times New Roman"/>
-        </w:rPr>
-        <w:t>m</w:t>
-      </w:r>
-      <w:r>
-        <w:rPr>
-          <w:rFonts w:ascii="Times New Roman" w:hAnsi="Times New Roman" w:cs="Times New Roman"/>
-        </w:rPr>
-        <w:t>engetahui pengaruh media social terhadap penggunaan bahasa Indonesia?</w:t>
-      </w:r>
-    </w:p>
-    <w:p>
-      <w:pPr>
-        <w:jc w:val="center"/>
-        <w:rPr>
-          <w:rFonts w:ascii="Times New Roman" w:hAnsi="Times New Roman" w:cs="Times New Roman"/>
-          <w:b/>
-          <w:bCs/>
-          <w:sz w:val="28"/>
-          <w:szCs w:val="28"/>
-        </w:rPr>
-      </w:pPr>
-      <w:bookmarkStart w:id="4" w:name="_Toc471931674"/>
-      <w:r>
-        <w:rPr>
-          <w:rFonts w:ascii="Times New Roman" w:hAnsi="Times New Roman" w:cs="Times New Roman"/>
-          <w:b/>
-          <w:bCs/>
-          <w:sz w:val="28"/>
-          <w:szCs w:val="28"/>
-        </w:rPr>
-        <w:lastRenderedPageBreak/>
-        <w:t>BAB II</w:t>
-      </w:r>
-    </w:p>
-    <w:p>
-      <w:pPr>
-        <w:jc w:val="center"/>
-        <w:rPr>
-          <w:rFonts w:ascii="Times New Roman" w:hAnsi="Times New Roman" w:cs="Times New Roman"/>
-          <w:b/>
-          <w:bCs/>
-          <w:sz w:val="28"/>
-          <w:szCs w:val="28"/>
-        </w:rPr>
-      </w:pPr>
-      <w:r>
-        <w:rPr>
-          <w:rFonts w:ascii="Times New Roman" w:hAnsi="Times New Roman" w:cs="Times New Roman"/>
-          <w:b/>
-          <w:bCs/>
-          <w:sz w:val="28"/>
-          <w:szCs w:val="28"/>
-        </w:rPr>
-        <w:t>PEMBAHASAN</w:t>
-      </w:r>
-      <w:bookmarkEnd w:id="4"/>
-    </w:p>
-    <w:p>
-      <w:pPr>
-        <w:rPr>
-          <w:rFonts w:ascii="Times New Roman" w:hAnsi="Times New Roman" w:cs="Times New Roman"/>
-        </w:rPr>
-      </w:pPr>
-      <w:r>
-        <w:rPr>
-          <w:rFonts w:ascii="Times New Roman" w:hAnsi="Times New Roman" w:cs="Times New Roman"/>
-        </w:rPr>
-        <w:t> </w:t>
-      </w:r>
-    </w:p>
-    <w:p>
-      <w:pPr>
-        <w:pStyle w:val="ListParagraph"/>
-        <w:tabs>
-          <w:tab w:val="left" w:pos="284"/>
-        </w:tabs>
-        <w:spacing w:after="0" w:line="360" w:lineRule="auto"/>
-        <w:ind w:left="0"/>
-        <w:rPr>
-          <w:rFonts w:ascii="Times New Roman" w:hAnsi="Times New Roman" w:cs="Times New Roman"/>
-          <w:b/>
-          <w:bCs/>
-          <w:sz w:val="24"/>
-          <w:szCs w:val="24"/>
-        </w:rPr>
-      </w:pPr>
-      <w:bookmarkStart w:id="5" w:name="_Toc471931675"/>
-      <w:r>
-        <w:rPr>
-          <w:rFonts w:ascii="Times New Roman" w:hAnsi="Times New Roman" w:cs="Times New Roman"/>
-          <w:b/>
-          <w:bCs/>
-          <w:sz w:val="24"/>
-          <w:szCs w:val="24"/>
-        </w:rPr>
-        <w:t>2.1 </w:t>
-      </w:r>
-      <w:bookmarkEnd w:id="5"/>
-      <w:r>
-        <w:rPr>
-          <w:rFonts w:ascii="Times New Roman" w:hAnsi="Times New Roman" w:cs="Times New Roman"/>
-          <w:b/>
-          <w:bCs/>
-          <w:sz w:val="24"/>
-          <w:szCs w:val="24"/>
-        </w:rPr>
-        <w:t>Penggunaan Media Sosial</w:t>
-      </w:r>
-    </w:p>
-    <w:p>
-      <w:pPr>
-        <w:pStyle w:val="NormalWeb"/>
-        <w:spacing w:before="0" w:beforeAutospacing="0" w:after="0" w:afterAutospacing="0" w:line="360" w:lineRule="auto"/>
-        <w:ind w:firstLine="709"/>
-        <w:jc w:val="both"/>
-        <w:rPr>
-          <w:sz w:val="22"/>
-          <w:szCs w:val="22"/>
-        </w:rPr>
-      </w:pPr>
-      <w:r>
-        <w:rPr>
-          <w:b/>
-          <w:bCs/>
-          <w:sz w:val="22"/>
-          <w:szCs w:val="22"/>
-        </w:rPr>
-        <w:tab/>
-      </w:r>
-      <w:proofErr w:type="gramStart"/>
-      <w:r>
-        <w:rPr>
-          <w:sz w:val="22"/>
-          <w:szCs w:val="22"/>
-        </w:rPr>
-        <w:t>Indonesia merupakan negara yang konsumsi masyarakatnya tinggi terhadap media sosial.</w:t>
-      </w:r>
-      <w:proofErr w:type="gramEnd"/>
-      <w:r>
-        <w:rPr>
-          <w:sz w:val="22"/>
-          <w:szCs w:val="22"/>
-        </w:rPr>
-        <w:t xml:space="preserve"> </w:t>
-      </w:r>
-      <w:proofErr w:type="gramStart"/>
-      <w:r>
-        <w:rPr>
-          <w:sz w:val="22"/>
-          <w:szCs w:val="22"/>
-        </w:rPr>
-        <w:t xml:space="preserve">Media sosial yang dipakai masyarakat sangat beraneka ragam, diataranya yaitu </w:t>
-      </w:r>
-      <w:r>
-        <w:rPr>
-          <w:i/>
-          <w:sz w:val="22"/>
-          <w:szCs w:val="22"/>
-        </w:rPr>
-        <w:t>facebook, twitter, path, line</w:t>
-      </w:r>
-      <w:r>
-        <w:rPr>
-          <w:sz w:val="22"/>
-          <w:szCs w:val="22"/>
-        </w:rPr>
-        <w:t xml:space="preserve"> dan sebagainya.</w:t>
-      </w:r>
-      <w:proofErr w:type="gramEnd"/>
-      <w:r>
-        <w:rPr>
-          <w:sz w:val="22"/>
-          <w:szCs w:val="22"/>
-        </w:rPr>
-        <w:t xml:space="preserve"> </w:t>
-      </w:r>
-      <w:proofErr w:type="gramStart"/>
-      <w:r>
-        <w:rPr>
-          <w:sz w:val="22"/>
-          <w:szCs w:val="22"/>
-        </w:rPr>
-        <w:t>Masing-masing media sosial memiliki fasilitas dan keunikan yang berbeda-beda, sebagai berikut.</w:t>
-      </w:r>
-      <w:proofErr w:type="gramEnd"/>
-    </w:p>
-    <w:p>
-      <w:pPr>
-        <w:pStyle w:val="NormalWeb"/>
-        <w:numPr>
-          <w:ilvl w:val="0"/>
-          <w:numId w:val="30"/>
-        </w:numPr>
-        <w:tabs>
-          <w:tab w:val="left" w:pos="284"/>
-        </w:tabs>
-        <w:spacing w:before="0" w:beforeAutospacing="0" w:after="0" w:afterAutospacing="0" w:line="360" w:lineRule="auto"/>
-        <w:ind w:left="0" w:firstLine="0"/>
-        <w:jc w:val="both"/>
-        <w:rPr>
-          <w:sz w:val="22"/>
-          <w:szCs w:val="22"/>
-        </w:rPr>
-      </w:pPr>
-      <w:r>
-        <w:rPr>
-          <w:i/>
-          <w:sz w:val="22"/>
-          <w:szCs w:val="22"/>
-        </w:rPr>
-        <w:t>Facebook</w:t>
-      </w:r>
-    </w:p>
-    <w:p>
-      <w:pPr>
-        <w:pStyle w:val="NormalWeb"/>
-        <w:spacing w:before="0" w:beforeAutospacing="0" w:after="0" w:afterAutospacing="0" w:line="360" w:lineRule="auto"/>
-        <w:ind w:left="284" w:firstLine="425"/>
-        <w:jc w:val="both"/>
-        <w:rPr>
-          <w:sz w:val="22"/>
-          <w:szCs w:val="22"/>
-        </w:rPr>
-      </w:pPr>
-      <w:proofErr w:type="gramStart"/>
-      <w:r>
-        <w:rPr>
-          <w:i/>
-          <w:sz w:val="22"/>
-          <w:szCs w:val="22"/>
-        </w:rPr>
-        <w:t>Facebook</w:t>
-      </w:r>
-      <w:r>
-        <w:rPr>
-          <w:sz w:val="22"/>
-          <w:szCs w:val="22"/>
-        </w:rPr>
-        <w:t xml:space="preserve"> adalah jejaring sosial paling populer yang masih digunakan masyarakat hingga saat ini.</w:t>
-      </w:r>
-      <w:proofErr w:type="gramEnd"/>
-      <w:r>
-        <w:rPr>
-          <w:sz w:val="22"/>
-          <w:szCs w:val="22"/>
-        </w:rPr>
-        <w:t xml:space="preserve"> </w:t>
-      </w:r>
-      <w:proofErr w:type="gramStart"/>
-      <w:r>
-        <w:rPr>
-          <w:i/>
-          <w:sz w:val="22"/>
-          <w:szCs w:val="22"/>
-        </w:rPr>
-        <w:t>Facebook</w:t>
-      </w:r>
-      <w:r>
-        <w:rPr>
-          <w:sz w:val="22"/>
-          <w:szCs w:val="22"/>
-        </w:rPr>
-        <w:t xml:space="preserve"> didirikan oleh Mark Zuckerberg pada tahun 2004.</w:t>
-      </w:r>
-      <w:proofErr w:type="gramEnd"/>
-      <w:r>
-        <w:rPr>
-          <w:sz w:val="22"/>
-          <w:szCs w:val="22"/>
-        </w:rPr>
-        <w:t xml:space="preserve"> </w:t>
-      </w:r>
-      <w:proofErr w:type="gramStart"/>
-      <w:r>
-        <w:rPr>
-          <w:sz w:val="22"/>
-          <w:szCs w:val="22"/>
-        </w:rPr>
-        <w:t>Jejaring sosial ini menawarkan konten dan fasilitas yang lebih lengkap dari jejaring sosial lainnya.</w:t>
-      </w:r>
-      <w:proofErr w:type="gramEnd"/>
-      <w:r>
-        <w:rPr>
-          <w:sz w:val="22"/>
-          <w:szCs w:val="22"/>
-        </w:rPr>
-        <w:t xml:space="preserve"> Fasilitas yang diandalkan dari jejaring ini antara </w:t>
-      </w:r>
-      <w:proofErr w:type="gramStart"/>
-      <w:r>
-        <w:rPr>
-          <w:sz w:val="22"/>
-          <w:szCs w:val="22"/>
-        </w:rPr>
-        <w:t>lain</w:t>
-      </w:r>
-      <w:proofErr w:type="gramEnd"/>
-      <w:r>
-        <w:rPr>
-          <w:sz w:val="22"/>
-          <w:szCs w:val="22"/>
-        </w:rPr>
-        <w:t xml:space="preserve"> konten chat, berbagi foto dan video, beragam permainan </w:t>
-      </w:r>
-      <w:r>
-        <w:rPr>
-          <w:i/>
-          <w:sz w:val="22"/>
-          <w:szCs w:val="22"/>
-        </w:rPr>
-        <w:t>facebook</w:t>
-      </w:r>
-      <w:r>
-        <w:rPr>
-          <w:sz w:val="22"/>
-          <w:szCs w:val="22"/>
-        </w:rPr>
-        <w:t>, ataupun dapat berbagi status maupun catatan (</w:t>
-      </w:r>
-      <w:r>
-        <w:rPr>
-          <w:i/>
-          <w:sz w:val="22"/>
-          <w:szCs w:val="22"/>
-        </w:rPr>
-        <w:t>note</w:t>
-      </w:r>
-      <w:r>
-        <w:rPr>
-          <w:sz w:val="22"/>
-          <w:szCs w:val="22"/>
-        </w:rPr>
-        <w:t xml:space="preserve">). </w:t>
-      </w:r>
-      <w:proofErr w:type="gramStart"/>
-      <w:r>
-        <w:rPr>
-          <w:sz w:val="22"/>
-          <w:szCs w:val="22"/>
-        </w:rPr>
-        <w:t xml:space="preserve">Saat ini ada lebih dari 600 juta orang di dunia yang menggunakan </w:t>
-      </w:r>
-      <w:r>
-        <w:rPr>
-          <w:i/>
-          <w:sz w:val="22"/>
-          <w:szCs w:val="22"/>
-        </w:rPr>
-        <w:t>facebook</w:t>
-      </w:r>
-      <w:r>
-        <w:rPr>
-          <w:sz w:val="22"/>
-          <w:szCs w:val="22"/>
-        </w:rPr>
-        <w:t xml:space="preserve"> dan Indonesia merupakan salah satu negara penyumbang pengguna terbanyak.</w:t>
-      </w:r>
-      <w:proofErr w:type="gramEnd"/>
-    </w:p>
-    <w:p>
-      <w:pPr>
-        <w:pStyle w:val="NormalWeb"/>
-        <w:spacing w:before="0" w:beforeAutospacing="0" w:after="0" w:afterAutospacing="0" w:line="360" w:lineRule="auto"/>
-        <w:jc w:val="both"/>
-        <w:rPr>
-          <w:i/>
-          <w:sz w:val="22"/>
-          <w:szCs w:val="22"/>
-        </w:rPr>
-      </w:pPr>
-      <w:r>
-        <w:rPr>
-          <w:sz w:val="22"/>
-          <w:szCs w:val="22"/>
-        </w:rPr>
-        <w:t xml:space="preserve">2) </w:t>
-      </w:r>
-      <w:r>
-        <w:rPr>
-          <w:i/>
-          <w:sz w:val="22"/>
-          <w:szCs w:val="22"/>
-        </w:rPr>
-        <w:t>Twitter</w:t>
-      </w:r>
-    </w:p>
-    <w:p>
-      <w:pPr>
-        <w:pStyle w:val="NormalWeb"/>
-        <w:spacing w:before="0" w:beforeAutospacing="0" w:after="0" w:afterAutospacing="0" w:line="360" w:lineRule="auto"/>
-        <w:ind w:left="284" w:firstLine="567"/>
-        <w:jc w:val="both"/>
-        <w:rPr>
-          <w:sz w:val="22"/>
-          <w:szCs w:val="22"/>
-        </w:rPr>
-      </w:pPr>
-      <w:r>
-        <w:rPr>
-          <w:i/>
-          <w:sz w:val="22"/>
-          <w:szCs w:val="22"/>
-        </w:rPr>
-        <w:t>Twitter</w:t>
-      </w:r>
-      <w:r>
-        <w:rPr>
-          <w:sz w:val="22"/>
-          <w:szCs w:val="22"/>
-        </w:rPr>
-        <w:t xml:space="preserve"> adalah jejaring sosial yang menfokuskan diri pada </w:t>
-      </w:r>
-      <w:r>
-        <w:rPr>
-          <w:i/>
-          <w:sz w:val="22"/>
-          <w:szCs w:val="22"/>
-        </w:rPr>
-        <w:t>micro-blogging</w:t>
-      </w:r>
-      <w:r>
-        <w:rPr>
-          <w:sz w:val="22"/>
-          <w:szCs w:val="22"/>
-        </w:rPr>
-        <w:t xml:space="preserve">. </w:t>
-      </w:r>
-      <w:proofErr w:type="gramStart"/>
-      <w:r>
-        <w:rPr>
-          <w:sz w:val="22"/>
-          <w:szCs w:val="22"/>
-        </w:rPr>
-        <w:t xml:space="preserve">Namun fokus ini menjadi keunggulan tersendiri dari </w:t>
-      </w:r>
-      <w:r>
-        <w:rPr>
-          <w:i/>
-          <w:sz w:val="22"/>
-          <w:szCs w:val="22"/>
-        </w:rPr>
-        <w:t>twitter.</w:t>
-      </w:r>
-      <w:proofErr w:type="gramEnd"/>
-      <w:r>
-        <w:rPr>
-          <w:i/>
-          <w:sz w:val="22"/>
-          <w:szCs w:val="22"/>
-        </w:rPr>
-        <w:t xml:space="preserve"> Twitter</w:t>
-      </w:r>
-      <w:r>
-        <w:rPr>
-          <w:sz w:val="22"/>
-          <w:szCs w:val="22"/>
-        </w:rPr>
-        <w:t xml:space="preserve"> memungkinkan pengguna untuk mengikuti (</w:t>
-      </w:r>
-      <w:r>
-        <w:rPr>
-          <w:i/>
-          <w:sz w:val="22"/>
-          <w:szCs w:val="22"/>
-        </w:rPr>
-        <w:t>follow</w:t>
-      </w:r>
-      <w:r>
-        <w:rPr>
-          <w:sz w:val="22"/>
-          <w:szCs w:val="22"/>
-        </w:rPr>
-        <w:t xml:space="preserve">) teman maupun orang </w:t>
-      </w:r>
-      <w:proofErr w:type="gramStart"/>
-      <w:r>
-        <w:rPr>
-          <w:sz w:val="22"/>
-          <w:szCs w:val="22"/>
-        </w:rPr>
-        <w:t>lain</w:t>
-      </w:r>
-      <w:proofErr w:type="gramEnd"/>
-      <w:r>
-        <w:rPr>
-          <w:sz w:val="22"/>
-          <w:szCs w:val="22"/>
-        </w:rPr>
-        <w:t xml:space="preserve"> yang ingin diketahui aktifitasnya. </w:t>
-      </w:r>
-      <w:proofErr w:type="gramStart"/>
-      <w:r>
-        <w:rPr>
-          <w:sz w:val="22"/>
-          <w:szCs w:val="22"/>
-        </w:rPr>
-        <w:t>Pengguna juga dapat berbagi informasi terkini melalui jejaring ini.</w:t>
-      </w:r>
-      <w:proofErr w:type="gramEnd"/>
-      <w:r>
-        <w:rPr>
-          <w:sz w:val="22"/>
-          <w:szCs w:val="22"/>
-        </w:rPr>
-        <w:t xml:space="preserve"> </w:t>
-      </w:r>
-      <w:r>
-        <w:rPr>
-          <w:i/>
-          <w:sz w:val="22"/>
-          <w:szCs w:val="22"/>
-        </w:rPr>
-        <w:t>Twitter</w:t>
-      </w:r>
-      <w:r>
-        <w:rPr>
-          <w:sz w:val="22"/>
-          <w:szCs w:val="22"/>
-        </w:rPr>
-        <w:t xml:space="preserve"> banyak digunakan oleh tokoh-tokoh masyarakat maupun artis untuk menyampaikan aktivitasnya maupun pemikiran-pemikiran dari tokoh-tokoh tersebut. </w:t>
-      </w:r>
-      <w:proofErr w:type="gramStart"/>
-      <w:r>
-        <w:rPr>
-          <w:sz w:val="22"/>
-          <w:szCs w:val="22"/>
-        </w:rPr>
-        <w:t>Bahkan berbagai situs baik situs berita, lembaga pemerintahan, perusahaan, dan lainnya menggunakan media ini untuk menyampaikan aktivitasnya.</w:t>
-      </w:r>
-      <w:proofErr w:type="gramEnd"/>
-    </w:p>
-    <w:p>
-      <w:pPr>
-        <w:pStyle w:val="NormalWeb"/>
-        <w:spacing w:before="0" w:beforeAutospacing="0" w:after="0" w:afterAutospacing="0" w:line="360" w:lineRule="auto"/>
-        <w:jc w:val="both"/>
-        <w:rPr>
-          <w:sz w:val="22"/>
-          <w:szCs w:val="22"/>
-        </w:rPr>
-      </w:pPr>
-      <w:r>
-        <w:rPr>
-          <w:sz w:val="22"/>
-          <w:szCs w:val="22"/>
-        </w:rPr>
-        <w:t xml:space="preserve">3) </w:t>
-      </w:r>
-      <w:r>
-        <w:rPr>
-          <w:i/>
-          <w:sz w:val="22"/>
-          <w:szCs w:val="22"/>
-        </w:rPr>
-        <w:t>Path</w:t>
-      </w:r>
-    </w:p>
-    <w:p>
-      <w:pPr>
-        <w:pStyle w:val="NormalWeb"/>
-        <w:spacing w:before="0" w:beforeAutospacing="0" w:after="0" w:afterAutospacing="0" w:line="360" w:lineRule="auto"/>
-        <w:ind w:left="284" w:firstLine="425"/>
-        <w:jc w:val="both"/>
-        <w:rPr>
-          <w:sz w:val="22"/>
-          <w:szCs w:val="22"/>
-        </w:rPr>
-      </w:pPr>
-      <w:proofErr w:type="gramStart"/>
-      <w:r>
-        <w:rPr>
-          <w:i/>
-          <w:sz w:val="22"/>
-          <w:szCs w:val="22"/>
-        </w:rPr>
-        <w:t>Path</w:t>
-      </w:r>
-      <w:r>
-        <w:rPr>
-          <w:sz w:val="22"/>
-          <w:szCs w:val="22"/>
-        </w:rPr>
-        <w:t xml:space="preserve"> adalah media sosial privat yang berjalan di perangkat </w:t>
-      </w:r>
-      <w:r>
-        <w:rPr>
-          <w:i/>
-          <w:sz w:val="22"/>
-          <w:szCs w:val="22"/>
-        </w:rPr>
-        <w:t>mobile</w:t>
-      </w:r>
-      <w:r>
-        <w:rPr>
-          <w:sz w:val="22"/>
-          <w:szCs w:val="22"/>
-        </w:rPr>
-        <w:t>, memungkinkan pengguna berbagai pesan dan foto.</w:t>
-      </w:r>
-      <w:proofErr w:type="gramEnd"/>
-      <w:r>
-        <w:rPr>
-          <w:sz w:val="22"/>
-          <w:szCs w:val="22"/>
-        </w:rPr>
-        <w:t xml:space="preserve"> </w:t>
-      </w:r>
-      <w:proofErr w:type="gramStart"/>
-      <w:r>
-        <w:rPr>
-          <w:sz w:val="22"/>
-          <w:szCs w:val="22"/>
-        </w:rPr>
-        <w:t>Media sosial satu ini unik karena tertuju pada kalangan muda agar mereka tetap terhubung dengan keluarga dan teman-teman.</w:t>
-      </w:r>
-      <w:proofErr w:type="gramEnd"/>
-      <w:r>
-        <w:rPr>
-          <w:sz w:val="22"/>
-          <w:szCs w:val="22"/>
-        </w:rPr>
-        <w:t xml:space="preserve"> </w:t>
-      </w:r>
-      <w:proofErr w:type="gramStart"/>
-      <w:r>
-        <w:rPr>
-          <w:sz w:val="22"/>
-          <w:szCs w:val="22"/>
-        </w:rPr>
-        <w:t xml:space="preserve">Pengguna </w:t>
-      </w:r>
-      <w:r>
-        <w:rPr>
-          <w:i/>
-          <w:sz w:val="22"/>
-          <w:szCs w:val="22"/>
-        </w:rPr>
-        <w:t>path</w:t>
-      </w:r>
-      <w:r>
-        <w:rPr>
-          <w:sz w:val="22"/>
-          <w:szCs w:val="22"/>
-        </w:rPr>
-        <w:t xml:space="preserve"> berbeda dari jejaring sosial lainnya dimana hanya pengguna yang telah disetujui yang dapat mengakses halaman </w:t>
-      </w:r>
-      <w:r>
-        <w:rPr>
-          <w:i/>
-          <w:sz w:val="22"/>
-          <w:szCs w:val="22"/>
-        </w:rPr>
-        <w:t>path</w:t>
-      </w:r>
-      <w:r>
-        <w:rPr>
-          <w:sz w:val="22"/>
-          <w:szCs w:val="22"/>
-        </w:rPr>
-        <w:t xml:space="preserve"> seseorang.</w:t>
-      </w:r>
-      <w:proofErr w:type="gramEnd"/>
-      <w:r>
-        <w:rPr>
-          <w:sz w:val="22"/>
-          <w:szCs w:val="22"/>
-        </w:rPr>
-        <w:t xml:space="preserve"> </w:t>
-      </w:r>
-      <w:proofErr w:type="gramStart"/>
-      <w:r>
-        <w:rPr>
-          <w:sz w:val="22"/>
-          <w:szCs w:val="22"/>
-        </w:rPr>
-        <w:t xml:space="preserve">Status privasi dari aplikasi ini menjadikan </w:t>
-      </w:r>
-      <w:r>
-        <w:rPr>
-          <w:i/>
-          <w:sz w:val="22"/>
-          <w:szCs w:val="22"/>
-        </w:rPr>
-        <w:t>path</w:t>
-      </w:r>
-      <w:r>
-        <w:rPr>
-          <w:sz w:val="22"/>
-          <w:szCs w:val="22"/>
-        </w:rPr>
-        <w:t xml:space="preserve"> lebih eksklusif dari berbagai jejaring sosial yang ada.</w:t>
-      </w:r>
-      <w:proofErr w:type="gramEnd"/>
-    </w:p>
-    <w:p>
-      <w:pPr>
-        <w:pStyle w:val="NormalWeb"/>
-        <w:spacing w:before="0" w:beforeAutospacing="0" w:after="0" w:afterAutospacing="0" w:line="360" w:lineRule="auto"/>
-        <w:jc w:val="both"/>
-        <w:rPr>
-          <w:sz w:val="22"/>
-          <w:szCs w:val="22"/>
-        </w:rPr>
-      </w:pPr>
-    </w:p>
-    <w:p>
-      <w:pPr>
-        <w:pStyle w:val="NormalWeb"/>
-        <w:spacing w:before="0" w:beforeAutospacing="0" w:after="0" w:afterAutospacing="0" w:line="360" w:lineRule="auto"/>
-        <w:jc w:val="both"/>
-        <w:rPr>
-          <w:i/>
-          <w:sz w:val="22"/>
-          <w:szCs w:val="22"/>
-        </w:rPr>
-      </w:pPr>
-      <w:r>
-        <w:rPr>
-          <w:sz w:val="22"/>
-          <w:szCs w:val="22"/>
-        </w:rPr>
-        <w:lastRenderedPageBreak/>
-        <w:t xml:space="preserve">4) </w:t>
-      </w:r>
-      <w:r>
-        <w:rPr>
-          <w:i/>
-          <w:sz w:val="22"/>
-          <w:szCs w:val="22"/>
-        </w:rPr>
-        <w:t>Instagram</w:t>
-      </w:r>
-    </w:p>
-    <w:p>
-      <w:pPr>
-        <w:pStyle w:val="NormalWeb"/>
-        <w:spacing w:before="0" w:beforeAutospacing="0" w:after="0" w:afterAutospacing="0" w:line="360" w:lineRule="auto"/>
-        <w:ind w:left="284" w:firstLine="425"/>
-        <w:jc w:val="both"/>
-        <w:rPr>
-          <w:sz w:val="22"/>
-          <w:szCs w:val="22"/>
-        </w:rPr>
-      </w:pPr>
-      <w:r>
-        <w:rPr>
-          <w:i/>
-          <w:sz w:val="22"/>
-          <w:szCs w:val="22"/>
-        </w:rPr>
-        <w:t>Instagaram</w:t>
-      </w:r>
-      <w:r>
-        <w:rPr>
-          <w:sz w:val="22"/>
-          <w:szCs w:val="22"/>
-        </w:rPr>
-        <w:t xml:space="preserve"> adalah sebuah aplikasi untuk berbagi foto yang dapat dilihat oleh </w:t>
-      </w:r>
-      <w:proofErr w:type="gramStart"/>
-      <w:r>
-        <w:rPr>
-          <w:i/>
-          <w:sz w:val="22"/>
-          <w:szCs w:val="22"/>
-        </w:rPr>
-        <w:t>followers</w:t>
-      </w:r>
-      <w:proofErr w:type="gramEnd"/>
-      <w:r>
-        <w:rPr>
-          <w:sz w:val="22"/>
-          <w:szCs w:val="22"/>
-        </w:rPr>
-        <w:t xml:space="preserve"> dari pengunggah foto tersebut dan dapat saling memberikan komentar antara sesamanya. Nama </w:t>
-      </w:r>
-      <w:r>
-        <w:rPr>
-          <w:i/>
-          <w:sz w:val="22"/>
-          <w:szCs w:val="22"/>
-        </w:rPr>
-        <w:t>instagram</w:t>
-      </w:r>
-      <w:r>
-        <w:rPr>
-          <w:sz w:val="22"/>
-          <w:szCs w:val="22"/>
-        </w:rPr>
-        <w:t xml:space="preserve"> berasal dari ‘</w:t>
-      </w:r>
-      <w:r>
-        <w:rPr>
-          <w:i/>
-          <w:sz w:val="22"/>
-          <w:szCs w:val="22"/>
-        </w:rPr>
-        <w:t>insta</w:t>
-      </w:r>
-      <w:r>
-        <w:rPr>
-          <w:sz w:val="22"/>
-          <w:szCs w:val="22"/>
-        </w:rPr>
-        <w:t>’ yang bersal dari kata instant dan ‘</w:t>
-      </w:r>
-      <w:r>
-        <w:rPr>
-          <w:i/>
-          <w:sz w:val="22"/>
-          <w:szCs w:val="22"/>
-        </w:rPr>
-        <w:t>gram</w:t>
-      </w:r>
-      <w:r>
-        <w:rPr>
-          <w:sz w:val="22"/>
-          <w:szCs w:val="22"/>
-        </w:rPr>
-        <w:t xml:space="preserve">’ yang bersal dari telegram, dapat disimpulkan bahwa </w:t>
-      </w:r>
-      <w:r>
-        <w:rPr>
-          <w:i/>
-          <w:sz w:val="22"/>
-          <w:szCs w:val="22"/>
-        </w:rPr>
-        <w:t>instagram</w:t>
-      </w:r>
-      <w:r>
-        <w:rPr>
-          <w:sz w:val="22"/>
-          <w:szCs w:val="22"/>
-        </w:rPr>
-        <w:t xml:space="preserve"> berguna menginformasikan atau membagikan foto kepada orang lain dengan cepat. </w:t>
-      </w:r>
-      <w:proofErr w:type="gramStart"/>
-      <w:r>
-        <w:rPr>
-          <w:sz w:val="22"/>
-          <w:szCs w:val="22"/>
-        </w:rPr>
-        <w:t xml:space="preserve">Salah satunya yang unik dari </w:t>
-      </w:r>
-      <w:r>
-        <w:rPr>
-          <w:i/>
-          <w:sz w:val="22"/>
-          <w:szCs w:val="22"/>
-        </w:rPr>
-        <w:t>instagram</w:t>
-      </w:r>
-      <w:r>
-        <w:rPr>
-          <w:sz w:val="22"/>
-          <w:szCs w:val="22"/>
-        </w:rPr>
-        <w:t xml:space="preserve"> adalah fotonya yang berbentuk persegi yang menggunakan rasio.</w:t>
-      </w:r>
-      <w:proofErr w:type="gramEnd"/>
-    </w:p>
-    <w:p>
-      <w:pPr>
-        <w:pStyle w:val="NormalWeb"/>
-        <w:spacing w:before="0" w:beforeAutospacing="0" w:after="0" w:afterAutospacing="0" w:line="360" w:lineRule="auto"/>
-        <w:ind w:firstLine="709"/>
-        <w:jc w:val="both"/>
-        <w:rPr>
-          <w:sz w:val="22"/>
-          <w:szCs w:val="22"/>
-        </w:rPr>
-      </w:pPr>
-      <w:proofErr w:type="gramStart"/>
-      <w:r>
-        <w:rPr>
-          <w:sz w:val="22"/>
-          <w:szCs w:val="22"/>
-        </w:rPr>
-        <w:t>Penggunaan media sosial tidak hanya digunakan oleh Indonesia, namun negara-negara lain juga menggunakan media sosial.</w:t>
-      </w:r>
-      <w:proofErr w:type="gramEnd"/>
-      <w:r>
-        <w:rPr>
-          <w:sz w:val="22"/>
-          <w:szCs w:val="22"/>
-        </w:rPr>
-        <w:t xml:space="preserve"> </w:t>
-      </w:r>
-      <w:proofErr w:type="gramStart"/>
-      <w:r>
-        <w:rPr>
-          <w:sz w:val="22"/>
-          <w:szCs w:val="22"/>
-        </w:rPr>
-        <w:t>Berikut ini urutan pengguna media sosial yang terbanyak di dunia peringkat media sosial diurutkan berdasarkan jumlah pengguna terbanyak per Januari 2015.</w:t>
-      </w:r>
-      <w:proofErr w:type="gramEnd"/>
-    </w:p>
-    <w:p>
-      <w:pPr>
-        <w:pStyle w:val="ListParagraph"/>
-        <w:tabs>
-          <w:tab w:val="left" w:pos="284"/>
-        </w:tabs>
-        <w:spacing w:after="0" w:line="360" w:lineRule="auto"/>
-        <w:ind w:left="0"/>
-        <w:rPr>
-          <w:rFonts w:ascii="Times New Roman" w:hAnsi="Times New Roman" w:cs="Times New Roman"/>
-          <w:b/>
-          <w:bCs/>
-        </w:rPr>
-      </w:pPr>
-    </w:p>
-    <w:p>
-      <w:pPr>
-        <w:rPr>
-          <w:rFonts w:ascii="Times New Roman" w:hAnsi="Times New Roman" w:cs="Times New Roman"/>
-        </w:rPr>
-      </w:pPr>
-      <w:r>
-        <w:rPr>
-          <w:rFonts w:ascii="Times New Roman" w:hAnsi="Times New Roman" w:cs="Times New Roman"/>
-        </w:rPr>
-        <w:t> </w:t>
-      </w:r>
-    </w:p>
-    <w:p>
-      <w:pPr>
-        <w:spacing w:after="0" w:line="360" w:lineRule="auto"/>
-        <w:rPr>
-          <w:rFonts w:ascii="Times New Roman" w:hAnsi="Times New Roman" w:cs="Times New Roman"/>
-          <w:b/>
-          <w:bCs/>
-          <w:sz w:val="24"/>
-          <w:szCs w:val="24"/>
-        </w:rPr>
-      </w:pPr>
-      <w:bookmarkStart w:id="6" w:name="_Toc471931676"/>
-      <w:r>
-        <w:rPr>
-          <w:rFonts w:ascii="Times New Roman" w:hAnsi="Times New Roman" w:cs="Times New Roman"/>
-          <w:b/>
-          <w:bCs/>
-          <w:sz w:val="24"/>
-          <w:szCs w:val="24"/>
-        </w:rPr>
-        <w:t>2.2 </w:t>
-      </w:r>
-      <w:bookmarkEnd w:id="6"/>
-      <w:r>
-        <w:rPr>
-          <w:rFonts w:ascii="Times New Roman" w:hAnsi="Times New Roman" w:cs="Times New Roman"/>
-          <w:b/>
-          <w:bCs/>
-          <w:sz w:val="24"/>
-          <w:szCs w:val="24"/>
-        </w:rPr>
-        <w:t>Pengaruh Positif dan Negatif Media Sosial secara Umum</w:t>
-      </w:r>
-    </w:p>
-    <w:p>
-      <w:pPr>
-        <w:pStyle w:val="NormalWeb"/>
-        <w:spacing w:before="0" w:beforeAutospacing="0" w:after="0" w:afterAutospacing="0" w:line="360" w:lineRule="auto"/>
-        <w:ind w:firstLine="709"/>
-        <w:jc w:val="both"/>
-        <w:rPr>
-          <w:sz w:val="22"/>
-          <w:szCs w:val="22"/>
-        </w:rPr>
-      </w:pPr>
-      <w:r>
-        <w:rPr>
-          <w:b/>
-          <w:bCs/>
-        </w:rPr>
-        <w:tab/>
-      </w:r>
-      <w:proofErr w:type="gramStart"/>
-      <w:r>
-        <w:rPr>
-          <w:sz w:val="22"/>
-          <w:szCs w:val="22"/>
-        </w:rPr>
-        <w:t>Berbicara sosial media sekarang ini memang sudah tidak asing lagi dikalangan masyarakat, hampir tiap individu menggunakan media sosial dari yang muda hingga yang tua baik untuk berbinis maupun hanya sebatas terhubung dengan teman.</w:t>
-      </w:r>
-      <w:proofErr w:type="gramEnd"/>
-      <w:r>
-        <w:rPr>
-          <w:sz w:val="22"/>
-          <w:szCs w:val="22"/>
-        </w:rPr>
-        <w:t xml:space="preserve"> Dengan adanya media sosial memang sangatlah membantu dalam berhubungan dengan orang </w:t>
-      </w:r>
-      <w:proofErr w:type="gramStart"/>
-      <w:r>
-        <w:rPr>
-          <w:sz w:val="22"/>
-          <w:szCs w:val="22"/>
-        </w:rPr>
-        <w:t>lain</w:t>
-      </w:r>
-      <w:proofErr w:type="gramEnd"/>
-      <w:r>
-        <w:rPr>
-          <w:sz w:val="22"/>
-          <w:szCs w:val="22"/>
-        </w:rPr>
-        <w:t xml:space="preserve">, baik teman maupun saudara. </w:t>
-      </w:r>
-      <w:proofErr w:type="gramStart"/>
-      <w:r>
-        <w:rPr>
-          <w:sz w:val="22"/>
-          <w:szCs w:val="22"/>
-        </w:rPr>
-        <w:t>Namun di dalam kemudahan itu juga terdapat pengaruh positif serta negatifnya.</w:t>
-      </w:r>
-      <w:proofErr w:type="gramEnd"/>
-    </w:p>
-    <w:p>
-      <w:pPr>
-        <w:pStyle w:val="NormalWeb"/>
-        <w:spacing w:before="0" w:beforeAutospacing="0" w:after="0" w:afterAutospacing="0" w:line="360" w:lineRule="auto"/>
-        <w:ind w:firstLine="709"/>
-        <w:jc w:val="both"/>
-        <w:rPr>
-          <w:sz w:val="22"/>
-          <w:szCs w:val="22"/>
-        </w:rPr>
-      </w:pPr>
-      <w:proofErr w:type="gramStart"/>
-      <w:r>
-        <w:rPr>
-          <w:sz w:val="22"/>
-          <w:szCs w:val="22"/>
-        </w:rPr>
-        <w:t>Pengaruh positif misalnya, 1) sebagai tempat promosi.</w:t>
-      </w:r>
-      <w:proofErr w:type="gramEnd"/>
-      <w:r>
-        <w:rPr>
-          <w:sz w:val="22"/>
-          <w:szCs w:val="22"/>
-        </w:rPr>
-        <w:t xml:space="preserve"> </w:t>
-      </w:r>
-      <w:proofErr w:type="gramStart"/>
-      <w:r>
-        <w:rPr>
-          <w:sz w:val="22"/>
-          <w:szCs w:val="22"/>
-        </w:rPr>
-        <w:t>Dengan banyaknya orang yang menggunakan jejaring sosial, membuka kesempatan kita untuk mempromosikan produk atau jasa yang kita tawarkan.</w:t>
-      </w:r>
-      <w:proofErr w:type="gramEnd"/>
-      <w:r>
-        <w:rPr>
-          <w:sz w:val="22"/>
-          <w:szCs w:val="22"/>
-        </w:rPr>
-        <w:t xml:space="preserve"> 2) Ajang memperbanyak teman, apat menambah teman baru maupun relasi bisnis dengan mudah. 3) Sebagai media komunikasi, mempermudah komunikasi dengan orang-orang, baik dalam maupun luar negeri. 4) Tempat mencari informasi, banyak juga instansi pencari berita yang menggunakan media sosial sebagai media penyeberannya. 5) Tempat berbagi, dengan fitur yang ada pada media sosial dapat dengan mudah saling bertukar data baik berupa foto, dokumen, maupun pesan suara.</w:t>
-      </w:r>
-    </w:p>
-    <w:p>
-      <w:pPr>
-        <w:pStyle w:val="NormalWeb"/>
-        <w:spacing w:before="0" w:beforeAutospacing="0" w:after="0" w:afterAutospacing="0" w:line="360" w:lineRule="auto"/>
-        <w:ind w:firstLine="709"/>
-        <w:jc w:val="both"/>
-        <w:rPr>
-          <w:sz w:val="22"/>
-          <w:szCs w:val="22"/>
-        </w:rPr>
-      </w:pPr>
-      <w:proofErr w:type="gramStart"/>
-      <w:r>
-        <w:rPr>
-          <w:sz w:val="22"/>
-          <w:szCs w:val="22"/>
-        </w:rPr>
-        <w:t>Sedangkan pengaruh negatif yang ditimbulkan yaitu, 1) munculnya tindak kejahatan.</w:t>
-      </w:r>
-      <w:proofErr w:type="gramEnd"/>
-      <w:r>
-        <w:rPr>
-          <w:sz w:val="22"/>
-          <w:szCs w:val="22"/>
-        </w:rPr>
-        <w:t xml:space="preserve"> </w:t>
-      </w:r>
-      <w:proofErr w:type="gramStart"/>
-      <w:r>
-        <w:rPr>
-          <w:sz w:val="22"/>
-          <w:szCs w:val="22"/>
-        </w:rPr>
-        <w:t>Banyak juga orang yang menggunakan media sosial sebagai alat untuk melakukan kejahatan seperti contohnya penculikan dan penipuan.</w:t>
-      </w:r>
-      <w:proofErr w:type="gramEnd"/>
-      <w:r>
-        <w:rPr>
-          <w:sz w:val="22"/>
-          <w:szCs w:val="22"/>
-        </w:rPr>
-        <w:t xml:space="preserve"> 2) Mengganggu hubungan antar pasangan, media sosial juga dapat memicu kecemburuan antar pasangan </w:t>
-      </w:r>
-      <w:r>
-        <w:rPr>
-          <w:sz w:val="22"/>
-          <w:szCs w:val="22"/>
-        </w:rPr>
-        <w:lastRenderedPageBreak/>
-        <w:t>jika memang pasangan itu berhubungan yang tidak wajar dengan orang lain. 3) Menimbulkan sifat candu, media sosial juga dapat menimbulkan candu yang dapat mengakibatkan sifat penggunanya menjadi autis atau lebih menutup diri pada kehidupan sekitar.</w:t>
-      </w:r>
-    </w:p>
-    <w:p>
-      <w:pPr>
-        <w:rPr>
-          <w:rFonts w:ascii="Times New Roman" w:hAnsi="Times New Roman" w:cs="Times New Roman"/>
-        </w:rPr>
-      </w:pPr>
-    </w:p>
-    <w:p>
-      <w:pPr>
-        <w:rPr>
-          <w:rFonts w:ascii="Times New Roman" w:hAnsi="Times New Roman" w:cs="Times New Roman"/>
-        </w:rPr>
-      </w:pPr>
-      <w:r>
-        <w:rPr>
-          <w:rFonts w:ascii="Times New Roman" w:hAnsi="Times New Roman" w:cs="Times New Roman"/>
-        </w:rPr>
-        <w:t> </w:t>
-      </w:r>
-    </w:p>
-    <w:p>
-      <w:pPr>
-        <w:spacing w:after="0" w:line="360" w:lineRule="auto"/>
-        <w:jc w:val="both"/>
-        <w:rPr>
-          <w:rFonts w:ascii="Times New Roman" w:hAnsi="Times New Roman" w:cs="Times New Roman"/>
-          <w:sz w:val="24"/>
-          <w:szCs w:val="24"/>
-        </w:rPr>
-      </w:pPr>
-      <w:bookmarkStart w:id="7" w:name="_Toc471931677"/>
-      <w:r>
-        <w:rPr>
-          <w:rFonts w:ascii="Times New Roman" w:hAnsi="Times New Roman" w:cs="Times New Roman"/>
-          <w:b/>
-          <w:bCs/>
-        </w:rPr>
-        <w:t>2.3 </w:t>
-      </w:r>
-      <w:bookmarkEnd w:id="7"/>
-      <w:r>
-        <w:rPr>
-          <w:rFonts w:ascii="Times New Roman" w:hAnsi="Times New Roman" w:cs="Times New Roman"/>
-          <w:b/>
-          <w:bCs/>
-          <w:color w:val="000000"/>
-          <w:sz w:val="24"/>
-          <w:szCs w:val="24"/>
-        </w:rPr>
-        <w:t>Pengaruh Media Sosial terhadap Penggunaan Bahasa Indonesia</w:t>
-      </w:r>
-    </w:p>
-    <w:p>
-      <w:pPr>
-        <w:spacing w:after="0" w:line="360" w:lineRule="auto"/>
-        <w:ind w:firstLine="709"/>
-        <w:jc w:val="both"/>
-        <w:rPr>
-          <w:rFonts w:ascii="Times New Roman" w:hAnsi="Times New Roman" w:cs="Times New Roman"/>
-        </w:rPr>
-      </w:pPr>
-      <w:r>
-        <w:rPr>
-          <w:rFonts w:ascii="Times New Roman" w:hAnsi="Times New Roman" w:cs="Times New Roman"/>
-          <w:b/>
-          <w:bCs/>
-        </w:rPr>
-        <w:tab/>
-      </w:r>
-      <w:proofErr w:type="gramStart"/>
-      <w:r>
-        <w:rPr>
-          <w:rFonts w:ascii="Times New Roman" w:hAnsi="Times New Roman" w:cs="Times New Roman"/>
-        </w:rPr>
-        <w:t>Banyaknya kemudahan yang ditawarkan dalam dunia sosial, terutama kemudahan bahasa tersedianya berbagai bahasa di dunia, bagi penikmatnya berakibat pada semakin banyaknya penngunjung sosial media setiap harinya.</w:t>
-      </w:r>
-      <w:proofErr w:type="gramEnd"/>
-      <w:r>
-        <w:rPr>
-          <w:rFonts w:ascii="Times New Roman" w:hAnsi="Times New Roman" w:cs="Times New Roman"/>
-        </w:rPr>
-        <w:t xml:space="preserve"> Tidak adanya batasan sosial dan bahasa semakin memperkuat maraknya perkembangan bahasa </w:t>
-      </w:r>
-      <w:proofErr w:type="gramStart"/>
-      <w:r>
-        <w:rPr>
-          <w:rFonts w:ascii="Times New Roman" w:hAnsi="Times New Roman" w:cs="Times New Roman"/>
-        </w:rPr>
-        <w:t>gaul</w:t>
-      </w:r>
-      <w:proofErr w:type="gramEnd"/>
-      <w:r>
-        <w:rPr>
-          <w:rFonts w:ascii="Times New Roman" w:hAnsi="Times New Roman" w:cs="Times New Roman"/>
-        </w:rPr>
-        <w:t xml:space="preserve"> di kalangan masyarakat. Sebagai contoh, fenomena bahasa </w:t>
-      </w:r>
-      <w:proofErr w:type="gramStart"/>
-      <w:r>
-        <w:rPr>
-          <w:rFonts w:ascii="Times New Roman" w:hAnsi="Times New Roman" w:cs="Times New Roman"/>
-        </w:rPr>
-        <w:t>alay</w:t>
-      </w:r>
-      <w:proofErr w:type="gramEnd"/>
-      <w:r>
-        <w:rPr>
-          <w:rFonts w:ascii="Times New Roman" w:hAnsi="Times New Roman" w:cs="Times New Roman"/>
-        </w:rPr>
-        <w:t xml:space="preserve">. Bahasa </w:t>
-      </w:r>
-      <w:proofErr w:type="gramStart"/>
-      <w:r>
-        <w:rPr>
-          <w:rFonts w:ascii="Times New Roman" w:hAnsi="Times New Roman" w:cs="Times New Roman"/>
-        </w:rPr>
-        <w:t>alay</w:t>
-      </w:r>
-      <w:proofErr w:type="gramEnd"/>
-      <w:r>
-        <w:rPr>
-          <w:rFonts w:ascii="Times New Roman" w:hAnsi="Times New Roman" w:cs="Times New Roman"/>
-        </w:rPr>
-        <w:t xml:space="preserve"> merupakan suatu fenomena yang muncul dikalangan remaja. </w:t>
-      </w:r>
-      <w:proofErr w:type="gramStart"/>
-      <w:r>
-        <w:rPr>
-          <w:rFonts w:ascii="Times New Roman" w:hAnsi="Times New Roman" w:cs="Times New Roman"/>
-        </w:rPr>
-        <w:t>Fenomena ini, menurut beberapa pustakawan, terjadi karena adanya pemberontakan pada diri remaja terhadap tata bahasa.</w:t>
-      </w:r>
-      <w:proofErr w:type="gramEnd"/>
-      <w:r>
-        <w:rPr>
-          <w:rFonts w:ascii="Times New Roman" w:hAnsi="Times New Roman" w:cs="Times New Roman"/>
-        </w:rPr>
-        <w:t xml:space="preserve"> </w:t>
-      </w:r>
-      <w:proofErr w:type="gramStart"/>
-      <w:r>
-        <w:rPr>
-          <w:rFonts w:ascii="Times New Roman" w:hAnsi="Times New Roman" w:cs="Times New Roman"/>
-        </w:rPr>
-        <w:t>Menurut Owen (dalam Papilia, 2004) remaja memiliki kepekaan terhadap kata-kata bermakna ganda.</w:t>
-      </w:r>
-      <w:proofErr w:type="gramEnd"/>
-      <w:r>
-        <w:rPr>
-          <w:rFonts w:ascii="Times New Roman" w:hAnsi="Times New Roman" w:cs="Times New Roman"/>
-        </w:rPr>
-        <w:t xml:space="preserve"> </w:t>
-      </w:r>
-      <w:proofErr w:type="gramStart"/>
-      <w:r>
-        <w:rPr>
-          <w:rFonts w:ascii="Times New Roman" w:hAnsi="Times New Roman" w:cs="Times New Roman"/>
-        </w:rPr>
-        <w:t>Mereka menyukai penggunaan metafora, ironi, dan bermain kata-kata untuk mengungkapkan pendapat dan ekspresi mereka.</w:t>
-      </w:r>
-      <w:proofErr w:type="gramEnd"/>
-      <w:r>
-        <w:rPr>
-          <w:rFonts w:ascii="Times New Roman" w:hAnsi="Times New Roman" w:cs="Times New Roman"/>
-        </w:rPr>
-        <w:t xml:space="preserve"> </w:t>
-      </w:r>
-      <w:proofErr w:type="gramStart"/>
-      <w:r>
-        <w:rPr>
-          <w:rFonts w:ascii="Times New Roman" w:hAnsi="Times New Roman" w:cs="Times New Roman"/>
-        </w:rPr>
-        <w:t>Selain itu, remaja juga sangat kreatif dalam bermain kata-kata.</w:t>
-      </w:r>
-      <w:proofErr w:type="gramEnd"/>
-      <w:r>
-        <w:rPr>
-          <w:rFonts w:ascii="Times New Roman" w:hAnsi="Times New Roman" w:cs="Times New Roman"/>
-        </w:rPr>
-        <w:t xml:space="preserve"> </w:t>
-      </w:r>
-    </w:p>
-    <w:p>
-      <w:pPr>
-        <w:spacing w:after="0" w:line="360" w:lineRule="auto"/>
-        <w:ind w:firstLine="709"/>
-        <w:jc w:val="both"/>
-        <w:rPr>
-          <w:rFonts w:ascii="Times New Roman" w:hAnsi="Times New Roman" w:cs="Times New Roman"/>
-        </w:rPr>
-      </w:pPr>
-      <w:r>
-        <w:rPr>
-          <w:rFonts w:ascii="Times New Roman" w:hAnsi="Times New Roman" w:cs="Times New Roman"/>
-        </w:rPr>
-        <w:t xml:space="preserve">Umumnya, penggunaan bahasa </w:t>
-      </w:r>
-      <w:proofErr w:type="gramStart"/>
-      <w:r>
-        <w:rPr>
-          <w:rFonts w:ascii="Times New Roman" w:hAnsi="Times New Roman" w:cs="Times New Roman"/>
-        </w:rPr>
-        <w:t>alay</w:t>
-      </w:r>
-      <w:proofErr w:type="gramEnd"/>
-      <w:r>
-        <w:rPr>
-          <w:rFonts w:ascii="Times New Roman" w:hAnsi="Times New Roman" w:cs="Times New Roman"/>
-        </w:rPr>
-        <w:t xml:space="preserve"> ini banyak ditemukan pada </w:t>
-      </w:r>
-      <w:r>
-        <w:rPr>
-          <w:rFonts w:ascii="Times New Roman" w:hAnsi="Times New Roman" w:cs="Times New Roman"/>
-          <w:i/>
-        </w:rPr>
-        <w:t>posting</w:t>
-      </w:r>
-      <w:r>
-        <w:rPr>
-          <w:rFonts w:ascii="Times New Roman" w:hAnsi="Times New Roman" w:cs="Times New Roman"/>
-        </w:rPr>
-        <w:t xml:space="preserve">an remaja diberbagai sosial media. Namun, penggunaan bahasa </w:t>
-      </w:r>
-      <w:proofErr w:type="gramStart"/>
-      <w:r>
-        <w:rPr>
-          <w:rFonts w:ascii="Times New Roman" w:hAnsi="Times New Roman" w:cs="Times New Roman"/>
-        </w:rPr>
-        <w:t>alay</w:t>
-      </w:r>
-      <w:proofErr w:type="gramEnd"/>
-      <w:r>
-        <w:rPr>
-          <w:rFonts w:ascii="Times New Roman" w:hAnsi="Times New Roman" w:cs="Times New Roman"/>
-        </w:rPr>
-        <w:t xml:space="preserve"> ini memiliki efek domino terhadap remaja lainnya. Rata-rata dari mereka </w:t>
-      </w:r>
-      <w:proofErr w:type="gramStart"/>
-      <w:r>
-        <w:rPr>
-          <w:rFonts w:ascii="Times New Roman" w:hAnsi="Times New Roman" w:cs="Times New Roman"/>
-        </w:rPr>
-        <w:t>akan</w:t>
-      </w:r>
-      <w:proofErr w:type="gramEnd"/>
-      <w:r>
-        <w:rPr>
-          <w:rFonts w:ascii="Times New Roman" w:hAnsi="Times New Roman" w:cs="Times New Roman"/>
-        </w:rPr>
-        <w:t xml:space="preserve"> menyerap dan meniru apa yang telah teman mereka </w:t>
-      </w:r>
-      <w:r>
-        <w:rPr>
-          <w:rFonts w:ascii="Times New Roman" w:hAnsi="Times New Roman" w:cs="Times New Roman"/>
-          <w:i/>
-        </w:rPr>
-        <w:t>post</w:t>
-      </w:r>
-      <w:r>
-        <w:rPr>
-          <w:rFonts w:ascii="Times New Roman" w:hAnsi="Times New Roman" w:cs="Times New Roman"/>
-        </w:rPr>
-        <w:t xml:space="preserve">. </w:t>
-      </w:r>
-      <w:proofErr w:type="gramStart"/>
-      <w:r>
-        <w:rPr>
-          <w:rFonts w:ascii="Times New Roman" w:hAnsi="Times New Roman" w:cs="Times New Roman"/>
-        </w:rPr>
-        <w:t xml:space="preserve">Karena, menurut mereka hal tersebut merupakan sesuatu yang </w:t>
-      </w:r>
-      <w:r>
-        <w:rPr>
-          <w:rFonts w:ascii="Times New Roman" w:hAnsi="Times New Roman" w:cs="Times New Roman"/>
-          <w:i/>
-        </w:rPr>
-        <w:t>ngetren</w:t>
-      </w:r>
-      <w:r>
-        <w:rPr>
-          <w:rFonts w:ascii="Times New Roman" w:hAnsi="Times New Roman" w:cs="Times New Roman"/>
-        </w:rPr>
-        <w:t>.</w:t>
-      </w:r>
-      <w:proofErr w:type="gramEnd"/>
-      <w:r>
-        <w:rPr>
-          <w:rFonts w:ascii="Times New Roman" w:hAnsi="Times New Roman" w:cs="Times New Roman"/>
-        </w:rPr>
-        <w:t xml:space="preserve"> Seperti contoh penggunaan metafora </w:t>
-      </w:r>
-      <w:r>
-        <w:rPr>
-          <w:rFonts w:ascii="Times New Roman" w:hAnsi="Times New Roman" w:cs="Times New Roman"/>
-          <w:i/>
-        </w:rPr>
-        <w:t xml:space="preserve">‘bingung tingkat dewa’, ‘kesel setengah mampus’, </w:t>
-      </w:r>
-      <w:r>
-        <w:rPr>
-          <w:rFonts w:ascii="Times New Roman" w:hAnsi="Times New Roman" w:cs="Times New Roman"/>
-        </w:rPr>
-        <w:t xml:space="preserve">yang mengekspresikan kebingungan dan kekesalan luar biasa yang sedang mereka alami. Adapula penggunaan kata-kata yang mereka reduksi sendiri menjadi sebuah kata baru, seperti </w:t>
-      </w:r>
-      <w:r>
-        <w:rPr>
-          <w:rFonts w:ascii="Times New Roman" w:hAnsi="Times New Roman" w:cs="Times New Roman"/>
-          <w:i/>
-        </w:rPr>
-        <w:t xml:space="preserve">‘warbiyazah’, </w:t>
-      </w:r>
-      <w:r>
-        <w:rPr>
-          <w:rFonts w:ascii="Times New Roman" w:hAnsi="Times New Roman" w:cs="Times New Roman"/>
-        </w:rPr>
-        <w:t xml:space="preserve">yang sekilas terlihat seperti serapan dari bahasa </w:t>
-      </w:r>
-      <w:proofErr w:type="gramStart"/>
-      <w:r>
-        <w:rPr>
-          <w:rFonts w:ascii="Times New Roman" w:hAnsi="Times New Roman" w:cs="Times New Roman"/>
-        </w:rPr>
-        <w:t>arab</w:t>
-      </w:r>
-      <w:proofErr w:type="gramEnd"/>
-      <w:r>
-        <w:rPr>
-          <w:rFonts w:ascii="Times New Roman" w:hAnsi="Times New Roman" w:cs="Times New Roman"/>
-        </w:rPr>
-        <w:t xml:space="preserve">. </w:t>
-      </w:r>
-      <w:proofErr w:type="gramStart"/>
-      <w:r>
-        <w:rPr>
-          <w:rFonts w:ascii="Times New Roman" w:hAnsi="Times New Roman" w:cs="Times New Roman"/>
-        </w:rPr>
-        <w:t xml:space="preserve">Padahal kata tersebut merupakan reduksi dari frase </w:t>
-      </w:r>
-      <w:r>
-        <w:rPr>
-          <w:rFonts w:ascii="Times New Roman" w:hAnsi="Times New Roman" w:cs="Times New Roman"/>
-          <w:i/>
-        </w:rPr>
-        <w:t>‘luar biasa’</w:t>
-      </w:r>
-      <w:r>
-        <w:rPr>
-          <w:rFonts w:ascii="Times New Roman" w:hAnsi="Times New Roman" w:cs="Times New Roman"/>
-        </w:rPr>
-        <w:t xml:space="preserve"> yang direduksi agar memiliki makna berlipat.</w:t>
-      </w:r>
-      <w:proofErr w:type="gramEnd"/>
-    </w:p>
-    <w:p>
-      <w:pPr>
-        <w:spacing w:after="0" w:line="360" w:lineRule="auto"/>
-        <w:ind w:firstLine="709"/>
-        <w:jc w:val="both"/>
-        <w:rPr>
-          <w:rFonts w:ascii="Times New Roman" w:hAnsi="Times New Roman" w:cs="Times New Roman"/>
-          <w:i/>
-        </w:rPr>
-      </w:pPr>
-      <w:r>
-        <w:rPr>
-          <w:rFonts w:ascii="Times New Roman" w:hAnsi="Times New Roman" w:cs="Times New Roman"/>
-        </w:rPr>
-        <w:t xml:space="preserve">Kebiasaan menggunakan bahasa </w:t>
-      </w:r>
-      <w:proofErr w:type="gramStart"/>
-      <w:r>
-        <w:rPr>
-          <w:rFonts w:ascii="Times New Roman" w:hAnsi="Times New Roman" w:cs="Times New Roman"/>
-        </w:rPr>
-        <w:t>gaul</w:t>
-      </w:r>
-      <w:proofErr w:type="gramEnd"/>
-      <w:r>
-        <w:rPr>
-          <w:rFonts w:ascii="Times New Roman" w:hAnsi="Times New Roman" w:cs="Times New Roman"/>
-        </w:rPr>
-        <w:t xml:space="preserve"> dalam media sosial berakibat pada sulitnya masyarakat Indonesia berkomunikasi dalam lingkungan formal. </w:t>
-      </w:r>
-      <w:proofErr w:type="gramStart"/>
-      <w:r>
-        <w:rPr>
-          <w:rFonts w:ascii="Times New Roman" w:hAnsi="Times New Roman" w:cs="Times New Roman"/>
-        </w:rPr>
-        <w:t>Misalnya, ketika mereka harus mempresentasikan sesuatu atau membuat makalah berbahasa Indonesia.</w:t>
-      </w:r>
-      <w:proofErr w:type="gramEnd"/>
-      <w:r>
-        <w:rPr>
-          <w:rFonts w:ascii="Times New Roman" w:hAnsi="Times New Roman" w:cs="Times New Roman"/>
-        </w:rPr>
-        <w:t xml:space="preserve"> Beberapa penelitian menemukan bahwa </w:t>
-      </w:r>
-      <w:proofErr w:type="gramStart"/>
-      <w:r>
-        <w:rPr>
-          <w:rFonts w:ascii="Times New Roman" w:hAnsi="Times New Roman" w:cs="Times New Roman"/>
-        </w:rPr>
-        <w:t>gaya</w:t>
-      </w:r>
-      <w:proofErr w:type="gramEnd"/>
-      <w:r>
-        <w:rPr>
-          <w:rFonts w:ascii="Times New Roman" w:hAnsi="Times New Roman" w:cs="Times New Roman"/>
-        </w:rPr>
-        <w:t xml:space="preserve"> bahasa yang digunakan oleh remaja di Indonesia kebanyakan sudah tercampur dengan bahasa gaul. Dalam suatu situasi pembelajaran, </w:t>
-      </w:r>
-      <w:r>
-        <w:rPr>
-          <w:rFonts w:ascii="Times New Roman" w:hAnsi="Times New Roman" w:cs="Times New Roman"/>
-        </w:rPr>
-        <w:lastRenderedPageBreak/>
-        <w:t>ketika akan mempresentasikan sesuatu di depan kelas, remaja Indonesia pada umumnya menggunakan kata</w:t>
-      </w:r>
-      <w:r>
-        <w:rPr>
-          <w:rFonts w:ascii="Times New Roman" w:hAnsi="Times New Roman" w:cs="Times New Roman"/>
-          <w:i/>
-        </w:rPr>
-        <w:t xml:space="preserve">‘mempresentasiin’ </w:t>
-      </w:r>
-      <w:r>
-        <w:rPr>
-          <w:rFonts w:ascii="Times New Roman" w:hAnsi="Times New Roman" w:cs="Times New Roman"/>
-        </w:rPr>
-        <w:t xml:space="preserve">ketimbang </w:t>
-      </w:r>
-      <w:r>
-        <w:rPr>
-          <w:rFonts w:ascii="Times New Roman" w:hAnsi="Times New Roman" w:cs="Times New Roman"/>
-          <w:i/>
-        </w:rPr>
-        <w:t>‘mempresentasikan’.</w:t>
-      </w:r>
-    </w:p>
-    <w:p>
-      <w:pPr>
-        <w:spacing w:after="0" w:line="360" w:lineRule="auto"/>
-        <w:ind w:firstLine="709"/>
-        <w:jc w:val="both"/>
-        <w:rPr>
-          <w:rFonts w:ascii="Times New Roman" w:hAnsi="Times New Roman" w:cs="Times New Roman"/>
-        </w:rPr>
-      </w:pPr>
-      <w:r>
-        <w:rPr>
-          <w:rFonts w:ascii="Times New Roman" w:hAnsi="Times New Roman" w:cs="Times New Roman"/>
-        </w:rPr>
-        <w:t xml:space="preserve">Kekhawatiran </w:t>
-      </w:r>
-      <w:proofErr w:type="gramStart"/>
-      <w:r>
-        <w:rPr>
-          <w:rFonts w:ascii="Times New Roman" w:hAnsi="Times New Roman" w:cs="Times New Roman"/>
-        </w:rPr>
-        <w:t>akan</w:t>
-      </w:r>
-      <w:proofErr w:type="gramEnd"/>
-      <w:r>
-        <w:rPr>
-          <w:rFonts w:ascii="Times New Roman" w:hAnsi="Times New Roman" w:cs="Times New Roman"/>
-        </w:rPr>
-        <w:t xml:space="preserve"> semakin maraknya penggunaan bahasa gaul/bahasa alay pada media sosial tentulah beralasan. Bahasa gaul/alay dianggap sebagai ancaman yang serius terhadap kaidah tata bahasa Indonesia, karena meskipun dalam dunia linguistik dikenal dengan bahasa </w:t>
-      </w:r>
-      <w:proofErr w:type="gramStart"/>
-      <w:r>
-        <w:rPr>
-          <w:rFonts w:ascii="Times New Roman" w:hAnsi="Times New Roman" w:cs="Times New Roman"/>
-        </w:rPr>
-        <w:t>baku</w:t>
-      </w:r>
-      <w:proofErr w:type="gramEnd"/>
-      <w:r>
-        <w:rPr>
-          <w:rFonts w:ascii="Times New Roman" w:hAnsi="Times New Roman" w:cs="Times New Roman"/>
-        </w:rPr>
-        <w:t xml:space="preserve"> dan tidak baku, bahasa alay adalah bahasa tidak baku yang tidak mengindah. </w:t>
-      </w:r>
-      <w:proofErr w:type="gramStart"/>
-      <w:r>
-        <w:rPr>
-          <w:rFonts w:ascii="Times New Roman" w:hAnsi="Times New Roman" w:cs="Times New Roman"/>
-        </w:rPr>
-        <w:t>Selain itu, sifat dari media sosial yang membuat penikmatnya asik dengan dunia maya mereka masing-masing membuat mereka malas berkomunikasi di dunia nyata.</w:t>
-      </w:r>
-      <w:proofErr w:type="gramEnd"/>
-      <w:r>
-        <w:rPr>
-          <w:rFonts w:ascii="Times New Roman" w:hAnsi="Times New Roman" w:cs="Times New Roman"/>
-        </w:rPr>
-        <w:t xml:space="preserve"> Akibatnya, karena sering berinteraksi di media sosial dengan bahasa gaul/alay, tingkat pemahaman bahasapun </w:t>
-      </w:r>
-      <w:proofErr w:type="gramStart"/>
-      <w:r>
-        <w:rPr>
-          <w:rFonts w:ascii="Times New Roman" w:hAnsi="Times New Roman" w:cs="Times New Roman"/>
-        </w:rPr>
-        <w:t>akan</w:t>
-      </w:r>
-      <w:proofErr w:type="gramEnd"/>
-      <w:r>
-        <w:rPr>
-          <w:rFonts w:ascii="Times New Roman" w:hAnsi="Times New Roman" w:cs="Times New Roman"/>
-        </w:rPr>
-        <w:t xml:space="preserve"> terganggu.</w:t>
-      </w:r>
-    </w:p>
-    <w:p>
-      <w:pPr>
-        <w:spacing w:after="0" w:line="360" w:lineRule="auto"/>
-        <w:ind w:firstLine="709"/>
-        <w:jc w:val="both"/>
-        <w:rPr>
-          <w:rFonts w:ascii="Times New Roman" w:hAnsi="Times New Roman" w:cs="Times New Roman"/>
-        </w:rPr>
-      </w:pPr>
-      <w:r>
-        <w:rPr>
-          <w:rFonts w:ascii="Times New Roman" w:hAnsi="Times New Roman" w:cs="Times New Roman"/>
-          <w:b/>
-          <w:bCs/>
-        </w:rPr>
-        <w:tab/>
-      </w:r>
-      <w:r>
-        <w:rPr>
-          <w:rFonts w:ascii="Times New Roman" w:hAnsi="Times New Roman" w:cs="Times New Roman"/>
-        </w:rPr>
-        <w:t xml:space="preserve">Apabila hal ini dibiarkan terus menerus dan tidak dilakukan pencegahan, lama-lama bahasa </w:t>
-      </w:r>
-      <w:proofErr w:type="gramStart"/>
-      <w:r>
-        <w:rPr>
-          <w:rFonts w:ascii="Times New Roman" w:hAnsi="Times New Roman" w:cs="Times New Roman"/>
-        </w:rPr>
-        <w:t>gaul</w:t>
-      </w:r>
-      <w:proofErr w:type="gramEnd"/>
-      <w:r>
-        <w:rPr>
-          <w:rFonts w:ascii="Times New Roman" w:hAnsi="Times New Roman" w:cs="Times New Roman"/>
-        </w:rPr>
-        <w:t xml:space="preserve"> inipun akan bersifat arbiter. Hilanglah sudah keorisinilan bahasa ibu kita, </w:t>
-      </w:r>
-      <w:proofErr w:type="gramStart"/>
-      <w:r>
-        <w:rPr>
-          <w:rFonts w:ascii="Times New Roman" w:hAnsi="Times New Roman" w:cs="Times New Roman"/>
-        </w:rPr>
-        <w:t>bahasa</w:t>
-      </w:r>
-      <w:proofErr w:type="gramEnd"/>
-      <w:r>
-        <w:rPr>
-          <w:rFonts w:ascii="Times New Roman" w:hAnsi="Times New Roman" w:cs="Times New Roman"/>
-        </w:rPr>
-        <w:t xml:space="preserve"> Indonesia. </w:t>
-      </w:r>
-      <w:proofErr w:type="gramStart"/>
-      <w:r>
-        <w:rPr>
-          <w:rFonts w:ascii="Times New Roman" w:hAnsi="Times New Roman" w:cs="Times New Roman"/>
-        </w:rPr>
-        <w:t>Maka, untuk menghidari hal ini perlu adanya upaya untuk menanamkan dan menumbuhkan kecintaan terhadap pemahaman bahasa Indonesia.</w:t>
-      </w:r>
-      <w:proofErr w:type="gramEnd"/>
-      <w:r>
-        <w:rPr>
-          <w:rFonts w:ascii="Times New Roman" w:hAnsi="Times New Roman" w:cs="Times New Roman"/>
-        </w:rPr>
-        <w:t xml:space="preserve"> Salah satu upaya yang telah terbukti efektif adalah pendekatan pembelajaran </w:t>
-      </w:r>
-      <w:proofErr w:type="gramStart"/>
-      <w:r>
-        <w:rPr>
-          <w:rFonts w:ascii="Times New Roman" w:hAnsi="Times New Roman" w:cs="Times New Roman"/>
-        </w:rPr>
-        <w:t>bahasa</w:t>
-      </w:r>
-      <w:proofErr w:type="gramEnd"/>
-      <w:r>
-        <w:rPr>
-          <w:rFonts w:ascii="Times New Roman" w:hAnsi="Times New Roman" w:cs="Times New Roman"/>
-        </w:rPr>
-        <w:t xml:space="preserve"> Indonesia dengan menggunakan media sosial dalam membantu siswa memahami kaidah tata bahasa Indonesia yang baik dan benar. </w:t>
-      </w:r>
-      <w:proofErr w:type="gramStart"/>
-      <w:r>
-        <w:rPr>
-          <w:rFonts w:ascii="Times New Roman" w:hAnsi="Times New Roman" w:cs="Times New Roman"/>
-        </w:rPr>
-        <w:t>Selain media sosial sudah menjadi bagian dari kehidupan masyarakat Indonesia, terutama kaum remaja, upaya ini juga dilatarbelakangi fenomena remaja masa kini yang lebih banyak berinteraksi di dunia maya.</w:t>
-      </w:r>
-      <w:proofErr w:type="gramEnd"/>
-    </w:p>
-    <w:p>
-      <w:pPr>
-        <w:spacing w:after="0" w:line="360" w:lineRule="auto"/>
-        <w:ind w:firstLine="709"/>
-        <w:jc w:val="both"/>
-        <w:rPr>
-          <w:rFonts w:ascii="Times New Roman" w:hAnsi="Times New Roman" w:cs="Times New Roman"/>
-        </w:rPr>
-      </w:pPr>
-      <w:r>
-        <w:rPr>
-          <w:rFonts w:ascii="Times New Roman" w:hAnsi="Times New Roman" w:cs="Times New Roman"/>
-        </w:rPr>
-        <w:t xml:space="preserve">Sebenarnya, ada banyak sekali upaya-upaya pencegahan yang dapat kita lakukan agar perkembangan bahasa </w:t>
-      </w:r>
-      <w:proofErr w:type="gramStart"/>
-      <w:r>
-        <w:rPr>
-          <w:rFonts w:ascii="Times New Roman" w:hAnsi="Times New Roman" w:cs="Times New Roman"/>
-        </w:rPr>
-        <w:t>gaul</w:t>
-      </w:r>
-      <w:proofErr w:type="gramEnd"/>
-      <w:r>
-        <w:rPr>
-          <w:rFonts w:ascii="Times New Roman" w:hAnsi="Times New Roman" w:cs="Times New Roman"/>
-        </w:rPr>
-        <w:t xml:space="preserve"> di media sosial ini tidak berkembang dengan pesat. Seperti yang kita ketahui bahwa jika suatu bahasa digunakan secara terus-menerus dan diterima di masyarakat, maka </w:t>
-      </w:r>
-      <w:proofErr w:type="gramStart"/>
-      <w:r>
-        <w:rPr>
-          <w:rFonts w:ascii="Times New Roman" w:hAnsi="Times New Roman" w:cs="Times New Roman"/>
-        </w:rPr>
-        <w:t>akan</w:t>
-      </w:r>
-      <w:proofErr w:type="gramEnd"/>
-      <w:r>
-        <w:rPr>
-          <w:rFonts w:ascii="Times New Roman" w:hAnsi="Times New Roman" w:cs="Times New Roman"/>
-        </w:rPr>
-        <w:t xml:space="preserve"> munculnya pengakuan sehingga bahasa tersebut sah digunakan. </w:t>
-      </w:r>
-      <w:proofErr w:type="gramStart"/>
-      <w:r>
-        <w:rPr>
-          <w:rFonts w:ascii="Times New Roman" w:hAnsi="Times New Roman" w:cs="Times New Roman"/>
-        </w:rPr>
-        <w:t>Namun, dibalik semua upaya yang dapat dilakukan, sebenarnya upaya terbesar datang dari diri kita sendiri.</w:t>
-      </w:r>
-      <w:proofErr w:type="gramEnd"/>
-      <w:r>
-        <w:rPr>
-          <w:rFonts w:ascii="Times New Roman" w:hAnsi="Times New Roman" w:cs="Times New Roman"/>
-        </w:rPr>
-        <w:t xml:space="preserve"> Upaya penyadaran diri </w:t>
-      </w:r>
-      <w:proofErr w:type="gramStart"/>
-      <w:r>
-        <w:rPr>
-          <w:rFonts w:ascii="Times New Roman" w:hAnsi="Times New Roman" w:cs="Times New Roman"/>
-        </w:rPr>
-        <w:t>akan</w:t>
-      </w:r>
-      <w:proofErr w:type="gramEnd"/>
-      <w:r>
-        <w:rPr>
-          <w:rFonts w:ascii="Times New Roman" w:hAnsi="Times New Roman" w:cs="Times New Roman"/>
-        </w:rPr>
-        <w:t xml:space="preserve"> kaidah tata bahasa yang baik dan benar.</w:t>
-      </w:r>
-      <w:bookmarkStart w:id="8" w:name="_GoBack"/>
-      <w:bookmarkEnd w:id="8"/>
-    </w:p>
-    <w:p>
-      <w:pPr>
-        <w:spacing w:line="360" w:lineRule="auto"/>
-        <w:rPr>
-          <w:rFonts w:ascii="Times New Roman" w:hAnsi="Times New Roman" w:cs="Times New Roman"/>
-          <w:b/>
-          <w:bCs/>
-        </w:rPr>
-      </w:pPr>
-    </w:p>
-    <w:p>
-      <w:pPr>
-        <w:rPr>
-          <w:rFonts w:ascii="Times New Roman" w:hAnsi="Times New Roman" w:cs="Times New Roman"/>
-        </w:rPr>
-      </w:pPr>
-      <w:r>
-        <w:rPr>
-          <w:rFonts w:ascii="Times New Roman" w:hAnsi="Times New Roman" w:cs="Times New Roman"/>
-        </w:rPr>
-        <w:t> </w:t>
-      </w:r>
-    </w:p>
-    <w:p>
-      <w:pPr>
-        <w:rPr>
-          <w:rFonts w:ascii="Times New Roman" w:hAnsi="Times New Roman" w:cs="Times New Roman"/>
-        </w:rPr>
-      </w:pPr>
-      <w:r>
-        <w:rPr>
-          <w:rFonts w:ascii="Times New Roman" w:hAnsi="Times New Roman" w:cs="Times New Roman"/>
-        </w:rPr>
-        <w:t> </w:t>
-      </w:r>
-    </w:p>
-    <w:p>
-      <w:pPr>
-        <w:rPr>
-          <w:rFonts w:ascii="Times New Roman" w:hAnsi="Times New Roman" w:cs="Times New Roman"/>
-        </w:rPr>
-        <w:sectPr>
-          <w:pgSz w:w="11906" w:h="16838"/>
-          <w:pgMar w:top="2268" w:right="1701" w:bottom="1701" w:left="2268" w:header="708" w:footer="708" w:gutter="0"/>
-          <w:cols w:space="708"/>
-          <w:docGrid w:linePitch="360"/>
-        </w:sectPr>
-      </w:pPr>
-      <w:bookmarkStart w:id="9" w:name="_Toc471931680"/>
-    </w:p>
-    <w:p>
-      <w:pPr>
-        <w:jc w:val="center"/>
-        <w:rPr>
-          <w:rFonts w:ascii="Times New Roman" w:hAnsi="Times New Roman" w:cs="Times New Roman"/>
-          <w:b/>
-          <w:bCs/>
-          <w:sz w:val="28"/>
-          <w:szCs w:val="28"/>
-        </w:rPr>
-      </w:pPr>
-      <w:r>
-        <w:rPr>
-          <w:rFonts w:ascii="Times New Roman" w:hAnsi="Times New Roman" w:cs="Times New Roman"/>
-          <w:b/>
-          <w:bCs/>
-          <w:sz w:val="28"/>
-          <w:szCs w:val="28"/>
-        </w:rPr>
-        <w:lastRenderedPageBreak/>
-        <w:t>BAB III</w:t>
-      </w:r>
-    </w:p>
-    <w:p>
-      <w:pPr>
-        <w:jc w:val="center"/>
-        <w:rPr>
-          <w:rFonts w:ascii="Times New Roman" w:hAnsi="Times New Roman" w:cs="Times New Roman"/>
-          <w:b/>
-          <w:bCs/>
-          <w:sz w:val="28"/>
-          <w:szCs w:val="28"/>
-        </w:rPr>
-      </w:pPr>
-      <w:r>
-        <w:rPr>
-          <w:rFonts w:ascii="Times New Roman" w:hAnsi="Times New Roman" w:cs="Times New Roman"/>
-          <w:b/>
-          <w:bCs/>
-          <w:sz w:val="28"/>
-          <w:szCs w:val="28"/>
-        </w:rPr>
-        <w:t>PENUTUP</w:t>
-      </w:r>
-      <w:bookmarkEnd w:id="9"/>
-    </w:p>
-    <w:p>
-      <w:pPr>
-        <w:rPr>
-          <w:rFonts w:ascii="Times New Roman" w:hAnsi="Times New Roman" w:cs="Times New Roman"/>
-        </w:rPr>
-      </w:pPr>
-      <w:r>
-        <w:rPr>
-          <w:rFonts w:ascii="Times New Roman" w:hAnsi="Times New Roman" w:cs="Times New Roman"/>
-        </w:rPr>
-        <w:t> </w:t>
-      </w:r>
-    </w:p>
-    <w:p>
-      <w:pPr>
-        <w:rPr>
-          <w:rFonts w:ascii="Times New Roman" w:hAnsi="Times New Roman" w:cs="Times New Roman"/>
-          <w:b/>
-          <w:bCs/>
-        </w:rPr>
-      </w:pPr>
-      <w:bookmarkStart w:id="10" w:name="_Toc471931681"/>
-      <w:r>
-        <w:rPr>
-          <w:rFonts w:ascii="Times New Roman" w:hAnsi="Times New Roman" w:cs="Times New Roman"/>
-          <w:b/>
-          <w:bCs/>
-        </w:rPr>
-        <w:t>3.1 Kesimpulan</w:t>
-      </w:r>
-      <w:bookmarkEnd w:id="10"/>
-    </w:p>
-    <w:p>
-      <w:pPr>
-        <w:spacing w:after="0" w:line="360" w:lineRule="auto"/>
-        <w:ind w:firstLine="709"/>
-        <w:jc w:val="both"/>
-        <w:rPr>
-          <w:rFonts w:ascii="Times New Roman" w:hAnsi="Times New Roman" w:cs="Times New Roman"/>
-        </w:rPr>
-      </w:pPr>
-      <w:r>
-        <w:rPr>
-          <w:rFonts w:ascii="Times New Roman" w:hAnsi="Times New Roman" w:cs="Times New Roman"/>
-          <w:b/>
-          <w:bCs/>
-        </w:rPr>
-        <w:tab/>
-      </w:r>
-      <w:r>
-        <w:rPr>
-          <w:rFonts w:ascii="Times New Roman" w:hAnsi="Times New Roman" w:cs="Times New Roman"/>
-        </w:rPr>
-        <w:t>Media sosial meskipun dinilai terkesan memberi pengaruh negatif terhadap perkembangan psikolog, sisi lain mengungkapkan bahwa media sosial dapat mengembangkan kemampuan menulis dan berbahasa jika penggunanya memanfaatkan secara bijak. Boleh pamer, tetapi setidaknya hal yang dipamerkan bernuansa mendidik dan bermanfaat bagi pengguna yang lain dan tentunya tidak menyembunyikan jati diri.</w:t>
-      </w:r>
-    </w:p>
-    <w:p>
-      <w:pPr>
-        <w:spacing w:after="0" w:line="360" w:lineRule="auto"/>
-        <w:ind w:firstLine="709"/>
-        <w:jc w:val="both"/>
-        <w:rPr>
-          <w:rFonts w:ascii="Times New Roman" w:hAnsi="Times New Roman" w:cs="Times New Roman"/>
-        </w:rPr>
-      </w:pPr>
-      <w:r>
-        <w:rPr>
-          <w:rFonts w:ascii="Times New Roman" w:hAnsi="Times New Roman" w:cs="Times New Roman"/>
-          <w:i/>
-        </w:rPr>
-        <w:t>Facebook, twitter, instagram, path, wattpad, fanfiction</w:t>
-      </w:r>
-      <w:r>
-        <w:rPr>
-          <w:rFonts w:ascii="Times New Roman" w:hAnsi="Times New Roman" w:cs="Times New Roman"/>
-        </w:rPr>
-        <w:t xml:space="preserve">, ataupun </w:t>
-      </w:r>
-      <w:r>
-        <w:rPr>
-          <w:rFonts w:ascii="Times New Roman" w:hAnsi="Times New Roman" w:cs="Times New Roman"/>
-          <w:i/>
-        </w:rPr>
-        <w:t>kaskus</w:t>
-      </w:r>
-      <w:r>
-        <w:rPr>
-          <w:rFonts w:ascii="Times New Roman" w:hAnsi="Times New Roman" w:cs="Times New Roman"/>
-        </w:rPr>
-        <w:t xml:space="preserve"> sebenarnya dibuat untuk saling bertukar informasi dengan pengguna </w:t>
-      </w:r>
-      <w:proofErr w:type="gramStart"/>
-      <w:r>
-        <w:rPr>
-          <w:rFonts w:ascii="Times New Roman" w:hAnsi="Times New Roman" w:cs="Times New Roman"/>
-        </w:rPr>
-        <w:t>lain</w:t>
-      </w:r>
-      <w:proofErr w:type="gramEnd"/>
-      <w:r>
-        <w:rPr>
-          <w:rFonts w:ascii="Times New Roman" w:hAnsi="Times New Roman" w:cs="Times New Roman"/>
-        </w:rPr>
-        <w:t xml:space="preserve"> yang berasal dari berbagai kalangan maupun berbagai daerah. Sehingga manfaat lain yang dapat dirasakan pengguna adalah mendapat teman baru dan memperbaiki penggunaan </w:t>
-      </w:r>
-      <w:proofErr w:type="gramStart"/>
-      <w:r>
-        <w:rPr>
-          <w:rFonts w:ascii="Times New Roman" w:hAnsi="Times New Roman" w:cs="Times New Roman"/>
-        </w:rPr>
-        <w:t>bahasa</w:t>
-      </w:r>
-      <w:proofErr w:type="gramEnd"/>
-      <w:r>
-        <w:rPr>
-          <w:rFonts w:ascii="Times New Roman" w:hAnsi="Times New Roman" w:cs="Times New Roman"/>
-        </w:rPr>
-        <w:t xml:space="preserve"> Indonesia yang benar. </w:t>
-      </w:r>
-    </w:p>
-    <w:p>
-      <w:pPr>
-        <w:spacing w:after="0" w:line="360" w:lineRule="auto"/>
-        <w:ind w:firstLine="709"/>
-        <w:jc w:val="both"/>
-        <w:rPr>
-          <w:rFonts w:ascii="Times New Roman" w:hAnsi="Times New Roman" w:cs="Times New Roman"/>
-        </w:rPr>
-      </w:pPr>
-      <w:r>
-        <w:rPr>
-          <w:rFonts w:ascii="Times New Roman" w:hAnsi="Times New Roman" w:cs="Times New Roman"/>
-        </w:rPr>
-        <w:t xml:space="preserve">Pada kesimpulannya, pengguna sosial yang bijak </w:t>
-      </w:r>
-      <w:proofErr w:type="gramStart"/>
-      <w:r>
-        <w:rPr>
-          <w:rFonts w:ascii="Times New Roman" w:hAnsi="Times New Roman" w:cs="Times New Roman"/>
-        </w:rPr>
-        <w:t>akan</w:t>
-      </w:r>
-      <w:proofErr w:type="gramEnd"/>
-      <w:r>
-        <w:rPr>
-          <w:rFonts w:ascii="Times New Roman" w:hAnsi="Times New Roman" w:cs="Times New Roman"/>
-        </w:rPr>
-        <w:t xml:space="preserve"> mendapat banyak keuntungan dari berbagai segi dan pengguna yang bijak pula dengan senang hati akan menuangkan informasi yang berguna khususnya dalam dunia ilmu pendidikan.</w:t>
-      </w:r>
-    </w:p>
-    <w:p>
-      <w:pPr>
-        <w:spacing w:line="360" w:lineRule="auto"/>
-        <w:rPr>
-          <w:rFonts w:ascii="Times New Roman" w:hAnsi="Times New Roman" w:cs="Times New Roman"/>
-          <w:b/>
-          <w:bCs/>
-        </w:rPr>
-      </w:pPr>
-    </w:p>
-    <w:p>
-      <w:pPr>
-        <w:rPr>
-          <w:rFonts w:ascii="Times New Roman" w:hAnsi="Times New Roman" w:cs="Times New Roman"/>
-          <w:b/>
-          <w:bCs/>
-        </w:rPr>
-      </w:pPr>
-      <w:bookmarkStart w:id="11" w:name="_Toc471931682"/>
-      <w:r>
-        <w:rPr>
-          <w:rFonts w:ascii="Times New Roman" w:hAnsi="Times New Roman" w:cs="Times New Roman"/>
-          <w:b/>
-          <w:bCs/>
-        </w:rPr>
-        <w:t>3.2 Saran</w:t>
-      </w:r>
-      <w:bookmarkEnd w:id="11"/>
-    </w:p>
-    <w:p>
-      <w:pPr>
-        <w:pStyle w:val="ListParagraph"/>
-        <w:numPr>
-          <w:ilvl w:val="0"/>
-          <w:numId w:val="27"/>
-        </w:numPr>
-        <w:rPr>
-          <w:rFonts w:ascii="Times New Roman" w:hAnsi="Times New Roman" w:cs="Times New Roman"/>
-        </w:rPr>
-      </w:pPr>
-      <w:r>
-        <w:rPr>
-          <w:rFonts w:ascii="Times New Roman" w:hAnsi="Times New Roman" w:cs="Times New Roman"/>
-        </w:rPr>
-        <w:t>Untuk</w:t>
-      </w:r>
-      <w:r>
-        <w:rPr>
-          <w:rFonts w:ascii="Times New Roman" w:hAnsi="Times New Roman" w:cs="Times New Roman"/>
-        </w:rPr>
-        <w:t xml:space="preserve"> </w:t>
-      </w:r>
-      <w:r>
-        <w:rPr>
-          <w:rFonts w:ascii="Times New Roman" w:hAnsi="Times New Roman" w:cs="Times New Roman"/>
-        </w:rPr>
-        <w:t>mahasiswa</w:t>
-      </w:r>
-    </w:p>
-    <w:p>
-      <w:pPr>
-        <w:ind w:left="720"/>
-        <w:rPr>
-          <w:rFonts w:ascii="Times New Roman" w:hAnsi="Times New Roman" w:cs="Times New Roman"/>
-        </w:rPr>
-      </w:pPr>
-      <w:r>
-        <w:rPr>
-          <w:rFonts w:ascii="Times New Roman" w:hAnsi="Times New Roman" w:cs="Times New Roman"/>
-        </w:rPr>
-        <w:t xml:space="preserve">Agar mampu mengetahui pengaruh positif dan negatif dalam pengguanaan media social dan menggunakan yang sesuai kamus besar </w:t>
-      </w:r>
-      <w:proofErr w:type="gramStart"/>
-      <w:r>
-        <w:rPr>
-          <w:rFonts w:ascii="Times New Roman" w:hAnsi="Times New Roman" w:cs="Times New Roman"/>
-        </w:rPr>
-        <w:t>bahasa indonesia</w:t>
-      </w:r>
-      <w:proofErr w:type="gramEnd"/>
-      <w:r>
-        <w:rPr>
-          <w:rFonts w:ascii="Times New Roman" w:hAnsi="Times New Roman" w:cs="Times New Roman"/>
-        </w:rPr>
-        <w:t xml:space="preserve">  </w:t>
-      </w:r>
-    </w:p>
-    <w:p>
-      <w:pPr>
-        <w:pStyle w:val="ListParagraph"/>
-        <w:numPr>
-          <w:ilvl w:val="0"/>
-          <w:numId w:val="27"/>
-        </w:numPr>
-        <w:rPr>
-          <w:rFonts w:ascii="Times New Roman" w:hAnsi="Times New Roman" w:cs="Times New Roman"/>
-        </w:rPr>
-      </w:pPr>
-      <w:r>
-        <w:rPr>
-          <w:rFonts w:ascii="Times New Roman" w:hAnsi="Times New Roman" w:cs="Times New Roman"/>
-        </w:rPr>
-        <w:t>Untukumum</w:t>
-      </w:r>
-    </w:p>
-    <w:p>
-      <w:pPr>
-        <w:ind w:left="720"/>
-        <w:rPr>
-          <w:rFonts w:ascii="Times New Roman" w:hAnsi="Times New Roman" w:cs="Times New Roman"/>
-        </w:rPr>
-      </w:pPr>
-      <w:r>
-        <w:rPr>
-          <w:rFonts w:ascii="Times New Roman" w:hAnsi="Times New Roman" w:cs="Times New Roman"/>
-        </w:rPr>
-        <w:t>Agar lebih</w:t>
-      </w:r>
-      <w:r>
-        <w:rPr>
-          <w:rFonts w:ascii="Times New Roman" w:hAnsi="Times New Roman" w:cs="Times New Roman"/>
-        </w:rPr>
-        <w:t xml:space="preserve"> </w:t>
-      </w:r>
-      <w:r>
-        <w:rPr>
-          <w:rFonts w:ascii="Times New Roman" w:hAnsi="Times New Roman" w:cs="Times New Roman"/>
-        </w:rPr>
-        <w:t>memperhatikan dan mendalami</w:t>
-      </w:r>
-      <w:r>
-        <w:rPr>
-          <w:rFonts w:ascii="Times New Roman" w:hAnsi="Times New Roman" w:cs="Times New Roman"/>
-        </w:rPr>
-        <w:t xml:space="preserve"> pengaruh media sosial terhadap bebahasa </w:t>
-      </w:r>
-      <w:proofErr w:type="gramStart"/>
-      <w:r>
-        <w:rPr>
-          <w:rFonts w:ascii="Times New Roman" w:hAnsi="Times New Roman" w:cs="Times New Roman"/>
-        </w:rPr>
-        <w:t>indonesia</w:t>
-      </w:r>
-      <w:proofErr w:type="gramEnd"/>
-      <w:r>
-        <w:rPr>
-          <w:rFonts w:ascii="Times New Roman" w:hAnsi="Times New Roman" w:cs="Times New Roman"/>
-        </w:rPr>
-        <w:t xml:space="preserve"> </w:t>
-      </w:r>
-      <w:r>
-        <w:rPr>
-          <w:rFonts w:ascii="Times New Roman" w:hAnsi="Times New Roman" w:cs="Times New Roman"/>
-        </w:rPr>
-        <w:t>sehingga</w:t>
-      </w:r>
-      <w:r>
-        <w:rPr>
-          <w:rFonts w:ascii="Times New Roman" w:hAnsi="Times New Roman" w:cs="Times New Roman"/>
-        </w:rPr>
-        <w:t xml:space="preserve"> </w:t>
-      </w:r>
-      <w:r>
-        <w:rPr>
-          <w:rFonts w:ascii="Times New Roman" w:hAnsi="Times New Roman" w:cs="Times New Roman"/>
-        </w:rPr>
-        <w:t>dapat</w:t>
-      </w:r>
-      <w:r>
-        <w:rPr>
-          <w:rFonts w:ascii="Times New Roman" w:hAnsi="Times New Roman" w:cs="Times New Roman"/>
-        </w:rPr>
-        <w:t xml:space="preserve"> </w:t>
-      </w:r>
-      <w:r>
-        <w:rPr>
-          <w:rFonts w:ascii="Times New Roman" w:hAnsi="Times New Roman" w:cs="Times New Roman"/>
-        </w:rPr>
-        <w:t>menerapkannya</w:t>
-      </w:r>
-      <w:r>
-        <w:rPr>
-          <w:rFonts w:ascii="Times New Roman" w:hAnsi="Times New Roman" w:cs="Times New Roman"/>
-        </w:rPr>
-        <w:t xml:space="preserve"> </w:t>
-      </w:r>
-      <w:r>
-        <w:rPr>
-          <w:rFonts w:ascii="Times New Roman" w:hAnsi="Times New Roman" w:cs="Times New Roman"/>
-        </w:rPr>
-        <w:t>sejak</w:t>
-      </w:r>
-      <w:r>
-        <w:rPr>
-          <w:rFonts w:ascii="Times New Roman" w:hAnsi="Times New Roman" w:cs="Times New Roman"/>
-        </w:rPr>
-        <w:t xml:space="preserve"> </w:t>
-      </w:r>
-      <w:r>
-        <w:rPr>
-          <w:rFonts w:ascii="Times New Roman" w:hAnsi="Times New Roman" w:cs="Times New Roman"/>
-        </w:rPr>
-        <w:t>dini.</w:t>
-      </w:r>
-    </w:p>
-    <w:p>
-      <w:pPr>
-        <w:rPr>
-          <w:rFonts w:ascii="Times New Roman" w:hAnsi="Times New Roman" w:cs="Times New Roman"/>
-        </w:rPr>
-      </w:pPr>
     </w:p>
     <w:sectPr>
       <w:pgSz w:w="11906" w:h="16838"/>
@@ -2841,8 +123,8 @@
 </file>
 
 <file path=word/numbering.xml><?xml version="1.0" encoding="utf-8"?>
-<w:numbering xmlns:ve="http://schemas.openxmlformats.org/markup-compatibility/2006" xmlns:o="urn:schemas-microsoft-com:office:office" xmlns:r="http://schemas.openxmlformats.org/officeDocument/2006/relationships" xmlns:m="http://schemas.openxmlformats.org/officeDocument/2006/math" xmlns:v="urn:schemas-microsoft-com:vml" xmlns:wp="http://schemas.openxmlformats.org/drawingml/2006/wordprocessingDrawing" xmlns:w10="urn:schemas-microsoft-com:office:word" xmlns:w="http://schemas.openxmlformats.org/wordprocessingml/2006/main" xmlns:wne="http://schemas.microsoft.com/office/word/2006/wordml">
-  <w:abstractNum w:abstractNumId="0">
+<w:numbering xmlns:wpc="http://schemas.microsoft.com/office/word/2010/wordprocessingCanvas" xmlns:cx="http://schemas.microsoft.com/office/drawing/2014/chartex" xmlns:mc="http://schemas.openxmlformats.org/markup-compatibility/2006" xmlns:o="urn:schemas-microsoft-com:office:office" xmlns:r="http://schemas.openxmlformats.org/officeDocument/2006/relationships" xmlns:m="http://schemas.openxmlformats.org/officeDocument/2006/math" xmlns:v="urn:schemas-microsoft-com:vml" xmlns:wp14="http://schemas.microsoft.com/office/word/2010/wordprocessingDrawing" xmlns:wp="http://schemas.openxmlformats.org/drawingml/2006/wordprocessingDrawing" xmlns:w10="urn:schemas-microsoft-com:office:word" xmlns:w="http://schemas.openxmlformats.org/wordprocessingml/2006/main" xmlns:w14="http://schemas.microsoft.com/office/word/2010/wordml" xmlns:w15="http://schemas.microsoft.com/office/word/2012/wordml" xmlns:w16se="http://schemas.microsoft.com/office/word/2015/wordml/symex" xmlns:wpg="http://schemas.microsoft.com/office/word/2010/wordprocessingGroup" xmlns:wpi="http://schemas.microsoft.com/office/word/2010/wordprocessingInk" xmlns:wne="http://schemas.microsoft.com/office/word/2006/wordml" xmlns:wps="http://schemas.microsoft.com/office/word/2010/wordprocessingShape" mc:Ignorable="w14 w15 w16se wp14">
+  <w:abstractNum w:abstractNumId="0" w15:restartNumberingAfterBreak="0">
     <w:nsid w:val="06756379"/>
     <w:multiLevelType w:val="hybridMultilevel"/>
     <w:tmpl w:val="E5625BE8"/>
@@ -2955,7 +237,7 @@
       </w:rPr>
     </w:lvl>
   </w:abstractNum>
-  <w:abstractNum w:abstractNumId="1">
+  <w:abstractNum w:abstractNumId="1" w15:restartNumberingAfterBreak="0">
     <w:nsid w:val="0DE53F47"/>
     <w:multiLevelType w:val="hybridMultilevel"/>
     <w:tmpl w:val="1B20F646"/>
@@ -3068,7 +350,7 @@
       </w:rPr>
     </w:lvl>
   </w:abstractNum>
-  <w:abstractNum w:abstractNumId="2">
+  <w:abstractNum w:abstractNumId="2" w15:restartNumberingAfterBreak="0">
     <w:nsid w:val="1420331C"/>
     <w:multiLevelType w:val="multilevel"/>
     <w:tmpl w:val="EF589696"/>
@@ -3217,7 +499,7 @@
       </w:rPr>
     </w:lvl>
   </w:abstractNum>
-  <w:abstractNum w:abstractNumId="3">
+  <w:abstractNum w:abstractNumId="3" w15:restartNumberingAfterBreak="0">
     <w:nsid w:val="14B343C6"/>
     <w:multiLevelType w:val="multilevel"/>
     <w:tmpl w:val="69B4809A"/>
@@ -3366,7 +648,7 @@
       </w:rPr>
     </w:lvl>
   </w:abstractNum>
-  <w:abstractNum w:abstractNumId="4">
+  <w:abstractNum w:abstractNumId="4" w15:restartNumberingAfterBreak="0">
     <w:nsid w:val="169E696E"/>
     <w:multiLevelType w:val="multilevel"/>
     <w:tmpl w:val="BF2C7BD2"/>
@@ -3515,7 +797,7 @@
       </w:rPr>
     </w:lvl>
   </w:abstractNum>
-  <w:abstractNum w:abstractNumId="5">
+  <w:abstractNum w:abstractNumId="5" w15:restartNumberingAfterBreak="0">
     <w:nsid w:val="1E666D3C"/>
     <w:multiLevelType w:val="multilevel"/>
     <w:tmpl w:val="A83EDAB4"/>
@@ -3660,7 +942,7 @@
       </w:rPr>
     </w:lvl>
   </w:abstractNum>
-  <w:abstractNum w:abstractNumId="6">
+  <w:abstractNum w:abstractNumId="6" w15:restartNumberingAfterBreak="0">
     <w:nsid w:val="1EA71663"/>
     <w:multiLevelType w:val="hybridMultilevel"/>
     <w:tmpl w:val="CFA6A7F0"/>
@@ -3749,7 +1031,7 @@
       </w:pPr>
     </w:lvl>
   </w:abstractNum>
-  <w:abstractNum w:abstractNumId="7">
+  <w:abstractNum w:abstractNumId="7" w15:restartNumberingAfterBreak="0">
     <w:nsid w:val="20297EB1"/>
     <w:multiLevelType w:val="multilevel"/>
     <w:tmpl w:val="597C8464"/>
@@ -3898,7 +1180,7 @@
       </w:rPr>
     </w:lvl>
   </w:abstractNum>
-  <w:abstractNum w:abstractNumId="8">
+  <w:abstractNum w:abstractNumId="8" w15:restartNumberingAfterBreak="0">
     <w:nsid w:val="2E3031ED"/>
     <w:multiLevelType w:val="hybridMultilevel"/>
     <w:tmpl w:val="BB4CC3E8"/>
@@ -3984,7 +1266,7 @@
       </w:pPr>
     </w:lvl>
   </w:abstractNum>
-  <w:abstractNum w:abstractNumId="9">
+  <w:abstractNum w:abstractNumId="9" w15:restartNumberingAfterBreak="0">
     <w:nsid w:val="37F6275D"/>
     <w:multiLevelType w:val="multilevel"/>
     <w:tmpl w:val="B89CA61C"/>
@@ -4133,7 +1415,7 @@
       </w:rPr>
     </w:lvl>
   </w:abstractNum>
-  <w:abstractNum w:abstractNumId="10">
+  <w:abstractNum w:abstractNumId="10" w15:restartNumberingAfterBreak="0">
     <w:nsid w:val="38A66F5B"/>
     <w:multiLevelType w:val="multilevel"/>
     <w:tmpl w:val="8638A2E0"/>
@@ -4282,7 +1564,7 @@
       </w:rPr>
     </w:lvl>
   </w:abstractNum>
-  <w:abstractNum w:abstractNumId="11">
+  <w:abstractNum w:abstractNumId="11" w15:restartNumberingAfterBreak="0">
     <w:nsid w:val="3909536A"/>
     <w:multiLevelType w:val="multilevel"/>
     <w:tmpl w:val="89400318"/>
@@ -4431,7 +1713,7 @@
       </w:rPr>
     </w:lvl>
   </w:abstractNum>
-  <w:abstractNum w:abstractNumId="12">
+  <w:abstractNum w:abstractNumId="12" w15:restartNumberingAfterBreak="0">
     <w:nsid w:val="3A2E410B"/>
     <w:multiLevelType w:val="multilevel"/>
     <w:tmpl w:val="E4DEAE82"/>
@@ -4580,7 +1862,7 @@
       </w:rPr>
     </w:lvl>
   </w:abstractNum>
-  <w:abstractNum w:abstractNumId="13">
+  <w:abstractNum w:abstractNumId="13" w15:restartNumberingAfterBreak="0">
     <w:nsid w:val="3A9E0E02"/>
     <w:multiLevelType w:val="multilevel"/>
     <w:tmpl w:val="26028A06"/>
@@ -4729,7 +2011,7 @@
       </w:rPr>
     </w:lvl>
   </w:abstractNum>
-  <w:abstractNum w:abstractNumId="14">
+  <w:abstractNum w:abstractNumId="14" w15:restartNumberingAfterBreak="0">
     <w:nsid w:val="3DB33590"/>
     <w:multiLevelType w:val="hybridMultilevel"/>
     <w:tmpl w:val="36801700"/>
@@ -4842,7 +2124,7 @@
       </w:rPr>
     </w:lvl>
   </w:abstractNum>
-  <w:abstractNum w:abstractNumId="15">
+  <w:abstractNum w:abstractNumId="15" w15:restartNumberingAfterBreak="0">
     <w:nsid w:val="3E993A3F"/>
     <w:multiLevelType w:val="hybridMultilevel"/>
     <w:tmpl w:val="9202D4BE"/>
@@ -4955,7 +2237,7 @@
       </w:rPr>
     </w:lvl>
   </w:abstractNum>
-  <w:abstractNum w:abstractNumId="16">
+  <w:abstractNum w:abstractNumId="16" w15:restartNumberingAfterBreak="0">
     <w:nsid w:val="47110F1A"/>
     <w:multiLevelType w:val="hybridMultilevel"/>
     <w:tmpl w:val="282A60FC"/>
@@ -5068,7 +2350,7 @@
       </w:rPr>
     </w:lvl>
   </w:abstractNum>
-  <w:abstractNum w:abstractNumId="17">
+  <w:abstractNum w:abstractNumId="17" w15:restartNumberingAfterBreak="0">
     <w:nsid w:val="480A6E64"/>
     <w:multiLevelType w:val="hybridMultilevel"/>
     <w:tmpl w:val="1F4626A8"/>
@@ -5157,7 +2439,7 @@
       </w:pPr>
     </w:lvl>
   </w:abstractNum>
-  <w:abstractNum w:abstractNumId="18">
+  <w:abstractNum w:abstractNumId="18" w15:restartNumberingAfterBreak="0">
     <w:nsid w:val="49852568"/>
     <w:multiLevelType w:val="multilevel"/>
     <w:tmpl w:val="735ABC82"/>
@@ -5306,7 +2588,7 @@
       </w:rPr>
     </w:lvl>
   </w:abstractNum>
-  <w:abstractNum w:abstractNumId="19">
+  <w:abstractNum w:abstractNumId="19" w15:restartNumberingAfterBreak="0">
     <w:nsid w:val="52A5501F"/>
     <w:multiLevelType w:val="multilevel"/>
     <w:tmpl w:val="077A2C68"/>
@@ -5419,7 +2701,7 @@
       </w:pPr>
     </w:lvl>
   </w:abstractNum>
-  <w:abstractNum w:abstractNumId="20">
+  <w:abstractNum w:abstractNumId="20" w15:restartNumberingAfterBreak="0">
     <w:nsid w:val="548E1E2D"/>
     <w:multiLevelType w:val="multilevel"/>
     <w:tmpl w:val="B6BA8C24"/>
@@ -5568,7 +2850,7 @@
       </w:rPr>
     </w:lvl>
   </w:abstractNum>
-  <w:abstractNum w:abstractNumId="21">
+  <w:abstractNum w:abstractNumId="21" w15:restartNumberingAfterBreak="0">
     <w:nsid w:val="55306AF1"/>
     <w:multiLevelType w:val="hybridMultilevel"/>
     <w:tmpl w:val="D80CEFE6"/>
@@ -5681,7 +2963,7 @@
       </w:rPr>
     </w:lvl>
   </w:abstractNum>
-  <w:abstractNum w:abstractNumId="22">
+  <w:abstractNum w:abstractNumId="22" w15:restartNumberingAfterBreak="0">
     <w:nsid w:val="5B78418A"/>
     <w:multiLevelType w:val="multilevel"/>
     <w:tmpl w:val="FC44889C"/>
@@ -5830,7 +3112,7 @@
       </w:rPr>
     </w:lvl>
   </w:abstractNum>
-  <w:abstractNum w:abstractNumId="23">
+  <w:abstractNum w:abstractNumId="23" w15:restartNumberingAfterBreak="0">
     <w:nsid w:val="5C166F09"/>
     <w:multiLevelType w:val="multilevel"/>
     <w:tmpl w:val="E8A6D992"/>
@@ -5979,7 +3261,7 @@
       </w:rPr>
     </w:lvl>
   </w:abstractNum>
-  <w:abstractNum w:abstractNumId="24">
+  <w:abstractNum w:abstractNumId="24" w15:restartNumberingAfterBreak="0">
     <w:nsid w:val="60A02BFA"/>
     <w:multiLevelType w:val="multilevel"/>
     <w:tmpl w:val="B0D68BDE"/>
@@ -6128,7 +3410,7 @@
       </w:rPr>
     </w:lvl>
   </w:abstractNum>
-  <w:abstractNum w:abstractNumId="25">
+  <w:abstractNum w:abstractNumId="25" w15:restartNumberingAfterBreak="0">
     <w:nsid w:val="713C57AB"/>
     <w:multiLevelType w:val="hybridMultilevel"/>
     <w:tmpl w:val="58F8AEDA"/>
@@ -6241,7 +3523,7 @@
       </w:rPr>
     </w:lvl>
   </w:abstractNum>
-  <w:abstractNum w:abstractNumId="26">
+  <w:abstractNum w:abstractNumId="26" w15:restartNumberingAfterBreak="0">
     <w:nsid w:val="77EF70A6"/>
     <w:multiLevelType w:val="multilevel"/>
     <w:tmpl w:val="AFFABCC0"/>
@@ -6390,7 +3672,7 @@
       </w:rPr>
     </w:lvl>
   </w:abstractNum>
-  <w:abstractNum w:abstractNumId="27">
+  <w:abstractNum w:abstractNumId="27" w15:restartNumberingAfterBreak="0">
     <w:nsid w:val="7F052C40"/>
     <w:multiLevelType w:val="hybridMultilevel"/>
     <w:tmpl w:val="8A126A50"/>
@@ -6503,7 +3785,7 @@
       </w:rPr>
     </w:lvl>
   </w:abstractNum>
-  <w:abstractNum w:abstractNumId="28">
+  <w:abstractNum w:abstractNumId="28" w15:restartNumberingAfterBreak="0">
     <w:nsid w:val="7F484676"/>
     <w:multiLevelType w:val="multilevel"/>
     <w:tmpl w:val="A5BE105E"/>
@@ -6652,7 +3934,7 @@
       </w:rPr>
     </w:lvl>
   </w:abstractNum>
-  <w:abstractNum w:abstractNumId="29">
+  <w:abstractNum w:abstractNumId="29" w15:restartNumberingAfterBreak="0">
     <w:nsid w:val="7FA76F41"/>
     <w:multiLevelType w:val="multilevel"/>
     <w:tmpl w:val="E6446A88"/>
@@ -6859,7 +4141,7 @@
 </file>
 
 <file path=word/styles.xml><?xml version="1.0" encoding="utf-8"?>
-<w:styles xmlns:r="http://schemas.openxmlformats.org/officeDocument/2006/relationships" xmlns:w="http://schemas.openxmlformats.org/wordprocessingml/2006/main">
+<w:styles xmlns:mc="http://schemas.openxmlformats.org/markup-compatibility/2006" xmlns:r="http://schemas.openxmlformats.org/officeDocument/2006/relationships" xmlns:w="http://schemas.openxmlformats.org/wordprocessingml/2006/main" xmlns:w14="http://schemas.microsoft.com/office/word/2010/wordml" xmlns:w15="http://schemas.microsoft.com/office/word/2012/wordml" xmlns:w16se="http://schemas.microsoft.com/office/word/2015/wordml/symex" mc:Ignorable="w14 w15 w16se">
   <w:docDefaults>
     <w:rPrDefault>
       <w:rPr>
@@ -6875,147 +4157,378 @@
       </w:pPr>
     </w:pPrDefault>
   </w:docDefaults>
-  <w:latentStyles w:defLockedState="0" w:defUIPriority="99" w:defSemiHidden="1" w:defUnhideWhenUsed="1" w:defQFormat="0" w:count="267">
-    <w:lsdException w:name="Normal" w:semiHidden="0" w:uiPriority="0" w:unhideWhenUsed="0" w:qFormat="1"/>
-    <w:lsdException w:name="heading 1" w:semiHidden="0" w:uiPriority="9" w:unhideWhenUsed="0" w:qFormat="1"/>
-    <w:lsdException w:name="heading 2" w:uiPriority="9" w:qFormat="1"/>
-    <w:lsdException w:name="heading 3" w:uiPriority="9" w:qFormat="1"/>
-    <w:lsdException w:name="heading 4" w:uiPriority="9" w:qFormat="1"/>
-    <w:lsdException w:name="heading 5" w:uiPriority="9" w:qFormat="1"/>
-    <w:lsdException w:name="heading 6" w:uiPriority="9" w:qFormat="1"/>
-    <w:lsdException w:name="heading 7" w:uiPriority="9" w:qFormat="1"/>
-    <w:lsdException w:name="heading 8" w:uiPriority="9" w:qFormat="1"/>
-    <w:lsdException w:name="heading 9" w:uiPriority="9" w:qFormat="1"/>
-    <w:lsdException w:name="toc 1" w:uiPriority="39"/>
-    <w:lsdException w:name="toc 2" w:uiPriority="39"/>
-    <w:lsdException w:name="toc 3" w:uiPriority="39"/>
-    <w:lsdException w:name="toc 4" w:uiPriority="39"/>
-    <w:lsdException w:name="toc 5" w:uiPriority="39"/>
-    <w:lsdException w:name="toc 6" w:uiPriority="39"/>
-    <w:lsdException w:name="toc 7" w:uiPriority="39"/>
-    <w:lsdException w:name="toc 8" w:uiPriority="39"/>
-    <w:lsdException w:name="toc 9" w:uiPriority="39"/>
-    <w:lsdException w:name="caption" w:uiPriority="35" w:qFormat="1"/>
-    <w:lsdException w:name="Title" w:semiHidden="0" w:uiPriority="10" w:unhideWhenUsed="0" w:qFormat="1"/>
-    <w:lsdException w:name="Default Paragraph Font" w:uiPriority="1"/>
-    <w:lsdException w:name="Subtitle" w:semiHidden="0" w:uiPriority="11" w:unhideWhenUsed="0" w:qFormat="1"/>
-    <w:lsdException w:name="Strong" w:semiHidden="0" w:uiPriority="22" w:unhideWhenUsed="0" w:qFormat="1"/>
-    <w:lsdException w:name="Emphasis" w:semiHidden="0" w:uiPriority="20" w:unhideWhenUsed="0" w:qFormat="1"/>
-    <w:lsdException w:name="Normal Table" w:semiHidden="0" w:unhideWhenUsed="0"/>
-    <w:lsdException w:name="Table Web 3" w:semiHidden="0" w:unhideWhenUsed="0"/>
-    <w:lsdException w:name="Table Grid" w:semiHidden="0" w:uiPriority="39" w:unhideWhenUsed="0"/>
-    <w:lsdException w:name="Table Theme" w:semiHidden="0" w:unhideWhenUsed="0"/>
-    <w:lsdException w:name="Placeholder Text" w:unhideWhenUsed="0"/>
-    <w:lsdException w:name="No Spacing" w:semiHidden="0" w:uiPriority="1" w:unhideWhenUsed="0" w:qFormat="1"/>
-    <w:lsdException w:name="Light Shading" w:semiHidden="0" w:uiPriority="60" w:unhideWhenUsed="0"/>
-    <w:lsdException w:name="Light List" w:semiHidden="0" w:uiPriority="61" w:unhideWhenUsed="0"/>
-    <w:lsdException w:name="Light Grid" w:semiHidden="0" w:uiPriority="62" w:unhideWhenUsed="0"/>
-    <w:lsdException w:name="Medium Shading 1" w:semiHidden="0" w:uiPriority="63" w:unhideWhenUsed="0"/>
-    <w:lsdException w:name="Medium Shading 2" w:semiHidden="0" w:uiPriority="64" w:unhideWhenUsed="0"/>
-    <w:lsdException w:name="Medium List 1" w:semiHidden="0" w:uiPriority="65" w:unhideWhenUsed="0"/>
-    <w:lsdException w:name="Medium List 2" w:semiHidden="0" w:uiPriority="66" w:unhideWhenUsed="0"/>
-    <w:lsdException w:name="Medium Grid 1" w:semiHidden="0" w:uiPriority="67" w:unhideWhenUsed="0"/>
-    <w:lsdException w:name="Medium Grid 2" w:semiHidden="0" w:uiPriority="68" w:unhideWhenUsed="0"/>
-    <w:lsdException w:name="Medium Grid 3" w:semiHidden="0" w:uiPriority="69" w:unhideWhenUsed="0"/>
-    <w:lsdException w:name="Dark List" w:semiHidden="0" w:uiPriority="70" w:unhideWhenUsed="0"/>
-    <w:lsdException w:name="Colorful Shading" w:semiHidden="0" w:uiPriority="71" w:unhideWhenUsed="0"/>
-    <w:lsdException w:name="Colorful List" w:semiHidden="0" w:uiPriority="72" w:unhideWhenUsed="0"/>
-    <w:lsdException w:name="Colorful Grid" w:semiHidden="0" w:uiPriority="73" w:unhideWhenUsed="0"/>
-    <w:lsdException w:name="Light Shading Accent 1" w:semiHidden="0" w:uiPriority="60" w:unhideWhenUsed="0"/>
-    <w:lsdException w:name="Light List Accent 1" w:semiHidden="0" w:uiPriority="61" w:unhideWhenUsed="0"/>
-    <w:lsdException w:name="Light Grid Accent 1" w:semiHidden="0" w:uiPriority="62" w:unhideWhenUsed="0"/>
-    <w:lsdException w:name="Medium Shading 1 Accent 1" w:semiHidden="0" w:uiPriority="63" w:unhideWhenUsed="0"/>
-    <w:lsdException w:name="Medium Shading 2 Accent 1" w:semiHidden="0" w:uiPriority="64" w:unhideWhenUsed="0"/>
-    <w:lsdException w:name="Medium List 1 Accent 1" w:semiHidden="0" w:uiPriority="65" w:unhideWhenUsed="0"/>
-    <w:lsdException w:name="Revision" w:unhideWhenUsed="0"/>
-    <w:lsdException w:name="List Paragraph" w:semiHidden="0" w:uiPriority="34" w:unhideWhenUsed="0" w:qFormat="1"/>
-    <w:lsdException w:name="Quote" w:semiHidden="0" w:uiPriority="29" w:unhideWhenUsed="0" w:qFormat="1"/>
-    <w:lsdException w:name="Intense Quote" w:semiHidden="0" w:uiPriority="30" w:unhideWhenUsed="0" w:qFormat="1"/>
-    <w:lsdException w:name="Medium List 2 Accent 1" w:semiHidden="0" w:uiPriority="66" w:unhideWhenUsed="0"/>
-    <w:lsdException w:name="Medium Grid 1 Accent 1" w:semiHidden="0" w:uiPriority="67" w:unhideWhenUsed="0"/>
-    <w:lsdException w:name="Medium Grid 2 Accent 1" w:semiHidden="0" w:uiPriority="68" w:unhideWhenUsed="0"/>
-    <w:lsdException w:name="Medium Grid 3 Accent 1" w:semiHidden="0" w:uiPriority="69" w:unhideWhenUsed="0"/>
-    <w:lsdException w:name="Dark List Accent 1" w:semiHidden="0" w:uiPriority="70" w:unhideWhenUsed="0"/>
-    <w:lsdException w:name="Colorful Shading Accent 1" w:semiHidden="0" w:uiPriority="71" w:unhideWhenUsed="0"/>
-    <w:lsdException w:name="Colorful List Accent 1" w:semiHidden="0" w:uiPriority="72" w:unhideWhenUsed="0"/>
-    <w:lsdException w:name="Colorful Grid Accent 1" w:semiHidden="0" w:uiPriority="73" w:unhideWhenUsed="0"/>
-    <w:lsdException w:name="Light Shading Accent 2" w:semiHidden="0" w:uiPriority="60" w:unhideWhenUsed="0"/>
-    <w:lsdException w:name="Light List Accent 2" w:semiHidden="0" w:uiPriority="61" w:unhideWhenUsed="0"/>
-    <w:lsdException w:name="Light Grid Accent 2" w:semiHidden="0" w:uiPriority="62" w:unhideWhenUsed="0"/>
-    <w:lsdException w:name="Medium Shading 1 Accent 2" w:semiHidden="0" w:uiPriority="63" w:unhideWhenUsed="0"/>
-    <w:lsdException w:name="Medium Shading 2 Accent 2" w:semiHidden="0" w:uiPriority="64" w:unhideWhenUsed="0"/>
-    <w:lsdException w:name="Medium List 1 Accent 2" w:semiHidden="0" w:uiPriority="65" w:unhideWhenUsed="0"/>
-    <w:lsdException w:name="Medium List 2 Accent 2" w:semiHidden="0" w:uiPriority="66" w:unhideWhenUsed="0"/>
-    <w:lsdException w:name="Medium Grid 1 Accent 2" w:semiHidden="0" w:uiPriority="67" w:unhideWhenUsed="0"/>
-    <w:lsdException w:name="Medium Grid 2 Accent 2" w:semiHidden="0" w:uiPriority="68" w:unhideWhenUsed="0"/>
-    <w:lsdException w:name="Medium Grid 3 Accent 2" w:semiHidden="0" w:uiPriority="69" w:unhideWhenUsed="0"/>
-    <w:lsdException w:name="Dark List Accent 2" w:semiHidden="0" w:uiPriority="70" w:unhideWhenUsed="0"/>
-    <w:lsdException w:name="Colorful Shading Accent 2" w:semiHidden="0" w:uiPriority="71" w:unhideWhenUsed="0"/>
-    <w:lsdException w:name="Colorful List Accent 2" w:semiHidden="0" w:uiPriority="72" w:unhideWhenUsed="0"/>
-    <w:lsdException w:name="Colorful Grid Accent 2" w:semiHidden="0" w:uiPriority="73" w:unhideWhenUsed="0"/>
-    <w:lsdException w:name="Light Shading Accent 3" w:semiHidden="0" w:uiPriority="60" w:unhideWhenUsed="0"/>
-    <w:lsdException w:name="Light List Accent 3" w:semiHidden="0" w:uiPriority="61" w:unhideWhenUsed="0"/>
-    <w:lsdException w:name="Light Grid Accent 3" w:semiHidden="0" w:uiPriority="62" w:unhideWhenUsed="0"/>
-    <w:lsdException w:name="Medium Shading 1 Accent 3" w:semiHidden="0" w:uiPriority="63" w:unhideWhenUsed="0"/>
-    <w:lsdException w:name="Medium Shading 2 Accent 3" w:semiHidden="0" w:uiPriority="64" w:unhideWhenUsed="0"/>
-    <w:lsdException w:name="Medium List 1 Accent 3" w:semiHidden="0" w:uiPriority="65" w:unhideWhenUsed="0"/>
-    <w:lsdException w:name="Medium List 2 Accent 3" w:semiHidden="0" w:uiPriority="66" w:unhideWhenUsed="0"/>
-    <w:lsdException w:name="Medium Grid 1 Accent 3" w:semiHidden="0" w:uiPriority="67" w:unhideWhenUsed="0"/>
-    <w:lsdException w:name="Medium Grid 2 Accent 3" w:semiHidden="0" w:uiPriority="68" w:unhideWhenUsed="0"/>
-    <w:lsdException w:name="Medium Grid 3 Accent 3" w:semiHidden="0" w:uiPriority="69" w:unhideWhenUsed="0"/>
-    <w:lsdException w:name="Dark List Accent 3" w:semiHidden="0" w:uiPriority="70" w:unhideWhenUsed="0"/>
-    <w:lsdException w:name="Colorful Shading Accent 3" w:semiHidden="0" w:uiPriority="71" w:unhideWhenUsed="0"/>
-    <w:lsdException w:name="Colorful List Accent 3" w:semiHidden="0" w:uiPriority="72" w:unhideWhenUsed="0"/>
-    <w:lsdException w:name="Colorful Grid Accent 3" w:semiHidden="0" w:uiPriority="73" w:unhideWhenUsed="0"/>
-    <w:lsdException w:name="Light Shading Accent 4" w:semiHidden="0" w:uiPriority="60" w:unhideWhenUsed="0"/>
-    <w:lsdException w:name="Light List Accent 4" w:semiHidden="0" w:uiPriority="61" w:unhideWhenUsed="0"/>
-    <w:lsdException w:name="Light Grid Accent 4" w:semiHidden="0" w:uiPriority="62" w:unhideWhenUsed="0"/>
-    <w:lsdException w:name="Medium Shading 1 Accent 4" w:semiHidden="0" w:uiPriority="63" w:unhideWhenUsed="0"/>
-    <w:lsdException w:name="Medium Shading 2 Accent 4" w:semiHidden="0" w:uiPriority="64" w:unhideWhenUsed="0"/>
-    <w:lsdException w:name="Medium List 1 Accent 4" w:semiHidden="0" w:uiPriority="65" w:unhideWhenUsed="0"/>
-    <w:lsdException w:name="Medium List 2 Accent 4" w:semiHidden="0" w:uiPriority="66" w:unhideWhenUsed="0"/>
-    <w:lsdException w:name="Medium Grid 1 Accent 4" w:semiHidden="0" w:uiPriority="67" w:unhideWhenUsed="0"/>
-    <w:lsdException w:name="Medium Grid 2 Accent 4" w:semiHidden="0" w:uiPriority="68" w:unhideWhenUsed="0"/>
-    <w:lsdException w:name="Medium Grid 3 Accent 4" w:semiHidden="0" w:uiPriority="69" w:unhideWhenUsed="0"/>
-    <w:lsdException w:name="Dark List Accent 4" w:semiHidden="0" w:uiPriority="70" w:unhideWhenUsed="0"/>
-    <w:lsdException w:name="Colorful Shading Accent 4" w:semiHidden="0" w:uiPriority="71" w:unhideWhenUsed="0"/>
-    <w:lsdException w:name="Colorful List Accent 4" w:semiHidden="0" w:uiPriority="72" w:unhideWhenUsed="0"/>
-    <w:lsdException w:name="Colorful Grid Accent 4" w:semiHidden="0" w:uiPriority="73" w:unhideWhenUsed="0"/>
-    <w:lsdException w:name="Light Shading Accent 5" w:semiHidden="0" w:uiPriority="60" w:unhideWhenUsed="0"/>
-    <w:lsdException w:name="Light List Accent 5" w:semiHidden="0" w:uiPriority="61" w:unhideWhenUsed="0"/>
-    <w:lsdException w:name="Light Grid Accent 5" w:semiHidden="0" w:uiPriority="62" w:unhideWhenUsed="0"/>
-    <w:lsdException w:name="Medium Shading 1 Accent 5" w:semiHidden="0" w:uiPriority="63" w:unhideWhenUsed="0"/>
-    <w:lsdException w:name="Medium Shading 2 Accent 5" w:semiHidden="0" w:uiPriority="64" w:unhideWhenUsed="0"/>
-    <w:lsdException w:name="Medium List 1 Accent 5" w:semiHidden="0" w:uiPriority="65" w:unhideWhenUsed="0"/>
-    <w:lsdException w:name="Medium List 2 Accent 5" w:semiHidden="0" w:uiPriority="66" w:unhideWhenUsed="0"/>
-    <w:lsdException w:name="Medium Grid 1 Accent 5" w:semiHidden="0" w:uiPriority="67" w:unhideWhenUsed="0"/>
-    <w:lsdException w:name="Medium Grid 2 Accent 5" w:semiHidden="0" w:uiPriority="68" w:unhideWhenUsed="0"/>
-    <w:lsdException w:name="Medium Grid 3 Accent 5" w:semiHidden="0" w:uiPriority="69" w:unhideWhenUsed="0"/>
-    <w:lsdException w:name="Dark List Accent 5" w:semiHidden="0" w:uiPriority="70" w:unhideWhenUsed="0"/>
-    <w:lsdException w:name="Colorful Shading Accent 5" w:semiHidden="0" w:uiPriority="71" w:unhideWhenUsed="0"/>
-    <w:lsdException w:name="Colorful List Accent 5" w:semiHidden="0" w:uiPriority="72" w:unhideWhenUsed="0"/>
-    <w:lsdException w:name="Colorful Grid Accent 5" w:semiHidden="0" w:uiPriority="73" w:unhideWhenUsed="0"/>
-    <w:lsdException w:name="Light Shading Accent 6" w:semiHidden="0" w:uiPriority="60" w:unhideWhenUsed="0"/>
-    <w:lsdException w:name="Light List Accent 6" w:semiHidden="0" w:uiPriority="61" w:unhideWhenUsed="0"/>
-    <w:lsdException w:name="Light Grid Accent 6" w:semiHidden="0" w:uiPriority="62" w:unhideWhenUsed="0"/>
-    <w:lsdException w:name="Medium Shading 1 Accent 6" w:semiHidden="0" w:uiPriority="63" w:unhideWhenUsed="0"/>
-    <w:lsdException w:name="Medium Shading 2 Accent 6" w:semiHidden="0" w:uiPriority="64" w:unhideWhenUsed="0"/>
-    <w:lsdException w:name="Medium List 1 Accent 6" w:semiHidden="0" w:uiPriority="65" w:unhideWhenUsed="0"/>
-    <w:lsdException w:name="Medium List 2 Accent 6" w:semiHidden="0" w:uiPriority="66" w:unhideWhenUsed="0"/>
-    <w:lsdException w:name="Medium Grid 1 Accent 6" w:semiHidden="0" w:uiPriority="67" w:unhideWhenUsed="0"/>
-    <w:lsdException w:name="Medium Grid 2 Accent 6" w:semiHidden="0" w:uiPriority="68" w:unhideWhenUsed="0"/>
-    <w:lsdException w:name="Medium Grid 3 Accent 6" w:semiHidden="0" w:uiPriority="69" w:unhideWhenUsed="0"/>
-    <w:lsdException w:name="Dark List Accent 6" w:semiHidden="0" w:uiPriority="70" w:unhideWhenUsed="0"/>
-    <w:lsdException w:name="Colorful Shading Accent 6" w:semiHidden="0" w:uiPriority="71" w:unhideWhenUsed="0"/>
-    <w:lsdException w:name="Colorful List Accent 6" w:semiHidden="0" w:uiPriority="72" w:unhideWhenUsed="0"/>
-    <w:lsdException w:name="Colorful Grid Accent 6" w:semiHidden="0" w:uiPriority="73" w:unhideWhenUsed="0"/>
-    <w:lsdException w:name="Subtle Emphasis" w:semiHidden="0" w:uiPriority="19" w:unhideWhenUsed="0" w:qFormat="1"/>
-    <w:lsdException w:name="Intense Emphasis" w:semiHidden="0" w:uiPriority="21" w:unhideWhenUsed="0" w:qFormat="1"/>
-    <w:lsdException w:name="Subtle Reference" w:semiHidden="0" w:uiPriority="31" w:unhideWhenUsed="0" w:qFormat="1"/>
-    <w:lsdException w:name="Intense Reference" w:semiHidden="0" w:uiPriority="32" w:unhideWhenUsed="0" w:qFormat="1"/>
-    <w:lsdException w:name="Book Title" w:semiHidden="0" w:uiPriority="33" w:unhideWhenUsed="0" w:qFormat="1"/>
-    <w:lsdException w:name="Bibliography" w:uiPriority="37"/>
-    <w:lsdException w:name="TOC Heading" w:uiPriority="39" w:qFormat="1"/>
+  <w:latentStyles w:defLockedState="0" w:defUIPriority="99" w:defSemiHidden="0" w:defUnhideWhenUsed="0" w:defQFormat="0" w:count="371">
+    <w:lsdException w:name="Normal" w:uiPriority="0" w:qFormat="1"/>
+    <w:lsdException w:name="heading 1" w:uiPriority="9" w:qFormat="1"/>
+    <w:lsdException w:name="heading 2" w:semiHidden="1" w:uiPriority="9" w:unhideWhenUsed="1" w:qFormat="1"/>
+    <w:lsdException w:name="heading 3" w:semiHidden="1" w:uiPriority="9" w:unhideWhenUsed="1" w:qFormat="1"/>
+    <w:lsdException w:name="heading 4" w:semiHidden="1" w:uiPriority="9" w:unhideWhenUsed="1" w:qFormat="1"/>
+    <w:lsdException w:name="heading 5" w:semiHidden="1" w:uiPriority="9" w:unhideWhenUsed="1" w:qFormat="1"/>
+    <w:lsdException w:name="heading 6" w:semiHidden="1" w:uiPriority="9" w:unhideWhenUsed="1" w:qFormat="1"/>
+    <w:lsdException w:name="heading 7" w:semiHidden="1" w:uiPriority="9" w:unhideWhenUsed="1" w:qFormat="1"/>
+    <w:lsdException w:name="heading 8" w:semiHidden="1" w:uiPriority="9" w:unhideWhenUsed="1" w:qFormat="1"/>
+    <w:lsdException w:name="heading 9" w:semiHidden="1" w:uiPriority="9" w:unhideWhenUsed="1" w:qFormat="1"/>
+    <w:lsdException w:name="index 1" w:semiHidden="1" w:unhideWhenUsed="1"/>
+    <w:lsdException w:name="index 2" w:semiHidden="1" w:unhideWhenUsed="1"/>
+    <w:lsdException w:name="index 3" w:semiHidden="1" w:unhideWhenUsed="1"/>
+    <w:lsdException w:name="index 4" w:semiHidden="1" w:unhideWhenUsed="1"/>
+    <w:lsdException w:name="index 5" w:semiHidden="1" w:unhideWhenUsed="1"/>
+    <w:lsdException w:name="index 6" w:semiHidden="1" w:unhideWhenUsed="1"/>
+    <w:lsdException w:name="index 7" w:semiHidden="1" w:unhideWhenUsed="1"/>
+    <w:lsdException w:name="index 8" w:semiHidden="1" w:unhideWhenUsed="1"/>
+    <w:lsdException w:name="index 9" w:semiHidden="1" w:unhideWhenUsed="1"/>
+    <w:lsdException w:name="toc 1" w:semiHidden="1" w:uiPriority="39" w:unhideWhenUsed="1"/>
+    <w:lsdException w:name="toc 2" w:semiHidden="1" w:uiPriority="39" w:unhideWhenUsed="1"/>
+    <w:lsdException w:name="toc 3" w:semiHidden="1" w:uiPriority="39" w:unhideWhenUsed="1"/>
+    <w:lsdException w:name="toc 4" w:semiHidden="1" w:uiPriority="39" w:unhideWhenUsed="1"/>
+    <w:lsdException w:name="toc 5" w:semiHidden="1" w:uiPriority="39" w:unhideWhenUsed="1"/>
+    <w:lsdException w:name="toc 6" w:semiHidden="1" w:uiPriority="39" w:unhideWhenUsed="1"/>
+    <w:lsdException w:name="toc 7" w:semiHidden="1" w:uiPriority="39" w:unhideWhenUsed="1"/>
+    <w:lsdException w:name="toc 8" w:semiHidden="1" w:uiPriority="39" w:unhideWhenUsed="1"/>
+    <w:lsdException w:name="toc 9" w:semiHidden="1" w:uiPriority="39" w:unhideWhenUsed="1"/>
+    <w:lsdException w:name="Normal Indent" w:semiHidden="1" w:unhideWhenUsed="1"/>
+    <w:lsdException w:name="footnote text" w:semiHidden="1" w:unhideWhenUsed="1"/>
+    <w:lsdException w:name="annotation text" w:semiHidden="1" w:unhideWhenUsed="1"/>
+    <w:lsdException w:name="header" w:semiHidden="1" w:unhideWhenUsed="1"/>
+    <w:lsdException w:name="footer" w:semiHidden="1" w:unhideWhenUsed="1"/>
+    <w:lsdException w:name="index heading" w:semiHidden="1" w:unhideWhenUsed="1"/>
+    <w:lsdException w:name="caption" w:semiHidden="1" w:uiPriority="35" w:unhideWhenUsed="1" w:qFormat="1"/>
+    <w:lsdException w:name="table of figures" w:semiHidden="1" w:unhideWhenUsed="1"/>
+    <w:lsdException w:name="envelope address" w:semiHidden="1" w:unhideWhenUsed="1"/>
+    <w:lsdException w:name="envelope return" w:semiHidden="1" w:unhideWhenUsed="1"/>
+    <w:lsdException w:name="footnote reference" w:semiHidden="1" w:unhideWhenUsed="1"/>
+    <w:lsdException w:name="annotation reference" w:semiHidden="1" w:unhideWhenUsed="1"/>
+    <w:lsdException w:name="line number" w:semiHidden="1" w:unhideWhenUsed="1"/>
+    <w:lsdException w:name="page number" w:semiHidden="1" w:unhideWhenUsed="1"/>
+    <w:lsdException w:name="endnote reference" w:semiHidden="1" w:unhideWhenUsed="1"/>
+    <w:lsdException w:name="endnote text" w:semiHidden="1" w:unhideWhenUsed="1"/>
+    <w:lsdException w:name="table of authorities" w:semiHidden="1" w:unhideWhenUsed="1"/>
+    <w:lsdException w:name="macro" w:semiHidden="1" w:unhideWhenUsed="1"/>
+    <w:lsdException w:name="toa heading" w:semiHidden="1" w:unhideWhenUsed="1"/>
+    <w:lsdException w:name="List" w:semiHidden="1" w:unhideWhenUsed="1"/>
+    <w:lsdException w:name="List Bullet" w:semiHidden="1" w:unhideWhenUsed="1"/>
+    <w:lsdException w:name="List Number" w:semiHidden="1" w:unhideWhenUsed="1"/>
+    <w:lsdException w:name="List 2" w:semiHidden="1" w:unhideWhenUsed="1"/>
+    <w:lsdException w:name="List 3" w:semiHidden="1" w:unhideWhenUsed="1"/>
+    <w:lsdException w:name="List 4" w:semiHidden="1" w:unhideWhenUsed="1"/>
+    <w:lsdException w:name="List 5" w:semiHidden="1" w:unhideWhenUsed="1"/>
+    <w:lsdException w:name="List Bullet 2" w:semiHidden="1" w:unhideWhenUsed="1"/>
+    <w:lsdException w:name="List Bullet 3" w:semiHidden="1" w:unhideWhenUsed="1"/>
+    <w:lsdException w:name="List Bullet 4" w:semiHidden="1" w:unhideWhenUsed="1"/>
+    <w:lsdException w:name="List Bullet 5" w:semiHidden="1" w:unhideWhenUsed="1"/>
+    <w:lsdException w:name="List Number 2" w:semiHidden="1" w:unhideWhenUsed="1"/>
+    <w:lsdException w:name="List Number 3" w:semiHidden="1" w:unhideWhenUsed="1"/>
+    <w:lsdException w:name="List Number 4" w:semiHidden="1" w:unhideWhenUsed="1"/>
+    <w:lsdException w:name="List Number 5" w:semiHidden="1" w:unhideWhenUsed="1"/>
+    <w:lsdException w:name="Title" w:uiPriority="10" w:qFormat="1"/>
+    <w:lsdException w:name="Closing" w:semiHidden="1" w:unhideWhenUsed="1"/>
+    <w:lsdException w:name="Signature" w:semiHidden="1" w:unhideWhenUsed="1"/>
+    <w:lsdException w:name="Default Paragraph Font" w:semiHidden="1" w:uiPriority="1" w:unhideWhenUsed="1"/>
+    <w:lsdException w:name="Body Text" w:semiHidden="1" w:unhideWhenUsed="1"/>
+    <w:lsdException w:name="Body Text Indent" w:semiHidden="1" w:unhideWhenUsed="1"/>
+    <w:lsdException w:name="List Continue" w:semiHidden="1" w:unhideWhenUsed="1"/>
+    <w:lsdException w:name="List Continue 2" w:semiHidden="1" w:unhideWhenUsed="1"/>
+    <w:lsdException w:name="List Continue 3" w:semiHidden="1" w:unhideWhenUsed="1"/>
+    <w:lsdException w:name="List Continue 4" w:semiHidden="1" w:unhideWhenUsed="1"/>
+    <w:lsdException w:name="List Continue 5" w:semiHidden="1" w:unhideWhenUsed="1"/>
+    <w:lsdException w:name="Message Header" w:semiHidden="1" w:unhideWhenUsed="1"/>
+    <w:lsdException w:name="Subtitle" w:uiPriority="11" w:qFormat="1"/>
+    <w:lsdException w:name="Salutation" w:semiHidden="1" w:unhideWhenUsed="1"/>
+    <w:lsdException w:name="Date" w:semiHidden="1" w:unhideWhenUsed="1"/>
+    <w:lsdException w:name="Body Text First Indent" w:semiHidden="1" w:unhideWhenUsed="1"/>
+    <w:lsdException w:name="Body Text First Indent 2" w:semiHidden="1" w:unhideWhenUsed="1"/>
+    <w:lsdException w:name="Note Heading" w:semiHidden="1" w:unhideWhenUsed="1"/>
+    <w:lsdException w:name="Body Text 2" w:semiHidden="1" w:unhideWhenUsed="1"/>
+    <w:lsdException w:name="Body Text 3" w:semiHidden="1" w:unhideWhenUsed="1"/>
+    <w:lsdException w:name="Body Text Indent 2" w:semiHidden="1" w:unhideWhenUsed="1"/>
+    <w:lsdException w:name="Body Text Indent 3" w:semiHidden="1" w:unhideWhenUsed="1"/>
+    <w:lsdException w:name="Block Text" w:semiHidden="1" w:unhideWhenUsed="1"/>
+    <w:lsdException w:name="Hyperlink" w:semiHidden="1" w:unhideWhenUsed="1"/>
+    <w:lsdException w:name="FollowedHyperlink" w:semiHidden="1" w:unhideWhenUsed="1"/>
+    <w:lsdException w:name="Strong" w:uiPriority="22" w:qFormat="1"/>
+    <w:lsdException w:name="Emphasis" w:uiPriority="20" w:qFormat="1"/>
+    <w:lsdException w:name="Document Map" w:semiHidden="1" w:unhideWhenUsed="1"/>
+    <w:lsdException w:name="Plain Text" w:semiHidden="1" w:unhideWhenUsed="1"/>
+    <w:lsdException w:name="E-mail Signature" w:semiHidden="1" w:unhideWhenUsed="1"/>
+    <w:lsdException w:name="HTML Top of Form" w:semiHidden="1" w:unhideWhenUsed="1"/>
+    <w:lsdException w:name="HTML Bottom of Form" w:semiHidden="1" w:unhideWhenUsed="1"/>
+    <w:lsdException w:name="Normal (Web)" w:semiHidden="1" w:unhideWhenUsed="1"/>
+    <w:lsdException w:name="HTML Acronym" w:semiHidden="1" w:unhideWhenUsed="1"/>
+    <w:lsdException w:name="HTML Address" w:semiHidden="1" w:unhideWhenUsed="1"/>
+    <w:lsdException w:name="HTML Cite" w:semiHidden="1" w:unhideWhenUsed="1"/>
+    <w:lsdException w:name="HTML Code" w:semiHidden="1" w:unhideWhenUsed="1"/>
+    <w:lsdException w:name="HTML Definition" w:semiHidden="1" w:unhideWhenUsed="1"/>
+    <w:lsdException w:name="HTML Keyboard" w:semiHidden="1" w:unhideWhenUsed="1"/>
+    <w:lsdException w:name="HTML Preformatted" w:semiHidden="1" w:unhideWhenUsed="1"/>
+    <w:lsdException w:name="HTML Sample" w:semiHidden="1" w:unhideWhenUsed="1"/>
+    <w:lsdException w:name="HTML Typewriter" w:semiHidden="1" w:unhideWhenUsed="1"/>
+    <w:lsdException w:name="HTML Variable" w:semiHidden="1" w:unhideWhenUsed="1"/>
+    <w:lsdException w:name="Normal Table" w:semiHidden="1" w:unhideWhenUsed="1"/>
+    <w:lsdException w:name="annotation subject" w:semiHidden="1" w:unhideWhenUsed="1"/>
+    <w:lsdException w:name="No List" w:semiHidden="1" w:unhideWhenUsed="1"/>
+    <w:lsdException w:name="Outline List 1" w:semiHidden="1" w:unhideWhenUsed="1"/>
+    <w:lsdException w:name="Outline List 2" w:semiHidden="1" w:unhideWhenUsed="1"/>
+    <w:lsdException w:name="Outline List 3" w:semiHidden="1" w:unhideWhenUsed="1"/>
+    <w:lsdException w:name="Table Simple 1" w:semiHidden="1" w:unhideWhenUsed="1"/>
+    <w:lsdException w:name="Table Simple 2" w:semiHidden="1" w:unhideWhenUsed="1"/>
+    <w:lsdException w:name="Table Simple 3" w:semiHidden="1" w:unhideWhenUsed="1"/>
+    <w:lsdException w:name="Table Classic 1" w:semiHidden="1" w:unhideWhenUsed="1"/>
+    <w:lsdException w:name="Table Classic 2" w:semiHidden="1" w:unhideWhenUsed="1"/>
+    <w:lsdException w:name="Table Classic 3" w:semiHidden="1" w:unhideWhenUsed="1"/>
+    <w:lsdException w:name="Table Classic 4" w:semiHidden="1" w:unhideWhenUsed="1"/>
+    <w:lsdException w:name="Table Colorful 1" w:semiHidden="1" w:unhideWhenUsed="1"/>
+    <w:lsdException w:name="Table Colorful 2" w:semiHidden="1" w:unhideWhenUsed="1"/>
+    <w:lsdException w:name="Table Colorful 3" w:semiHidden="1" w:unhideWhenUsed="1"/>
+    <w:lsdException w:name="Table Columns 1" w:semiHidden="1" w:unhideWhenUsed="1"/>
+    <w:lsdException w:name="Table Columns 2" w:semiHidden="1" w:unhideWhenUsed="1"/>
+    <w:lsdException w:name="Table Columns 3" w:semiHidden="1" w:unhideWhenUsed="1"/>
+    <w:lsdException w:name="Table Columns 4" w:semiHidden="1" w:unhideWhenUsed="1"/>
+    <w:lsdException w:name="Table Columns 5" w:semiHidden="1" w:unhideWhenUsed="1"/>
+    <w:lsdException w:name="Table Grid 1" w:semiHidden="1" w:unhideWhenUsed="1"/>
+    <w:lsdException w:name="Table Grid 2" w:semiHidden="1" w:unhideWhenUsed="1"/>
+    <w:lsdException w:name="Table Grid 3" w:semiHidden="1" w:unhideWhenUsed="1"/>
+    <w:lsdException w:name="Table Grid 4" w:semiHidden="1" w:unhideWhenUsed="1"/>
+    <w:lsdException w:name="Table Grid 5" w:semiHidden="1" w:unhideWhenUsed="1"/>
+    <w:lsdException w:name="Table Grid 6" w:semiHidden="1" w:unhideWhenUsed="1"/>
+    <w:lsdException w:name="Table Grid 7" w:semiHidden="1" w:unhideWhenUsed="1"/>
+    <w:lsdException w:name="Table Grid 8" w:semiHidden="1" w:unhideWhenUsed="1"/>
+    <w:lsdException w:name="Table List 1" w:semiHidden="1" w:unhideWhenUsed="1"/>
+    <w:lsdException w:name="Table List 2" w:semiHidden="1" w:unhideWhenUsed="1"/>
+    <w:lsdException w:name="Table List 3" w:semiHidden="1" w:unhideWhenUsed="1"/>
+    <w:lsdException w:name="Table List 4" w:semiHidden="1" w:unhideWhenUsed="1"/>
+    <w:lsdException w:name="Table List 5" w:semiHidden="1" w:unhideWhenUsed="1"/>
+    <w:lsdException w:name="Table List 6" w:semiHidden="1" w:unhideWhenUsed="1"/>
+    <w:lsdException w:name="Table List 7" w:semiHidden="1" w:unhideWhenUsed="1"/>
+    <w:lsdException w:name="Table List 8" w:semiHidden="1" w:unhideWhenUsed="1"/>
+    <w:lsdException w:name="Table 3D effects 1" w:semiHidden="1" w:unhideWhenUsed="1"/>
+    <w:lsdException w:name="Table 3D effects 2" w:semiHidden="1" w:unhideWhenUsed="1"/>
+    <w:lsdException w:name="Table 3D effects 3" w:semiHidden="1" w:unhideWhenUsed="1"/>
+    <w:lsdException w:name="Table Contemporary" w:semiHidden="1" w:unhideWhenUsed="1"/>
+    <w:lsdException w:name="Table Elegant" w:semiHidden="1" w:unhideWhenUsed="1"/>
+    <w:lsdException w:name="Table Professional" w:semiHidden="1" w:unhideWhenUsed="1"/>
+    <w:lsdException w:name="Table Subtle 1" w:semiHidden="1" w:unhideWhenUsed="1"/>
+    <w:lsdException w:name="Table Subtle 2" w:semiHidden="1" w:unhideWhenUsed="1"/>
+    <w:lsdException w:name="Table Web 1" w:semiHidden="1" w:unhideWhenUsed="1"/>
+    <w:lsdException w:name="Table Web 2" w:semiHidden="1" w:unhideWhenUsed="1"/>
+    <w:lsdException w:name="Table Web 3" w:semiHidden="1" w:unhideWhenUsed="1"/>
+    <w:lsdException w:name="Balloon Text" w:semiHidden="1" w:unhideWhenUsed="1"/>
+    <w:lsdException w:name="Table Grid" w:uiPriority="39"/>
+    <w:lsdException w:name="Table Theme" w:semiHidden="1" w:unhideWhenUsed="1"/>
+    <w:lsdException w:name="Placeholder Text" w:semiHidden="1"/>
+    <w:lsdException w:name="No Spacing" w:uiPriority="1" w:qFormat="1"/>
+    <w:lsdException w:name="Light Shading" w:uiPriority="60"/>
+    <w:lsdException w:name="Light List" w:uiPriority="61"/>
+    <w:lsdException w:name="Light Grid" w:uiPriority="62"/>
+    <w:lsdException w:name="Medium Shading 1" w:uiPriority="63"/>
+    <w:lsdException w:name="Medium Shading 2" w:uiPriority="64"/>
+    <w:lsdException w:name="Medium List 1" w:uiPriority="65"/>
+    <w:lsdException w:name="Medium List 2" w:uiPriority="66"/>
+    <w:lsdException w:name="Medium Grid 1" w:uiPriority="67"/>
+    <w:lsdException w:name="Medium Grid 2" w:uiPriority="68"/>
+    <w:lsdException w:name="Medium Grid 3" w:uiPriority="69"/>
+    <w:lsdException w:name="Dark List" w:uiPriority="70"/>
+    <w:lsdException w:name="Colorful Shading" w:uiPriority="71"/>
+    <w:lsdException w:name="Colorful List" w:uiPriority="72"/>
+    <w:lsdException w:name="Colorful Grid" w:uiPriority="73"/>
+    <w:lsdException w:name="Light Shading Accent 1" w:uiPriority="60"/>
+    <w:lsdException w:name="Light List Accent 1" w:uiPriority="61"/>
+    <w:lsdException w:name="Light Grid Accent 1" w:uiPriority="62"/>
+    <w:lsdException w:name="Medium Shading 1 Accent 1" w:uiPriority="63"/>
+    <w:lsdException w:name="Medium Shading 2 Accent 1" w:uiPriority="64"/>
+    <w:lsdException w:name="Medium List 1 Accent 1" w:uiPriority="65"/>
+    <w:lsdException w:name="Revision" w:semiHidden="1"/>
+    <w:lsdException w:name="List Paragraph" w:uiPriority="34" w:qFormat="1"/>
+    <w:lsdException w:name="Quote" w:uiPriority="29" w:qFormat="1"/>
+    <w:lsdException w:name="Intense Quote" w:uiPriority="30" w:qFormat="1"/>
+    <w:lsdException w:name="Medium List 2 Accent 1" w:uiPriority="66"/>
+    <w:lsdException w:name="Medium Grid 1 Accent 1" w:uiPriority="67"/>
+    <w:lsdException w:name="Medium Grid 2 Accent 1" w:uiPriority="68"/>
+    <w:lsdException w:name="Medium Grid 3 Accent 1" w:uiPriority="69"/>
+    <w:lsdException w:name="Dark List Accent 1" w:uiPriority="70"/>
+    <w:lsdException w:name="Colorful Shading Accent 1" w:uiPriority="71"/>
+    <w:lsdException w:name="Colorful List Accent 1" w:uiPriority="72"/>
+    <w:lsdException w:name="Colorful Grid Accent 1" w:uiPriority="73"/>
+    <w:lsdException w:name="Light Shading Accent 2" w:uiPriority="60"/>
+    <w:lsdException w:name="Light List Accent 2" w:uiPriority="61"/>
+    <w:lsdException w:name="Light Grid Accent 2" w:uiPriority="62"/>
+    <w:lsdException w:name="Medium Shading 1 Accent 2" w:uiPriority="63"/>
+    <w:lsdException w:name="Medium Shading 2 Accent 2" w:uiPriority="64"/>
+    <w:lsdException w:name="Medium List 1 Accent 2" w:uiPriority="65"/>
+    <w:lsdException w:name="Medium List 2 Accent 2" w:uiPriority="66"/>
+    <w:lsdException w:name="Medium Grid 1 Accent 2" w:uiPriority="67"/>
+    <w:lsdException w:name="Medium Grid 2 Accent 2" w:uiPriority="68"/>
+    <w:lsdException w:name="Medium Grid 3 Accent 2" w:uiPriority="69"/>
+    <w:lsdException w:name="Dark List Accent 2" w:uiPriority="70"/>
+    <w:lsdException w:name="Colorful Shading Accent 2" w:uiPriority="71"/>
+    <w:lsdException w:name="Colorful List Accent 2" w:uiPriority="72"/>
+    <w:lsdException w:name="Colorful Grid Accent 2" w:uiPriority="73"/>
+    <w:lsdException w:name="Light Shading Accent 3" w:uiPriority="60"/>
+    <w:lsdException w:name="Light List Accent 3" w:uiPriority="61"/>
+    <w:lsdException w:name="Light Grid Accent 3" w:uiPriority="62"/>
+    <w:lsdException w:name="Medium Shading 1 Accent 3" w:uiPriority="63"/>
+    <w:lsdException w:name="Medium Shading 2 Accent 3" w:uiPriority="64"/>
+    <w:lsdException w:name="Medium List 1 Accent 3" w:uiPriority="65"/>
+    <w:lsdException w:name="Medium List 2 Accent 3" w:uiPriority="66"/>
+    <w:lsdException w:name="Medium Grid 1 Accent 3" w:uiPriority="67"/>
+    <w:lsdException w:name="Medium Grid 2 Accent 3" w:uiPriority="68"/>
+    <w:lsdException w:name="Medium Grid 3 Accent 3" w:uiPriority="69"/>
+    <w:lsdException w:name="Dark List Accent 3" w:uiPriority="70"/>
+    <w:lsdException w:name="Colorful Shading Accent 3" w:uiPriority="71"/>
+    <w:lsdException w:name="Colorful List Accent 3" w:uiPriority="72"/>
+    <w:lsdException w:name="Colorful Grid Accent 3" w:uiPriority="73"/>
+    <w:lsdException w:name="Light Shading Accent 4" w:uiPriority="60"/>
+    <w:lsdException w:name="Light List Accent 4" w:uiPriority="61"/>
+    <w:lsdException w:name="Light Grid Accent 4" w:uiPriority="62"/>
+    <w:lsdException w:name="Medium Shading 1 Accent 4" w:uiPriority="63"/>
+    <w:lsdException w:name="Medium Shading 2 Accent 4" w:uiPriority="64"/>
+    <w:lsdException w:name="Medium List 1 Accent 4" w:uiPriority="65"/>
+    <w:lsdException w:name="Medium List 2 Accent 4" w:uiPriority="66"/>
+    <w:lsdException w:name="Medium Grid 1 Accent 4" w:uiPriority="67"/>
+    <w:lsdException w:name="Medium Grid 2 Accent 4" w:uiPriority="68"/>
+    <w:lsdException w:name="Medium Grid 3 Accent 4" w:uiPriority="69"/>
+    <w:lsdException w:name="Dark List Accent 4" w:uiPriority="70"/>
+    <w:lsdException w:name="Colorful Shading Accent 4" w:uiPriority="71"/>
+    <w:lsdException w:name="Colorful List Accent 4" w:uiPriority="72"/>
+    <w:lsdException w:name="Colorful Grid Accent 4" w:uiPriority="73"/>
+    <w:lsdException w:name="Light Shading Accent 5" w:uiPriority="60"/>
+    <w:lsdException w:name="Light List Accent 5" w:uiPriority="61"/>
+    <w:lsdException w:name="Light Grid Accent 5" w:uiPriority="62"/>
+    <w:lsdException w:name="Medium Shading 1 Accent 5" w:uiPriority="63"/>
+    <w:lsdException w:name="Medium Shading 2 Accent 5" w:uiPriority="64"/>
+    <w:lsdException w:name="Medium List 1 Accent 5" w:uiPriority="65"/>
+    <w:lsdException w:name="Medium List 2 Accent 5" w:uiPriority="66"/>
+    <w:lsdException w:name="Medium Grid 1 Accent 5" w:uiPriority="67"/>
+    <w:lsdException w:name="Medium Grid 2 Accent 5" w:uiPriority="68"/>
+    <w:lsdException w:name="Medium Grid 3 Accent 5" w:uiPriority="69"/>
+    <w:lsdException w:name="Dark List Accent 5" w:uiPriority="70"/>
+    <w:lsdException w:name="Colorful Shading Accent 5" w:uiPriority="71"/>
+    <w:lsdException w:name="Colorful List Accent 5" w:uiPriority="72"/>
+    <w:lsdException w:name="Colorful Grid Accent 5" w:uiPriority="73"/>
+    <w:lsdException w:name="Light Shading Accent 6" w:uiPriority="60"/>
+    <w:lsdException w:name="Light List Accent 6" w:uiPriority="61"/>
+    <w:lsdException w:name="Light Grid Accent 6" w:uiPriority="62"/>
+    <w:lsdException w:name="Medium Shading 1 Accent 6" w:uiPriority="63"/>
+    <w:lsdException w:name="Medium Shading 2 Accent 6" w:uiPriority="64"/>
+    <w:lsdException w:name="Medium List 1 Accent 6" w:uiPriority="65"/>
+    <w:lsdException w:name="Medium List 2 Accent 6" w:uiPriority="66"/>
+    <w:lsdException w:name="Medium Grid 1 Accent 6" w:uiPriority="67"/>
+    <w:lsdException w:name="Medium Grid 2 Accent 6" w:uiPriority="68"/>
+    <w:lsdException w:name="Medium Grid 3 Accent 6" w:uiPriority="69"/>
+    <w:lsdException w:name="Dark List Accent 6" w:uiPriority="70"/>
+    <w:lsdException w:name="Colorful Shading Accent 6" w:uiPriority="71"/>
+    <w:lsdException w:name="Colorful List Accent 6" w:uiPriority="72"/>
+    <w:lsdException w:name="Colorful Grid Accent 6" w:uiPriority="73"/>
+    <w:lsdException w:name="Subtle Emphasis" w:uiPriority="19" w:qFormat="1"/>
+    <w:lsdException w:name="Intense Emphasis" w:uiPriority="21" w:qFormat="1"/>
+    <w:lsdException w:name="Subtle Reference" w:uiPriority="31" w:qFormat="1"/>
+    <w:lsdException w:name="Intense Reference" w:uiPriority="32" w:qFormat="1"/>
+    <w:lsdException w:name="Book Title" w:uiPriority="33" w:qFormat="1"/>
+    <w:lsdException w:name="Bibliography" w:semiHidden="1" w:uiPriority="37" w:unhideWhenUsed="1"/>
+    <w:lsdException w:name="TOC Heading" w:semiHidden="1" w:uiPriority="39" w:unhideWhenUsed="1" w:qFormat="1"/>
+    <w:lsdException w:name="Plain Table 1" w:uiPriority="41"/>
+    <w:lsdException w:name="Plain Table 2" w:uiPriority="42"/>
+    <w:lsdException w:name="Plain Table 3" w:uiPriority="43"/>
+    <w:lsdException w:name="Plain Table 4" w:uiPriority="44"/>
+    <w:lsdException w:name="Plain Table 5" w:uiPriority="45"/>
+    <w:lsdException w:name="Grid Table Light" w:uiPriority="40"/>
+    <w:lsdException w:name="Grid Table 1 Light" w:uiPriority="46"/>
+    <w:lsdException w:name="Grid Table 2" w:uiPriority="47"/>
+    <w:lsdException w:name="Grid Table 3" w:uiPriority="48"/>
+    <w:lsdException w:name="Grid Table 4" w:uiPriority="49"/>
+    <w:lsdException w:name="Grid Table 5 Dark" w:uiPriority="50"/>
+    <w:lsdException w:name="Grid Table 6 Colorful" w:uiPriority="51"/>
+    <w:lsdException w:name="Grid Table 7 Colorful" w:uiPriority="52"/>
+    <w:lsdException w:name="Grid Table 1 Light Accent 1" w:uiPriority="46"/>
+    <w:lsdException w:name="Grid Table 2 Accent 1" w:uiPriority="47"/>
+    <w:lsdException w:name="Grid Table 3 Accent 1" w:uiPriority="48"/>
+    <w:lsdException w:name="Grid Table 4 Accent 1" w:uiPriority="49"/>
+    <w:lsdException w:name="Grid Table 5 Dark Accent 1" w:uiPriority="50"/>
+    <w:lsdException w:name="Grid Table 6 Colorful Accent 1" w:uiPriority="51"/>
+    <w:lsdException w:name="Grid Table 7 Colorful Accent 1" w:uiPriority="52"/>
+    <w:lsdException w:name="Grid Table 1 Light Accent 2" w:uiPriority="46"/>
+    <w:lsdException w:name="Grid Table 2 Accent 2" w:uiPriority="47"/>
+    <w:lsdException w:name="Grid Table 3 Accent 2" w:uiPriority="48"/>
+    <w:lsdException w:name="Grid Table 4 Accent 2" w:uiPriority="49"/>
+    <w:lsdException w:name="Grid Table 5 Dark Accent 2" w:uiPriority="50"/>
+    <w:lsdException w:name="Grid Table 6 Colorful Accent 2" w:uiPriority="51"/>
+    <w:lsdException w:name="Grid Table 7 Colorful Accent 2" w:uiPriority="52"/>
+    <w:lsdException w:name="Grid Table 1 Light Accent 3" w:uiPriority="46"/>
+    <w:lsdException w:name="Grid Table 2 Accent 3" w:uiPriority="47"/>
+    <w:lsdException w:name="Grid Table 3 Accent 3" w:uiPriority="48"/>
+    <w:lsdException w:name="Grid Table 4 Accent 3" w:uiPriority="49"/>
+    <w:lsdException w:name="Grid Table 5 Dark Accent 3" w:uiPriority="50"/>
+    <w:lsdException w:name="Grid Table 6 Colorful Accent 3" w:uiPriority="51"/>
+    <w:lsdException w:name="Grid Table 7 Colorful Accent 3" w:uiPriority="52"/>
+    <w:lsdException w:name="Grid Table 1 Light Accent 4" w:uiPriority="46"/>
+    <w:lsdException w:name="Grid Table 2 Accent 4" w:uiPriority="47"/>
+    <w:lsdException w:name="Grid Table 3 Accent 4" w:uiPriority="48"/>
+    <w:lsdException w:name="Grid Table 4 Accent 4" w:uiPriority="49"/>
+    <w:lsdException w:name="Grid Table 5 Dark Accent 4" w:uiPriority="50"/>
+    <w:lsdException w:name="Grid Table 6 Colorful Accent 4" w:uiPriority="51"/>
+    <w:lsdException w:name="Grid Table 7 Colorful Accent 4" w:uiPriority="52"/>
+    <w:lsdException w:name="Grid Table 1 Light Accent 5" w:uiPriority="46"/>
+    <w:lsdException w:name="Grid Table 2 Accent 5" w:uiPriority="47"/>
+    <w:lsdException w:name="Grid Table 3 Accent 5" w:uiPriority="48"/>
+    <w:lsdException w:name="Grid Table 4 Accent 5" w:uiPriority="49"/>
+    <w:lsdException w:name="Grid Table 5 Dark Accent 5" w:uiPriority="50"/>
+    <w:lsdException w:name="Grid Table 6 Colorful Accent 5" w:uiPriority="51"/>
+    <w:lsdException w:name="Grid Table 7 Colorful Accent 5" w:uiPriority="52"/>
+    <w:lsdException w:name="Grid Table 1 Light Accent 6" w:uiPriority="46"/>
+    <w:lsdException w:name="Grid Table 2 Accent 6" w:uiPriority="47"/>
+    <w:lsdException w:name="Grid Table 3 Accent 6" w:uiPriority="48"/>
+    <w:lsdException w:name="Grid Table 4 Accent 6" w:uiPriority="49"/>
+    <w:lsdException w:name="Grid Table 5 Dark Accent 6" w:uiPriority="50"/>
+    <w:lsdException w:name="Grid Table 6 Colorful Accent 6" w:uiPriority="51"/>
+    <w:lsdException w:name="Grid Table 7 Colorful Accent 6" w:uiPriority="52"/>
+    <w:lsdException w:name="List Table 1 Light" w:uiPriority="46"/>
+    <w:lsdException w:name="List Table 2" w:uiPriority="47"/>
+    <w:lsdException w:name="List Table 3" w:uiPriority="48"/>
+    <w:lsdException w:name="List Table 4" w:uiPriority="49"/>
+    <w:lsdException w:name="List Table 5 Dark" w:uiPriority="50"/>
+    <w:lsdException w:name="List Table 6 Colorful" w:uiPriority="51"/>
+    <w:lsdException w:name="List Table 7 Colorful" w:uiPriority="52"/>
+    <w:lsdException w:name="List Table 1 Light Accent 1" w:uiPriority="46"/>
+    <w:lsdException w:name="List Table 2 Accent 1" w:uiPriority="47"/>
+    <w:lsdException w:name="List Table 3 Accent 1" w:uiPriority="48"/>
+    <w:lsdException w:name="List Table 4 Accent 1" w:uiPriority="49"/>
+    <w:lsdException w:name="List Table 5 Dark Accent 1" w:uiPriority="50"/>
+    <w:lsdException w:name="List Table 6 Colorful Accent 1" w:uiPriority="51"/>
+    <w:lsdException w:name="List Table 7 Colorful Accent 1" w:uiPriority="52"/>
+    <w:lsdException w:name="List Table 1 Light Accent 2" w:uiPriority="46"/>
+    <w:lsdException w:name="List Table 2 Accent 2" w:uiPriority="47"/>
+    <w:lsdException w:name="List Table 3 Accent 2" w:uiPriority="48"/>
+    <w:lsdException w:name="List Table 4 Accent 2" w:uiPriority="49"/>
+    <w:lsdException w:name="List Table 5 Dark Accent 2" w:uiPriority="50"/>
+    <w:lsdException w:name="List Table 6 Colorful Accent 2" w:uiPriority="51"/>
+    <w:lsdException w:name="List Table 7 Colorful Accent 2" w:uiPriority="52"/>
+    <w:lsdException w:name="List Table 1 Light Accent 3" w:uiPriority="46"/>
+    <w:lsdException w:name="List Table 2 Accent 3" w:uiPriority="47"/>
+    <w:lsdException w:name="List Table 3 Accent 3" w:uiPriority="48"/>
+    <w:lsdException w:name="List Table 4 Accent 3" w:uiPriority="49"/>
+    <w:lsdException w:name="List Table 5 Dark Accent 3" w:uiPriority="50"/>
+    <w:lsdException w:name="List Table 6 Colorful Accent 3" w:uiPriority="51"/>
+    <w:lsdException w:name="List Table 7 Colorful Accent 3" w:uiPriority="52"/>
+    <w:lsdException w:name="List Table 1 Light Accent 4" w:uiPriority="46"/>
+    <w:lsdException w:name="List Table 2 Accent 4" w:uiPriority="47"/>
+    <w:lsdException w:name="List Table 3 Accent 4" w:uiPriority="48"/>
+    <w:lsdException w:name="List Table 4 Accent 4" w:uiPriority="49"/>
+    <w:lsdException w:name="List Table 5 Dark Accent 4" w:uiPriority="50"/>
+    <w:lsdException w:name="List Table 6 Colorful Accent 4" w:uiPriority="51"/>
+    <w:lsdException w:name="List Table 7 Colorful Accent 4" w:uiPriority="52"/>
+    <w:lsdException w:name="List Table 1 Light Accent 5" w:uiPriority="46"/>
+    <w:lsdException w:name="List Table 2 Accent 5" w:uiPriority="47"/>
+    <w:lsdException w:name="List Table 3 Accent 5" w:uiPriority="48"/>
+    <w:lsdException w:name="List Table 4 Accent 5" w:uiPriority="49"/>
+    <w:lsdException w:name="List Table 5 Dark Accent 5" w:uiPriority="50"/>
+    <w:lsdException w:name="List Table 6 Colorful Accent 5" w:uiPriority="51"/>
+    <w:lsdException w:name="List Table 7 Colorful Accent 5" w:uiPriority="52"/>
+    <w:lsdException w:name="List Table 1 Light Accent 6" w:uiPriority="46"/>
+    <w:lsdException w:name="List Table 2 Accent 6" w:uiPriority="47"/>
+    <w:lsdException w:name="List Table 3 Accent 6" w:uiPriority="48"/>
+    <w:lsdException w:name="List Table 4 Accent 6" w:uiPriority="49"/>
+    <w:lsdException w:name="List Table 5 Dark Accent 6" w:uiPriority="50"/>
+    <w:lsdException w:name="List Table 6 Colorful Accent 6" w:uiPriority="51"/>
+    <w:lsdException w:name="List Table 7 Colorful Accent 6" w:uiPriority="52"/>
   </w:latentStyles>
   <w:style w:type="paragraph" w:default="1" w:styleId="Normal">
     <w:name w:val="Normal"/>
@@ -7074,7 +4587,6 @@
     <w:uiPriority w:val="99"/>
     <w:semiHidden/>
     <w:unhideWhenUsed/>
-    <w:qFormat/>
     <w:tblPr>
       <w:tblInd w:w="0" w:type="dxa"/>
       <w:tblCellMar>
@@ -7493,7 +5005,7 @@
   <a:extraClrSchemeLst/>
   <a:extLst>
     <a:ext uri="{05A4C25C-085E-4340-85A3-A5531E510DB2}">
-      <thm15:themeFamily xmlns:thm15="http://schemas.microsoft.com/office/thememl/2012/main" xmlns="" name="Office Theme" id="{62F939B6-93AF-4DB8-9C6B-D6C7DFDC589F}" vid="{4A3C46E8-61CC-4603-A589-7422A47A8E4A}"/>
+      <thm15:themeFamily xmlns:thm15="http://schemas.microsoft.com/office/thememl/2012/main" name="Office Theme" id="{62F939B6-93AF-4DB8-9C6B-D6C7DFDC589F}" vid="{4A3C46E8-61CC-4603-A589-7422A47A8E4A}"/>
     </a:ext>
   </a:extLst>
 </a:theme>
@@ -7504,7 +5016,7 @@
 </file>
 
 <file path=customXml/itemProps1.xml><?xml version="1.0" encoding="utf-8"?>
-<ds:datastoreItem xmlns:ds="http://schemas.openxmlformats.org/officeDocument/2006/customXml" ds:itemID="{EF0C08A5-9CEB-42C6-ADFE-B58977EA1B53}">
+<ds:datastoreItem xmlns:ds="http://schemas.openxmlformats.org/officeDocument/2006/customXml" ds:itemID="{A7B0F32F-3309-4A68-852C-95190A028206}">
   <ds:schemaRefs>
     <ds:schemaRef ds:uri="http://schemas.openxmlformats.org/officeDocument/2006/bibliography"/>
   </ds:schemaRefs>

</xml_diff>

<commit_message>
SYAWAL LAGI UBAH DI SURUH SAMA KIKI
</commit_message>
<xml_diff>
--- a/Muh.Syawal-60900117056.docx
+++ b/Muh.Syawal-60900117056.docx
@@ -1,6 +1,6 @@
 
 <file path=word/document.xml><?xml version="1.0" encoding="utf-8"?>
-<w:document xmlns:wpc="http://schemas.microsoft.com/office/word/2010/wordprocessingCanvas" xmlns:cx="http://schemas.microsoft.com/office/drawing/2014/chartex" xmlns:mc="http://schemas.openxmlformats.org/markup-compatibility/2006" xmlns:o="urn:schemas-microsoft-com:office:office" xmlns:r="http://schemas.openxmlformats.org/officeDocument/2006/relationships" xmlns:m="http://schemas.openxmlformats.org/officeDocument/2006/math" xmlns:v="urn:schemas-microsoft-com:vml" xmlns:wp14="http://schemas.microsoft.com/office/word/2010/wordprocessingDrawing" xmlns:wp="http://schemas.openxmlformats.org/drawingml/2006/wordprocessingDrawing" xmlns:w10="urn:schemas-microsoft-com:office:word" xmlns:w="http://schemas.openxmlformats.org/wordprocessingml/2006/main" xmlns:w14="http://schemas.microsoft.com/office/word/2010/wordml" xmlns:w15="http://schemas.microsoft.com/office/word/2012/wordml" xmlns:w16se="http://schemas.microsoft.com/office/word/2015/wordml/symex" xmlns:wpg="http://schemas.microsoft.com/office/word/2010/wordprocessingGroup" xmlns:wpi="http://schemas.microsoft.com/office/word/2010/wordprocessingInk" xmlns:wne="http://schemas.microsoft.com/office/word/2006/wordml" xmlns:wps="http://schemas.microsoft.com/office/word/2010/wordprocessingShape" mc:Ignorable="w14 w15 w16se wp14">
+<w:document xmlns:ve="http://schemas.openxmlformats.org/markup-compatibility/2006" xmlns:o="urn:schemas-microsoft-com:office:office" xmlns:r="http://schemas.openxmlformats.org/officeDocument/2006/relationships" xmlns:m="http://schemas.openxmlformats.org/officeDocument/2006/math" xmlns:v="urn:schemas-microsoft-com:vml" xmlns:wp="http://schemas.openxmlformats.org/drawingml/2006/wordprocessingDrawing" xmlns:w10="urn:schemas-microsoft-com:office:word" xmlns:w="http://schemas.openxmlformats.org/wordprocessingml/2006/main" xmlns:wne="http://schemas.microsoft.com/office/word/2006/wordml">
   <w:body>
     <w:p>
       <w:pPr>
@@ -40,25 +40,7 @@
           <w:sz w:val="28"/>
           <w:szCs w:val="28"/>
         </w:rPr>
-        <w:t xml:space="preserve">l terhadap </w:t>
-      </w:r>
-      <w:r>
-        <w:rPr>
-          <w:rFonts w:ascii="Times New Roman" w:hAnsi="Times New Roman" w:cs="Times New Roman"/>
-          <w:b/>
-          <w:sz w:val="28"/>
-          <w:szCs w:val="28"/>
-        </w:rPr>
-        <w:t xml:space="preserve"> </w:t>
-      </w:r>
-      <w:r>
-        <w:rPr>
-          <w:rFonts w:ascii="Times New Roman" w:hAnsi="Times New Roman" w:cs="Times New Roman"/>
-          <w:b/>
-          <w:sz w:val="28"/>
-          <w:szCs w:val="28"/>
-        </w:rPr>
-        <w:t>Penggunaan B</w:t>
+        <w:t>l terhadap Penggunaan B</w:t>
       </w:r>
       <w:r>
         <w:rPr>
@@ -81,24 +63,13 @@
     </w:p>
     <w:p>
       <w:pPr>
-        <w:spacing w:after="0" w:line="360" w:lineRule="auto"/>
-        <w:jc w:val="right"/>
-        <w:rPr>
-          <w:rFonts w:ascii="Times New Roman" w:hAnsi="Times New Roman" w:cs="Times New Roman"/>
-          <w:b/>
-          <w:bCs/>
-          <w:sz w:val="28"/>
-          <w:szCs w:val="28"/>
-        </w:rPr>
-      </w:pPr>
-    </w:p>
-    <w:bookmarkEnd w:id="0"/>
-    <w:p>
-      <w:pPr>
         <w:rPr>
           <w:rFonts w:ascii="Times New Roman" w:hAnsi="Times New Roman" w:cs="Times New Roman"/>
         </w:rPr>
       </w:pPr>
+      <w:bookmarkStart w:id="1" w:name="_GoBack"/>
+      <w:bookmarkEnd w:id="0"/>
+      <w:bookmarkEnd w:id="1"/>
       <w:r>
         <w:rPr>
           <w:rFonts w:ascii="Times New Roman" w:hAnsi="Times New Roman" w:cs="Times New Roman"/>
@@ -107,10 +78,8 @@
           <w:sz w:val="28"/>
           <w:szCs w:val="28"/>
         </w:rPr>
-        <w:t>Add</w:t>
+        <w:t>MUHAMMAD SYAWALNUR</w:t>
       </w:r>
-      <w:bookmarkStart w:id="1" w:name="_GoBack"/>
-      <w:bookmarkEnd w:id="1"/>
     </w:p>
     <w:sectPr>
       <w:pgSz w:w="11906" w:h="16838"/>
@@ -123,8 +92,8 @@
 </file>
 
 <file path=word/numbering.xml><?xml version="1.0" encoding="utf-8"?>
-<w:numbering xmlns:wpc="http://schemas.microsoft.com/office/word/2010/wordprocessingCanvas" xmlns:cx="http://schemas.microsoft.com/office/drawing/2014/chartex" xmlns:mc="http://schemas.openxmlformats.org/markup-compatibility/2006" xmlns:o="urn:schemas-microsoft-com:office:office" xmlns:r="http://schemas.openxmlformats.org/officeDocument/2006/relationships" xmlns:m="http://schemas.openxmlformats.org/officeDocument/2006/math" xmlns:v="urn:schemas-microsoft-com:vml" xmlns:wp14="http://schemas.microsoft.com/office/word/2010/wordprocessingDrawing" xmlns:wp="http://schemas.openxmlformats.org/drawingml/2006/wordprocessingDrawing" xmlns:w10="urn:schemas-microsoft-com:office:word" xmlns:w="http://schemas.openxmlformats.org/wordprocessingml/2006/main" xmlns:w14="http://schemas.microsoft.com/office/word/2010/wordml" xmlns:w15="http://schemas.microsoft.com/office/word/2012/wordml" xmlns:w16se="http://schemas.microsoft.com/office/word/2015/wordml/symex" xmlns:wpg="http://schemas.microsoft.com/office/word/2010/wordprocessingGroup" xmlns:wpi="http://schemas.microsoft.com/office/word/2010/wordprocessingInk" xmlns:wne="http://schemas.microsoft.com/office/word/2006/wordml" xmlns:wps="http://schemas.microsoft.com/office/word/2010/wordprocessingShape" mc:Ignorable="w14 w15 w16se wp14">
-  <w:abstractNum w:abstractNumId="0" w15:restartNumberingAfterBreak="0">
+<w:numbering xmlns:ve="http://schemas.openxmlformats.org/markup-compatibility/2006" xmlns:o="urn:schemas-microsoft-com:office:office" xmlns:r="http://schemas.openxmlformats.org/officeDocument/2006/relationships" xmlns:m="http://schemas.openxmlformats.org/officeDocument/2006/math" xmlns:v="urn:schemas-microsoft-com:vml" xmlns:wp="http://schemas.openxmlformats.org/drawingml/2006/wordprocessingDrawing" xmlns:w10="urn:schemas-microsoft-com:office:word" xmlns:w="http://schemas.openxmlformats.org/wordprocessingml/2006/main" xmlns:wne="http://schemas.microsoft.com/office/word/2006/wordml">
+  <w:abstractNum w:abstractNumId="0">
     <w:nsid w:val="06756379"/>
     <w:multiLevelType w:val="hybridMultilevel"/>
     <w:tmpl w:val="E5625BE8"/>
@@ -237,7 +206,7 @@
       </w:rPr>
     </w:lvl>
   </w:abstractNum>
-  <w:abstractNum w:abstractNumId="1" w15:restartNumberingAfterBreak="0">
+  <w:abstractNum w:abstractNumId="1">
     <w:nsid w:val="0DE53F47"/>
     <w:multiLevelType w:val="hybridMultilevel"/>
     <w:tmpl w:val="1B20F646"/>
@@ -350,7 +319,7 @@
       </w:rPr>
     </w:lvl>
   </w:abstractNum>
-  <w:abstractNum w:abstractNumId="2" w15:restartNumberingAfterBreak="0">
+  <w:abstractNum w:abstractNumId="2">
     <w:nsid w:val="1420331C"/>
     <w:multiLevelType w:val="multilevel"/>
     <w:tmpl w:val="EF589696"/>
@@ -499,7 +468,7 @@
       </w:rPr>
     </w:lvl>
   </w:abstractNum>
-  <w:abstractNum w:abstractNumId="3" w15:restartNumberingAfterBreak="0">
+  <w:abstractNum w:abstractNumId="3">
     <w:nsid w:val="14B343C6"/>
     <w:multiLevelType w:val="multilevel"/>
     <w:tmpl w:val="69B4809A"/>
@@ -648,7 +617,7 @@
       </w:rPr>
     </w:lvl>
   </w:abstractNum>
-  <w:abstractNum w:abstractNumId="4" w15:restartNumberingAfterBreak="0">
+  <w:abstractNum w:abstractNumId="4">
     <w:nsid w:val="169E696E"/>
     <w:multiLevelType w:val="multilevel"/>
     <w:tmpl w:val="BF2C7BD2"/>
@@ -797,7 +766,7 @@
       </w:rPr>
     </w:lvl>
   </w:abstractNum>
-  <w:abstractNum w:abstractNumId="5" w15:restartNumberingAfterBreak="0">
+  <w:abstractNum w:abstractNumId="5">
     <w:nsid w:val="1E666D3C"/>
     <w:multiLevelType w:val="multilevel"/>
     <w:tmpl w:val="A83EDAB4"/>
@@ -942,7 +911,7 @@
       </w:rPr>
     </w:lvl>
   </w:abstractNum>
-  <w:abstractNum w:abstractNumId="6" w15:restartNumberingAfterBreak="0">
+  <w:abstractNum w:abstractNumId="6">
     <w:nsid w:val="1EA71663"/>
     <w:multiLevelType w:val="hybridMultilevel"/>
     <w:tmpl w:val="CFA6A7F0"/>
@@ -1031,7 +1000,7 @@
       </w:pPr>
     </w:lvl>
   </w:abstractNum>
-  <w:abstractNum w:abstractNumId="7" w15:restartNumberingAfterBreak="0">
+  <w:abstractNum w:abstractNumId="7">
     <w:nsid w:val="20297EB1"/>
     <w:multiLevelType w:val="multilevel"/>
     <w:tmpl w:val="597C8464"/>
@@ -1180,7 +1149,7 @@
       </w:rPr>
     </w:lvl>
   </w:abstractNum>
-  <w:abstractNum w:abstractNumId="8" w15:restartNumberingAfterBreak="0">
+  <w:abstractNum w:abstractNumId="8">
     <w:nsid w:val="2E3031ED"/>
     <w:multiLevelType w:val="hybridMultilevel"/>
     <w:tmpl w:val="BB4CC3E8"/>
@@ -1266,7 +1235,7 @@
       </w:pPr>
     </w:lvl>
   </w:abstractNum>
-  <w:abstractNum w:abstractNumId="9" w15:restartNumberingAfterBreak="0">
+  <w:abstractNum w:abstractNumId="9">
     <w:nsid w:val="37F6275D"/>
     <w:multiLevelType w:val="multilevel"/>
     <w:tmpl w:val="B89CA61C"/>
@@ -1415,7 +1384,7 @@
       </w:rPr>
     </w:lvl>
   </w:abstractNum>
-  <w:abstractNum w:abstractNumId="10" w15:restartNumberingAfterBreak="0">
+  <w:abstractNum w:abstractNumId="10">
     <w:nsid w:val="38A66F5B"/>
     <w:multiLevelType w:val="multilevel"/>
     <w:tmpl w:val="8638A2E0"/>
@@ -1564,7 +1533,7 @@
       </w:rPr>
     </w:lvl>
   </w:abstractNum>
-  <w:abstractNum w:abstractNumId="11" w15:restartNumberingAfterBreak="0">
+  <w:abstractNum w:abstractNumId="11">
     <w:nsid w:val="3909536A"/>
     <w:multiLevelType w:val="multilevel"/>
     <w:tmpl w:val="89400318"/>
@@ -1713,7 +1682,7 @@
       </w:rPr>
     </w:lvl>
   </w:abstractNum>
-  <w:abstractNum w:abstractNumId="12" w15:restartNumberingAfterBreak="0">
+  <w:abstractNum w:abstractNumId="12">
     <w:nsid w:val="3A2E410B"/>
     <w:multiLevelType w:val="multilevel"/>
     <w:tmpl w:val="E4DEAE82"/>
@@ -1862,7 +1831,7 @@
       </w:rPr>
     </w:lvl>
   </w:abstractNum>
-  <w:abstractNum w:abstractNumId="13" w15:restartNumberingAfterBreak="0">
+  <w:abstractNum w:abstractNumId="13">
     <w:nsid w:val="3A9E0E02"/>
     <w:multiLevelType w:val="multilevel"/>
     <w:tmpl w:val="26028A06"/>
@@ -2011,7 +1980,7 @@
       </w:rPr>
     </w:lvl>
   </w:abstractNum>
-  <w:abstractNum w:abstractNumId="14" w15:restartNumberingAfterBreak="0">
+  <w:abstractNum w:abstractNumId="14">
     <w:nsid w:val="3DB33590"/>
     <w:multiLevelType w:val="hybridMultilevel"/>
     <w:tmpl w:val="36801700"/>
@@ -2124,7 +2093,7 @@
       </w:rPr>
     </w:lvl>
   </w:abstractNum>
-  <w:abstractNum w:abstractNumId="15" w15:restartNumberingAfterBreak="0">
+  <w:abstractNum w:abstractNumId="15">
     <w:nsid w:val="3E993A3F"/>
     <w:multiLevelType w:val="hybridMultilevel"/>
     <w:tmpl w:val="9202D4BE"/>
@@ -2237,7 +2206,7 @@
       </w:rPr>
     </w:lvl>
   </w:abstractNum>
-  <w:abstractNum w:abstractNumId="16" w15:restartNumberingAfterBreak="0">
+  <w:abstractNum w:abstractNumId="16">
     <w:nsid w:val="47110F1A"/>
     <w:multiLevelType w:val="hybridMultilevel"/>
     <w:tmpl w:val="282A60FC"/>
@@ -2350,7 +2319,7 @@
       </w:rPr>
     </w:lvl>
   </w:abstractNum>
-  <w:abstractNum w:abstractNumId="17" w15:restartNumberingAfterBreak="0">
+  <w:abstractNum w:abstractNumId="17">
     <w:nsid w:val="480A6E64"/>
     <w:multiLevelType w:val="hybridMultilevel"/>
     <w:tmpl w:val="1F4626A8"/>
@@ -2439,7 +2408,7 @@
       </w:pPr>
     </w:lvl>
   </w:abstractNum>
-  <w:abstractNum w:abstractNumId="18" w15:restartNumberingAfterBreak="0">
+  <w:abstractNum w:abstractNumId="18">
     <w:nsid w:val="49852568"/>
     <w:multiLevelType w:val="multilevel"/>
     <w:tmpl w:val="735ABC82"/>
@@ -2588,7 +2557,7 @@
       </w:rPr>
     </w:lvl>
   </w:abstractNum>
-  <w:abstractNum w:abstractNumId="19" w15:restartNumberingAfterBreak="0">
+  <w:abstractNum w:abstractNumId="19">
     <w:nsid w:val="52A5501F"/>
     <w:multiLevelType w:val="multilevel"/>
     <w:tmpl w:val="077A2C68"/>
@@ -2701,7 +2670,7 @@
       </w:pPr>
     </w:lvl>
   </w:abstractNum>
-  <w:abstractNum w:abstractNumId="20" w15:restartNumberingAfterBreak="0">
+  <w:abstractNum w:abstractNumId="20">
     <w:nsid w:val="548E1E2D"/>
     <w:multiLevelType w:val="multilevel"/>
     <w:tmpl w:val="B6BA8C24"/>
@@ -2850,7 +2819,7 @@
       </w:rPr>
     </w:lvl>
   </w:abstractNum>
-  <w:abstractNum w:abstractNumId="21" w15:restartNumberingAfterBreak="0">
+  <w:abstractNum w:abstractNumId="21">
     <w:nsid w:val="55306AF1"/>
     <w:multiLevelType w:val="hybridMultilevel"/>
     <w:tmpl w:val="D80CEFE6"/>
@@ -2963,7 +2932,7 @@
       </w:rPr>
     </w:lvl>
   </w:abstractNum>
-  <w:abstractNum w:abstractNumId="22" w15:restartNumberingAfterBreak="0">
+  <w:abstractNum w:abstractNumId="22">
     <w:nsid w:val="5B78418A"/>
     <w:multiLevelType w:val="multilevel"/>
     <w:tmpl w:val="FC44889C"/>
@@ -3112,7 +3081,7 @@
       </w:rPr>
     </w:lvl>
   </w:abstractNum>
-  <w:abstractNum w:abstractNumId="23" w15:restartNumberingAfterBreak="0">
+  <w:abstractNum w:abstractNumId="23">
     <w:nsid w:val="5C166F09"/>
     <w:multiLevelType w:val="multilevel"/>
     <w:tmpl w:val="E8A6D992"/>
@@ -3261,7 +3230,7 @@
       </w:rPr>
     </w:lvl>
   </w:abstractNum>
-  <w:abstractNum w:abstractNumId="24" w15:restartNumberingAfterBreak="0">
+  <w:abstractNum w:abstractNumId="24">
     <w:nsid w:val="60A02BFA"/>
     <w:multiLevelType w:val="multilevel"/>
     <w:tmpl w:val="B0D68BDE"/>
@@ -3410,7 +3379,7 @@
       </w:rPr>
     </w:lvl>
   </w:abstractNum>
-  <w:abstractNum w:abstractNumId="25" w15:restartNumberingAfterBreak="0">
+  <w:abstractNum w:abstractNumId="25">
     <w:nsid w:val="713C57AB"/>
     <w:multiLevelType w:val="hybridMultilevel"/>
     <w:tmpl w:val="58F8AEDA"/>
@@ -3523,7 +3492,7 @@
       </w:rPr>
     </w:lvl>
   </w:abstractNum>
-  <w:abstractNum w:abstractNumId="26" w15:restartNumberingAfterBreak="0">
+  <w:abstractNum w:abstractNumId="26">
     <w:nsid w:val="77EF70A6"/>
     <w:multiLevelType w:val="multilevel"/>
     <w:tmpl w:val="AFFABCC0"/>
@@ -3672,7 +3641,7 @@
       </w:rPr>
     </w:lvl>
   </w:abstractNum>
-  <w:abstractNum w:abstractNumId="27" w15:restartNumberingAfterBreak="0">
+  <w:abstractNum w:abstractNumId="27">
     <w:nsid w:val="7F052C40"/>
     <w:multiLevelType w:val="hybridMultilevel"/>
     <w:tmpl w:val="8A126A50"/>
@@ -3785,7 +3754,7 @@
       </w:rPr>
     </w:lvl>
   </w:abstractNum>
-  <w:abstractNum w:abstractNumId="28" w15:restartNumberingAfterBreak="0">
+  <w:abstractNum w:abstractNumId="28">
     <w:nsid w:val="7F484676"/>
     <w:multiLevelType w:val="multilevel"/>
     <w:tmpl w:val="A5BE105E"/>
@@ -3934,7 +3903,7 @@
       </w:rPr>
     </w:lvl>
   </w:abstractNum>
-  <w:abstractNum w:abstractNumId="29" w15:restartNumberingAfterBreak="0">
+  <w:abstractNum w:abstractNumId="29">
     <w:nsid w:val="7FA76F41"/>
     <w:multiLevelType w:val="multilevel"/>
     <w:tmpl w:val="E6446A88"/>
@@ -4141,7 +4110,7 @@
 </file>
 
 <file path=word/styles.xml><?xml version="1.0" encoding="utf-8"?>
-<w:styles xmlns:mc="http://schemas.openxmlformats.org/markup-compatibility/2006" xmlns:r="http://schemas.openxmlformats.org/officeDocument/2006/relationships" xmlns:w="http://schemas.openxmlformats.org/wordprocessingml/2006/main" xmlns:w14="http://schemas.microsoft.com/office/word/2010/wordml" xmlns:w15="http://schemas.microsoft.com/office/word/2012/wordml" xmlns:w16se="http://schemas.microsoft.com/office/word/2015/wordml/symex" mc:Ignorable="w14 w15 w16se">
+<w:styles xmlns:r="http://schemas.openxmlformats.org/officeDocument/2006/relationships" xmlns:w="http://schemas.openxmlformats.org/wordprocessingml/2006/main">
   <w:docDefaults>
     <w:rPrDefault>
       <w:rPr>
@@ -4157,378 +4126,144 @@
       </w:pPr>
     </w:pPrDefault>
   </w:docDefaults>
-  <w:latentStyles w:defLockedState="0" w:defUIPriority="99" w:defSemiHidden="0" w:defUnhideWhenUsed="0" w:defQFormat="0" w:count="371">
-    <w:lsdException w:name="Normal" w:uiPriority="0" w:qFormat="1"/>
-    <w:lsdException w:name="heading 1" w:uiPriority="9" w:qFormat="1"/>
-    <w:lsdException w:name="heading 2" w:semiHidden="1" w:uiPriority="9" w:unhideWhenUsed="1" w:qFormat="1"/>
-    <w:lsdException w:name="heading 3" w:semiHidden="1" w:uiPriority="9" w:unhideWhenUsed="1" w:qFormat="1"/>
-    <w:lsdException w:name="heading 4" w:semiHidden="1" w:uiPriority="9" w:unhideWhenUsed="1" w:qFormat="1"/>
-    <w:lsdException w:name="heading 5" w:semiHidden="1" w:uiPriority="9" w:unhideWhenUsed="1" w:qFormat="1"/>
-    <w:lsdException w:name="heading 6" w:semiHidden="1" w:uiPriority="9" w:unhideWhenUsed="1" w:qFormat="1"/>
-    <w:lsdException w:name="heading 7" w:semiHidden="1" w:uiPriority="9" w:unhideWhenUsed="1" w:qFormat="1"/>
-    <w:lsdException w:name="heading 8" w:semiHidden="1" w:uiPriority="9" w:unhideWhenUsed="1" w:qFormat="1"/>
-    <w:lsdException w:name="heading 9" w:semiHidden="1" w:uiPriority="9" w:unhideWhenUsed="1" w:qFormat="1"/>
-    <w:lsdException w:name="index 1" w:semiHidden="1" w:unhideWhenUsed="1"/>
-    <w:lsdException w:name="index 2" w:semiHidden="1" w:unhideWhenUsed="1"/>
-    <w:lsdException w:name="index 3" w:semiHidden="1" w:unhideWhenUsed="1"/>
-    <w:lsdException w:name="index 4" w:semiHidden="1" w:unhideWhenUsed="1"/>
-    <w:lsdException w:name="index 5" w:semiHidden="1" w:unhideWhenUsed="1"/>
-    <w:lsdException w:name="index 6" w:semiHidden="1" w:unhideWhenUsed="1"/>
-    <w:lsdException w:name="index 7" w:semiHidden="1" w:unhideWhenUsed="1"/>
-    <w:lsdException w:name="index 8" w:semiHidden="1" w:unhideWhenUsed="1"/>
-    <w:lsdException w:name="index 9" w:semiHidden="1" w:unhideWhenUsed="1"/>
-    <w:lsdException w:name="toc 1" w:semiHidden="1" w:uiPriority="39" w:unhideWhenUsed="1"/>
-    <w:lsdException w:name="toc 2" w:semiHidden="1" w:uiPriority="39" w:unhideWhenUsed="1"/>
-    <w:lsdException w:name="toc 3" w:semiHidden="1" w:uiPriority="39" w:unhideWhenUsed="1"/>
-    <w:lsdException w:name="toc 4" w:semiHidden="1" w:uiPriority="39" w:unhideWhenUsed="1"/>
-    <w:lsdException w:name="toc 5" w:semiHidden="1" w:uiPriority="39" w:unhideWhenUsed="1"/>
-    <w:lsdException w:name="toc 6" w:semiHidden="1" w:uiPriority="39" w:unhideWhenUsed="1"/>
-    <w:lsdException w:name="toc 7" w:semiHidden="1" w:uiPriority="39" w:unhideWhenUsed="1"/>
-    <w:lsdException w:name="toc 8" w:semiHidden="1" w:uiPriority="39" w:unhideWhenUsed="1"/>
-    <w:lsdException w:name="toc 9" w:semiHidden="1" w:uiPriority="39" w:unhideWhenUsed="1"/>
-    <w:lsdException w:name="Normal Indent" w:semiHidden="1" w:unhideWhenUsed="1"/>
-    <w:lsdException w:name="footnote text" w:semiHidden="1" w:unhideWhenUsed="1"/>
-    <w:lsdException w:name="annotation text" w:semiHidden="1" w:unhideWhenUsed="1"/>
-    <w:lsdException w:name="header" w:semiHidden="1" w:unhideWhenUsed="1"/>
-    <w:lsdException w:name="footer" w:semiHidden="1" w:unhideWhenUsed="1"/>
-    <w:lsdException w:name="index heading" w:semiHidden="1" w:unhideWhenUsed="1"/>
-    <w:lsdException w:name="caption" w:semiHidden="1" w:uiPriority="35" w:unhideWhenUsed="1" w:qFormat="1"/>
-    <w:lsdException w:name="table of figures" w:semiHidden="1" w:unhideWhenUsed="1"/>
-    <w:lsdException w:name="envelope address" w:semiHidden="1" w:unhideWhenUsed="1"/>
-    <w:lsdException w:name="envelope return" w:semiHidden="1" w:unhideWhenUsed="1"/>
-    <w:lsdException w:name="footnote reference" w:semiHidden="1" w:unhideWhenUsed="1"/>
-    <w:lsdException w:name="annotation reference" w:semiHidden="1" w:unhideWhenUsed="1"/>
-    <w:lsdException w:name="line number" w:semiHidden="1" w:unhideWhenUsed="1"/>
-    <w:lsdException w:name="page number" w:semiHidden="1" w:unhideWhenUsed="1"/>
-    <w:lsdException w:name="endnote reference" w:semiHidden="1" w:unhideWhenUsed="1"/>
-    <w:lsdException w:name="endnote text" w:semiHidden="1" w:unhideWhenUsed="1"/>
-    <w:lsdException w:name="table of authorities" w:semiHidden="1" w:unhideWhenUsed="1"/>
-    <w:lsdException w:name="macro" w:semiHidden="1" w:unhideWhenUsed="1"/>
-    <w:lsdException w:name="toa heading" w:semiHidden="1" w:unhideWhenUsed="1"/>
-    <w:lsdException w:name="List" w:semiHidden="1" w:unhideWhenUsed="1"/>
-    <w:lsdException w:name="List Bullet" w:semiHidden="1" w:unhideWhenUsed="1"/>
-    <w:lsdException w:name="List Number" w:semiHidden="1" w:unhideWhenUsed="1"/>
-    <w:lsdException w:name="List 2" w:semiHidden="1" w:unhideWhenUsed="1"/>
-    <w:lsdException w:name="List 3" w:semiHidden="1" w:unhideWhenUsed="1"/>
-    <w:lsdException w:name="List 4" w:semiHidden="1" w:unhideWhenUsed="1"/>
-    <w:lsdException w:name="List 5" w:semiHidden="1" w:unhideWhenUsed="1"/>
-    <w:lsdException w:name="List Bullet 2" w:semiHidden="1" w:unhideWhenUsed="1"/>
-    <w:lsdException w:name="List Bullet 3" w:semiHidden="1" w:unhideWhenUsed="1"/>
-    <w:lsdException w:name="List Bullet 4" w:semiHidden="1" w:unhideWhenUsed="1"/>
-    <w:lsdException w:name="List Bullet 5" w:semiHidden="1" w:unhideWhenUsed="1"/>
-    <w:lsdException w:name="List Number 2" w:semiHidden="1" w:unhideWhenUsed="1"/>
-    <w:lsdException w:name="List Number 3" w:semiHidden="1" w:unhideWhenUsed="1"/>
-    <w:lsdException w:name="List Number 4" w:semiHidden="1" w:unhideWhenUsed="1"/>
-    <w:lsdException w:name="List Number 5" w:semiHidden="1" w:unhideWhenUsed="1"/>
-    <w:lsdException w:name="Title" w:uiPriority="10" w:qFormat="1"/>
-    <w:lsdException w:name="Closing" w:semiHidden="1" w:unhideWhenUsed="1"/>
-    <w:lsdException w:name="Signature" w:semiHidden="1" w:unhideWhenUsed="1"/>
-    <w:lsdException w:name="Default Paragraph Font" w:semiHidden="1" w:uiPriority="1" w:unhideWhenUsed="1"/>
-    <w:lsdException w:name="Body Text" w:semiHidden="1" w:unhideWhenUsed="1"/>
-    <w:lsdException w:name="Body Text Indent" w:semiHidden="1" w:unhideWhenUsed="1"/>
-    <w:lsdException w:name="List Continue" w:semiHidden="1" w:unhideWhenUsed="1"/>
-    <w:lsdException w:name="List Continue 2" w:semiHidden="1" w:unhideWhenUsed="1"/>
-    <w:lsdException w:name="List Continue 3" w:semiHidden="1" w:unhideWhenUsed="1"/>
-    <w:lsdException w:name="List Continue 4" w:semiHidden="1" w:unhideWhenUsed="1"/>
-    <w:lsdException w:name="List Continue 5" w:semiHidden="1" w:unhideWhenUsed="1"/>
-    <w:lsdException w:name="Message Header" w:semiHidden="1" w:unhideWhenUsed="1"/>
-    <w:lsdException w:name="Subtitle" w:uiPriority="11" w:qFormat="1"/>
-    <w:lsdException w:name="Salutation" w:semiHidden="1" w:unhideWhenUsed="1"/>
-    <w:lsdException w:name="Date" w:semiHidden="1" w:unhideWhenUsed="1"/>
-    <w:lsdException w:name="Body Text First Indent" w:semiHidden="1" w:unhideWhenUsed="1"/>
-    <w:lsdException w:name="Body Text First Indent 2" w:semiHidden="1" w:unhideWhenUsed="1"/>
-    <w:lsdException w:name="Note Heading" w:semiHidden="1" w:unhideWhenUsed="1"/>
-    <w:lsdException w:name="Body Text 2" w:semiHidden="1" w:unhideWhenUsed="1"/>
-    <w:lsdException w:name="Body Text 3" w:semiHidden="1" w:unhideWhenUsed="1"/>
-    <w:lsdException w:name="Body Text Indent 2" w:semiHidden="1" w:unhideWhenUsed="1"/>
-    <w:lsdException w:name="Body Text Indent 3" w:semiHidden="1" w:unhideWhenUsed="1"/>
-    <w:lsdException w:name="Block Text" w:semiHidden="1" w:unhideWhenUsed="1"/>
-    <w:lsdException w:name="Hyperlink" w:semiHidden="1" w:unhideWhenUsed="1"/>
-    <w:lsdException w:name="FollowedHyperlink" w:semiHidden="1" w:unhideWhenUsed="1"/>
-    <w:lsdException w:name="Strong" w:uiPriority="22" w:qFormat="1"/>
-    <w:lsdException w:name="Emphasis" w:uiPriority="20" w:qFormat="1"/>
-    <w:lsdException w:name="Document Map" w:semiHidden="1" w:unhideWhenUsed="1"/>
-    <w:lsdException w:name="Plain Text" w:semiHidden="1" w:unhideWhenUsed="1"/>
-    <w:lsdException w:name="E-mail Signature" w:semiHidden="1" w:unhideWhenUsed="1"/>
-    <w:lsdException w:name="HTML Top of Form" w:semiHidden="1" w:unhideWhenUsed="1"/>
-    <w:lsdException w:name="HTML Bottom of Form" w:semiHidden="1" w:unhideWhenUsed="1"/>
-    <w:lsdException w:name="Normal (Web)" w:semiHidden="1" w:unhideWhenUsed="1"/>
-    <w:lsdException w:name="HTML Acronym" w:semiHidden="1" w:unhideWhenUsed="1"/>
-    <w:lsdException w:name="HTML Address" w:semiHidden="1" w:unhideWhenUsed="1"/>
-    <w:lsdException w:name="HTML Cite" w:semiHidden="1" w:unhideWhenUsed="1"/>
-    <w:lsdException w:name="HTML Code" w:semiHidden="1" w:unhideWhenUsed="1"/>
-    <w:lsdException w:name="HTML Definition" w:semiHidden="1" w:unhideWhenUsed="1"/>
-    <w:lsdException w:name="HTML Keyboard" w:semiHidden="1" w:unhideWhenUsed="1"/>
-    <w:lsdException w:name="HTML Preformatted" w:semiHidden="1" w:unhideWhenUsed="1"/>
-    <w:lsdException w:name="HTML Sample" w:semiHidden="1" w:unhideWhenUsed="1"/>
-    <w:lsdException w:name="HTML Typewriter" w:semiHidden="1" w:unhideWhenUsed="1"/>
-    <w:lsdException w:name="HTML Variable" w:semiHidden="1" w:unhideWhenUsed="1"/>
-    <w:lsdException w:name="Normal Table" w:semiHidden="1" w:unhideWhenUsed="1"/>
-    <w:lsdException w:name="annotation subject" w:semiHidden="1" w:unhideWhenUsed="1"/>
-    <w:lsdException w:name="No List" w:semiHidden="1" w:unhideWhenUsed="1"/>
-    <w:lsdException w:name="Outline List 1" w:semiHidden="1" w:unhideWhenUsed="1"/>
-    <w:lsdException w:name="Outline List 2" w:semiHidden="1" w:unhideWhenUsed="1"/>
-    <w:lsdException w:name="Outline List 3" w:semiHidden="1" w:unhideWhenUsed="1"/>
-    <w:lsdException w:name="Table Simple 1" w:semiHidden="1" w:unhideWhenUsed="1"/>
-    <w:lsdException w:name="Table Simple 2" w:semiHidden="1" w:unhideWhenUsed="1"/>
-    <w:lsdException w:name="Table Simple 3" w:semiHidden="1" w:unhideWhenUsed="1"/>
-    <w:lsdException w:name="Table Classic 1" w:semiHidden="1" w:unhideWhenUsed="1"/>
-    <w:lsdException w:name="Table Classic 2" w:semiHidden="1" w:unhideWhenUsed="1"/>
-    <w:lsdException w:name="Table Classic 3" w:semiHidden="1" w:unhideWhenUsed="1"/>
-    <w:lsdException w:name="Table Classic 4" w:semiHidden="1" w:unhideWhenUsed="1"/>
-    <w:lsdException w:name="Table Colorful 1" w:semiHidden="1" w:unhideWhenUsed="1"/>
-    <w:lsdException w:name="Table Colorful 2" w:semiHidden="1" w:unhideWhenUsed="1"/>
-    <w:lsdException w:name="Table Colorful 3" w:semiHidden="1" w:unhideWhenUsed="1"/>
-    <w:lsdException w:name="Table Columns 1" w:semiHidden="1" w:unhideWhenUsed="1"/>
-    <w:lsdException w:name="Table Columns 2" w:semiHidden="1" w:unhideWhenUsed="1"/>
-    <w:lsdException w:name="Table Columns 3" w:semiHidden="1" w:unhideWhenUsed="1"/>
-    <w:lsdException w:name="Table Columns 4" w:semiHidden="1" w:unhideWhenUsed="1"/>
-    <w:lsdException w:name="Table Columns 5" w:semiHidden="1" w:unhideWhenUsed="1"/>
-    <w:lsdException w:name="Table Grid 1" w:semiHidden="1" w:unhideWhenUsed="1"/>
-    <w:lsdException w:name="Table Grid 2" w:semiHidden="1" w:unhideWhenUsed="1"/>
-    <w:lsdException w:name="Table Grid 3" w:semiHidden="1" w:unhideWhenUsed="1"/>
-    <w:lsdException w:name="Table Grid 4" w:semiHidden="1" w:unhideWhenUsed="1"/>
-    <w:lsdException w:name="Table Grid 5" w:semiHidden="1" w:unhideWhenUsed="1"/>
-    <w:lsdException w:name="Table Grid 6" w:semiHidden="1" w:unhideWhenUsed="1"/>
-    <w:lsdException w:name="Table Grid 7" w:semiHidden="1" w:unhideWhenUsed="1"/>
-    <w:lsdException w:name="Table Grid 8" w:semiHidden="1" w:unhideWhenUsed="1"/>
-    <w:lsdException w:name="Table List 1" w:semiHidden="1" w:unhideWhenUsed="1"/>
-    <w:lsdException w:name="Table List 2" w:semiHidden="1" w:unhideWhenUsed="1"/>
-    <w:lsdException w:name="Table List 3" w:semiHidden="1" w:unhideWhenUsed="1"/>
-    <w:lsdException w:name="Table List 4" w:semiHidden="1" w:unhideWhenUsed="1"/>
-    <w:lsdException w:name="Table List 5" w:semiHidden="1" w:unhideWhenUsed="1"/>
-    <w:lsdException w:name="Table List 6" w:semiHidden="1" w:unhideWhenUsed="1"/>
-    <w:lsdException w:name="Table List 7" w:semiHidden="1" w:unhideWhenUsed="1"/>
-    <w:lsdException w:name="Table List 8" w:semiHidden="1" w:unhideWhenUsed="1"/>
-    <w:lsdException w:name="Table 3D effects 1" w:semiHidden="1" w:unhideWhenUsed="1"/>
-    <w:lsdException w:name="Table 3D effects 2" w:semiHidden="1" w:unhideWhenUsed="1"/>
-    <w:lsdException w:name="Table 3D effects 3" w:semiHidden="1" w:unhideWhenUsed="1"/>
-    <w:lsdException w:name="Table Contemporary" w:semiHidden="1" w:unhideWhenUsed="1"/>
-    <w:lsdException w:name="Table Elegant" w:semiHidden="1" w:unhideWhenUsed="1"/>
-    <w:lsdException w:name="Table Professional" w:semiHidden="1" w:unhideWhenUsed="1"/>
-    <w:lsdException w:name="Table Subtle 1" w:semiHidden="1" w:unhideWhenUsed="1"/>
-    <w:lsdException w:name="Table Subtle 2" w:semiHidden="1" w:unhideWhenUsed="1"/>
-    <w:lsdException w:name="Table Web 1" w:semiHidden="1" w:unhideWhenUsed="1"/>
-    <w:lsdException w:name="Table Web 2" w:semiHidden="1" w:unhideWhenUsed="1"/>
-    <w:lsdException w:name="Table Web 3" w:semiHidden="1" w:unhideWhenUsed="1"/>
-    <w:lsdException w:name="Balloon Text" w:semiHidden="1" w:unhideWhenUsed="1"/>
-    <w:lsdException w:name="Table Grid" w:uiPriority="39"/>
-    <w:lsdException w:name="Table Theme" w:semiHidden="1" w:unhideWhenUsed="1"/>
-    <w:lsdException w:name="Placeholder Text" w:semiHidden="1"/>
-    <w:lsdException w:name="No Spacing" w:uiPriority="1" w:qFormat="1"/>
-    <w:lsdException w:name="Light Shading" w:uiPriority="60"/>
-    <w:lsdException w:name="Light List" w:uiPriority="61"/>
-    <w:lsdException w:name="Light Grid" w:uiPriority="62"/>
-    <w:lsdException w:name="Medium Shading 1" w:uiPriority="63"/>
-    <w:lsdException w:name="Medium Shading 2" w:uiPriority="64"/>
-    <w:lsdException w:name="Medium List 1" w:uiPriority="65"/>
-    <w:lsdException w:name="Medium List 2" w:uiPriority="66"/>
-    <w:lsdException w:name="Medium Grid 1" w:uiPriority="67"/>
-    <w:lsdException w:name="Medium Grid 2" w:uiPriority="68"/>
-    <w:lsdException w:name="Medium Grid 3" w:uiPriority="69"/>
-    <w:lsdException w:name="Dark List" w:uiPriority="70"/>
-    <w:lsdException w:name="Colorful Shading" w:uiPriority="71"/>
-    <w:lsdException w:name="Colorful List" w:uiPriority="72"/>
-    <w:lsdException w:name="Colorful Grid" w:uiPriority="73"/>
-    <w:lsdException w:name="Light Shading Accent 1" w:uiPriority="60"/>
-    <w:lsdException w:name="Light List Accent 1" w:uiPriority="61"/>
-    <w:lsdException w:name="Light Grid Accent 1" w:uiPriority="62"/>
-    <w:lsdException w:name="Medium Shading 1 Accent 1" w:uiPriority="63"/>
-    <w:lsdException w:name="Medium Shading 2 Accent 1" w:uiPriority="64"/>
-    <w:lsdException w:name="Medium List 1 Accent 1" w:uiPriority="65"/>
-    <w:lsdException w:name="Revision" w:semiHidden="1"/>
-    <w:lsdException w:name="List Paragraph" w:uiPriority="34" w:qFormat="1"/>
-    <w:lsdException w:name="Quote" w:uiPriority="29" w:qFormat="1"/>
-    <w:lsdException w:name="Intense Quote" w:uiPriority="30" w:qFormat="1"/>
-    <w:lsdException w:name="Medium List 2 Accent 1" w:uiPriority="66"/>
-    <w:lsdException w:name="Medium Grid 1 Accent 1" w:uiPriority="67"/>
-    <w:lsdException w:name="Medium Grid 2 Accent 1" w:uiPriority="68"/>
-    <w:lsdException w:name="Medium Grid 3 Accent 1" w:uiPriority="69"/>
-    <w:lsdException w:name="Dark List Accent 1" w:uiPriority="70"/>
-    <w:lsdException w:name="Colorful Shading Accent 1" w:uiPriority="71"/>
-    <w:lsdException w:name="Colorful List Accent 1" w:uiPriority="72"/>
-    <w:lsdException w:name="Colorful Grid Accent 1" w:uiPriority="73"/>
-    <w:lsdException w:name="Light Shading Accent 2" w:uiPriority="60"/>
-    <w:lsdException w:name="Light List Accent 2" w:uiPriority="61"/>
-    <w:lsdException w:name="Light Grid Accent 2" w:uiPriority="62"/>
-    <w:lsdException w:name="Medium Shading 1 Accent 2" w:uiPriority="63"/>
-    <w:lsdException w:name="Medium Shading 2 Accent 2" w:uiPriority="64"/>
-    <w:lsdException w:name="Medium List 1 Accent 2" w:uiPriority="65"/>
-    <w:lsdException w:name="Medium List 2 Accent 2" w:uiPriority="66"/>
-    <w:lsdException w:name="Medium Grid 1 Accent 2" w:uiPriority="67"/>
-    <w:lsdException w:name="Medium Grid 2 Accent 2" w:uiPriority="68"/>
-    <w:lsdException w:name="Medium Grid 3 Accent 2" w:uiPriority="69"/>
-    <w:lsdException w:name="Dark List Accent 2" w:uiPriority="70"/>
-    <w:lsdException w:name="Colorful Shading Accent 2" w:uiPriority="71"/>
-    <w:lsdException w:name="Colorful List Accent 2" w:uiPriority="72"/>
-    <w:lsdException w:name="Colorful Grid Accent 2" w:uiPriority="73"/>
-    <w:lsdException w:name="Light Shading Accent 3" w:uiPriority="60"/>
-    <w:lsdException w:name="Light List Accent 3" w:uiPriority="61"/>
-    <w:lsdException w:name="Light Grid Accent 3" w:uiPriority="62"/>
-    <w:lsdException w:name="Medium Shading 1 Accent 3" w:uiPriority="63"/>
-    <w:lsdException w:name="Medium Shading 2 Accent 3" w:uiPriority="64"/>
-    <w:lsdException w:name="Medium List 1 Accent 3" w:uiPriority="65"/>
-    <w:lsdException w:name="Medium List 2 Accent 3" w:uiPriority="66"/>
-    <w:lsdException w:name="Medium Grid 1 Accent 3" w:uiPriority="67"/>
-    <w:lsdException w:name="Medium Grid 2 Accent 3" w:uiPriority="68"/>
-    <w:lsdException w:name="Medium Grid 3 Accent 3" w:uiPriority="69"/>
-    <w:lsdException w:name="Dark List Accent 3" w:uiPriority="70"/>
-    <w:lsdException w:name="Colorful Shading Accent 3" w:uiPriority="71"/>
-    <w:lsdException w:name="Colorful List Accent 3" w:uiPriority="72"/>
-    <w:lsdException w:name="Colorful Grid Accent 3" w:uiPriority="73"/>
-    <w:lsdException w:name="Light Shading Accent 4" w:uiPriority="60"/>
-    <w:lsdException w:name="Light List Accent 4" w:uiPriority="61"/>
-    <w:lsdException w:name="Light Grid Accent 4" w:uiPriority="62"/>
-    <w:lsdException w:name="Medium Shading 1 Accent 4" w:uiPriority="63"/>
-    <w:lsdException w:name="Medium Shading 2 Accent 4" w:uiPriority="64"/>
-    <w:lsdException w:name="Medium List 1 Accent 4" w:uiPriority="65"/>
-    <w:lsdException w:name="Medium List 2 Accent 4" w:uiPriority="66"/>
-    <w:lsdException w:name="Medium Grid 1 Accent 4" w:uiPriority="67"/>
-    <w:lsdException w:name="Medium Grid 2 Accent 4" w:uiPriority="68"/>
-    <w:lsdException w:name="Medium Grid 3 Accent 4" w:uiPriority="69"/>
-    <w:lsdException w:name="Dark List Accent 4" w:uiPriority="70"/>
-    <w:lsdException w:name="Colorful Shading Accent 4" w:uiPriority="71"/>
-    <w:lsdException w:name="Colorful List Accent 4" w:uiPriority="72"/>
-    <w:lsdException w:name="Colorful Grid Accent 4" w:uiPriority="73"/>
-    <w:lsdException w:name="Light Shading Accent 5" w:uiPriority="60"/>
-    <w:lsdException w:name="Light List Accent 5" w:uiPriority="61"/>
-    <w:lsdException w:name="Light Grid Accent 5" w:uiPriority="62"/>
-    <w:lsdException w:name="Medium Shading 1 Accent 5" w:uiPriority="63"/>
-    <w:lsdException w:name="Medium Shading 2 Accent 5" w:uiPriority="64"/>
-    <w:lsdException w:name="Medium List 1 Accent 5" w:uiPriority="65"/>
-    <w:lsdException w:name="Medium List 2 Accent 5" w:uiPriority="66"/>
-    <w:lsdException w:name="Medium Grid 1 Accent 5" w:uiPriority="67"/>
-    <w:lsdException w:name="Medium Grid 2 Accent 5" w:uiPriority="68"/>
-    <w:lsdException w:name="Medium Grid 3 Accent 5" w:uiPriority="69"/>
-    <w:lsdException w:name="Dark List Accent 5" w:uiPriority="70"/>
-    <w:lsdException w:name="Colorful Shading Accent 5" w:uiPriority="71"/>
-    <w:lsdException w:name="Colorful List Accent 5" w:uiPriority="72"/>
-    <w:lsdException w:name="Colorful Grid Accent 5" w:uiPriority="73"/>
-    <w:lsdException w:name="Light Shading Accent 6" w:uiPriority="60"/>
-    <w:lsdException w:name="Light List Accent 6" w:uiPriority="61"/>
-    <w:lsdException w:name="Light Grid Accent 6" w:uiPriority="62"/>
-    <w:lsdException w:name="Medium Shading 1 Accent 6" w:uiPriority="63"/>
-    <w:lsdException w:name="Medium Shading 2 Accent 6" w:uiPriority="64"/>
-    <w:lsdException w:name="Medium List 1 Accent 6" w:uiPriority="65"/>
-    <w:lsdException w:name="Medium List 2 Accent 6" w:uiPriority="66"/>
-    <w:lsdException w:name="Medium Grid 1 Accent 6" w:uiPriority="67"/>
-    <w:lsdException w:name="Medium Grid 2 Accent 6" w:uiPriority="68"/>
-    <w:lsdException w:name="Medium Grid 3 Accent 6" w:uiPriority="69"/>
-    <w:lsdException w:name="Dark List Accent 6" w:uiPriority="70"/>
-    <w:lsdException w:name="Colorful Shading Accent 6" w:uiPriority="71"/>
-    <w:lsdException w:name="Colorful List Accent 6" w:uiPriority="72"/>
-    <w:lsdException w:name="Colorful Grid Accent 6" w:uiPriority="73"/>
-    <w:lsdException w:name="Subtle Emphasis" w:uiPriority="19" w:qFormat="1"/>
-    <w:lsdException w:name="Intense Emphasis" w:uiPriority="21" w:qFormat="1"/>
-    <w:lsdException w:name="Subtle Reference" w:uiPriority="31" w:qFormat="1"/>
-    <w:lsdException w:name="Intense Reference" w:uiPriority="32" w:qFormat="1"/>
-    <w:lsdException w:name="Book Title" w:uiPriority="33" w:qFormat="1"/>
-    <w:lsdException w:name="Bibliography" w:semiHidden="1" w:uiPriority="37" w:unhideWhenUsed="1"/>
-    <w:lsdException w:name="TOC Heading" w:semiHidden="1" w:uiPriority="39" w:unhideWhenUsed="1" w:qFormat="1"/>
-    <w:lsdException w:name="Plain Table 1" w:uiPriority="41"/>
-    <w:lsdException w:name="Plain Table 2" w:uiPriority="42"/>
-    <w:lsdException w:name="Plain Table 3" w:uiPriority="43"/>
-    <w:lsdException w:name="Plain Table 4" w:uiPriority="44"/>
-    <w:lsdException w:name="Plain Table 5" w:uiPriority="45"/>
-    <w:lsdException w:name="Grid Table Light" w:uiPriority="40"/>
-    <w:lsdException w:name="Grid Table 1 Light" w:uiPriority="46"/>
-    <w:lsdException w:name="Grid Table 2" w:uiPriority="47"/>
-    <w:lsdException w:name="Grid Table 3" w:uiPriority="48"/>
-    <w:lsdException w:name="Grid Table 4" w:uiPriority="49"/>
-    <w:lsdException w:name="Grid Table 5 Dark" w:uiPriority="50"/>
-    <w:lsdException w:name="Grid Table 6 Colorful" w:uiPriority="51"/>
-    <w:lsdException w:name="Grid Table 7 Colorful" w:uiPriority="52"/>
-    <w:lsdException w:name="Grid Table 1 Light Accent 1" w:uiPriority="46"/>
-    <w:lsdException w:name="Grid Table 2 Accent 1" w:uiPriority="47"/>
-    <w:lsdException w:name="Grid Table 3 Accent 1" w:uiPriority="48"/>
-    <w:lsdException w:name="Grid Table 4 Accent 1" w:uiPriority="49"/>
-    <w:lsdException w:name="Grid Table 5 Dark Accent 1" w:uiPriority="50"/>
-    <w:lsdException w:name="Grid Table 6 Colorful Accent 1" w:uiPriority="51"/>
-    <w:lsdException w:name="Grid Table 7 Colorful Accent 1" w:uiPriority="52"/>
-    <w:lsdException w:name="Grid Table 1 Light Accent 2" w:uiPriority="46"/>
-    <w:lsdException w:name="Grid Table 2 Accent 2" w:uiPriority="47"/>
-    <w:lsdException w:name="Grid Table 3 Accent 2" w:uiPriority="48"/>
-    <w:lsdException w:name="Grid Table 4 Accent 2" w:uiPriority="49"/>
-    <w:lsdException w:name="Grid Table 5 Dark Accent 2" w:uiPriority="50"/>
-    <w:lsdException w:name="Grid Table 6 Colorful Accent 2" w:uiPriority="51"/>
-    <w:lsdException w:name="Grid Table 7 Colorful Accent 2" w:uiPriority="52"/>
-    <w:lsdException w:name="Grid Table 1 Light Accent 3" w:uiPriority="46"/>
-    <w:lsdException w:name="Grid Table 2 Accent 3" w:uiPriority="47"/>
-    <w:lsdException w:name="Grid Table 3 Accent 3" w:uiPriority="48"/>
-    <w:lsdException w:name="Grid Table 4 Accent 3" w:uiPriority="49"/>
-    <w:lsdException w:name="Grid Table 5 Dark Accent 3" w:uiPriority="50"/>
-    <w:lsdException w:name="Grid Table 6 Colorful Accent 3" w:uiPriority="51"/>
-    <w:lsdException w:name="Grid Table 7 Colorful Accent 3" w:uiPriority="52"/>
-    <w:lsdException w:name="Grid Table 1 Light Accent 4" w:uiPriority="46"/>
-    <w:lsdException w:name="Grid Table 2 Accent 4" w:uiPriority="47"/>
-    <w:lsdException w:name="Grid Table 3 Accent 4" w:uiPriority="48"/>
-    <w:lsdException w:name="Grid Table 4 Accent 4" w:uiPriority="49"/>
-    <w:lsdException w:name="Grid Table 5 Dark Accent 4" w:uiPriority="50"/>
-    <w:lsdException w:name="Grid Table 6 Colorful Accent 4" w:uiPriority="51"/>
-    <w:lsdException w:name="Grid Table 7 Colorful Accent 4" w:uiPriority="52"/>
-    <w:lsdException w:name="Grid Table 1 Light Accent 5" w:uiPriority="46"/>
-    <w:lsdException w:name="Grid Table 2 Accent 5" w:uiPriority="47"/>
-    <w:lsdException w:name="Grid Table 3 Accent 5" w:uiPriority="48"/>
-    <w:lsdException w:name="Grid Table 4 Accent 5" w:uiPriority="49"/>
-    <w:lsdException w:name="Grid Table 5 Dark Accent 5" w:uiPriority="50"/>
-    <w:lsdException w:name="Grid Table 6 Colorful Accent 5" w:uiPriority="51"/>
-    <w:lsdException w:name="Grid Table 7 Colorful Accent 5" w:uiPriority="52"/>
-    <w:lsdException w:name="Grid Table 1 Light Accent 6" w:uiPriority="46"/>
-    <w:lsdException w:name="Grid Table 2 Accent 6" w:uiPriority="47"/>
-    <w:lsdException w:name="Grid Table 3 Accent 6" w:uiPriority="48"/>
-    <w:lsdException w:name="Grid Table 4 Accent 6" w:uiPriority="49"/>
-    <w:lsdException w:name="Grid Table 5 Dark Accent 6" w:uiPriority="50"/>
-    <w:lsdException w:name="Grid Table 6 Colorful Accent 6" w:uiPriority="51"/>
-    <w:lsdException w:name="Grid Table 7 Colorful Accent 6" w:uiPriority="52"/>
-    <w:lsdException w:name="List Table 1 Light" w:uiPriority="46"/>
-    <w:lsdException w:name="List Table 2" w:uiPriority="47"/>
-    <w:lsdException w:name="List Table 3" w:uiPriority="48"/>
-    <w:lsdException w:name="List Table 4" w:uiPriority="49"/>
-    <w:lsdException w:name="List Table 5 Dark" w:uiPriority="50"/>
-    <w:lsdException w:name="List Table 6 Colorful" w:uiPriority="51"/>
-    <w:lsdException w:name="List Table 7 Colorful" w:uiPriority="52"/>
-    <w:lsdException w:name="List Table 1 Light Accent 1" w:uiPriority="46"/>
-    <w:lsdException w:name="List Table 2 Accent 1" w:uiPriority="47"/>
-    <w:lsdException w:name="List Table 3 Accent 1" w:uiPriority="48"/>
-    <w:lsdException w:name="List Table 4 Accent 1" w:uiPriority="49"/>
-    <w:lsdException w:name="List Table 5 Dark Accent 1" w:uiPriority="50"/>
-    <w:lsdException w:name="List Table 6 Colorful Accent 1" w:uiPriority="51"/>
-    <w:lsdException w:name="List Table 7 Colorful Accent 1" w:uiPriority="52"/>
-    <w:lsdException w:name="List Table 1 Light Accent 2" w:uiPriority="46"/>
-    <w:lsdException w:name="List Table 2 Accent 2" w:uiPriority="47"/>
-    <w:lsdException w:name="List Table 3 Accent 2" w:uiPriority="48"/>
-    <w:lsdException w:name="List Table 4 Accent 2" w:uiPriority="49"/>
-    <w:lsdException w:name="List Table 5 Dark Accent 2" w:uiPriority="50"/>
-    <w:lsdException w:name="List Table 6 Colorful Accent 2" w:uiPriority="51"/>
-    <w:lsdException w:name="List Table 7 Colorful Accent 2" w:uiPriority="52"/>
-    <w:lsdException w:name="List Table 1 Light Accent 3" w:uiPriority="46"/>
-    <w:lsdException w:name="List Table 2 Accent 3" w:uiPriority="47"/>
-    <w:lsdException w:name="List Table 3 Accent 3" w:uiPriority="48"/>
-    <w:lsdException w:name="List Table 4 Accent 3" w:uiPriority="49"/>
-    <w:lsdException w:name="List Table 5 Dark Accent 3" w:uiPriority="50"/>
-    <w:lsdException w:name="List Table 6 Colorful Accent 3" w:uiPriority="51"/>
-    <w:lsdException w:name="List Table 7 Colorful Accent 3" w:uiPriority="52"/>
-    <w:lsdException w:name="List Table 1 Light Accent 4" w:uiPriority="46"/>
-    <w:lsdException w:name="List Table 2 Accent 4" w:uiPriority="47"/>
-    <w:lsdException w:name="List Table 3 Accent 4" w:uiPriority="48"/>
-    <w:lsdException w:name="List Table 4 Accent 4" w:uiPriority="49"/>
-    <w:lsdException w:name="List Table 5 Dark Accent 4" w:uiPriority="50"/>
-    <w:lsdException w:name="List Table 6 Colorful Accent 4" w:uiPriority="51"/>
-    <w:lsdException w:name="List Table 7 Colorful Accent 4" w:uiPriority="52"/>
-    <w:lsdException w:name="List Table 1 Light Accent 5" w:uiPriority="46"/>
-    <w:lsdException w:name="List Table 2 Accent 5" w:uiPriority="47"/>
-    <w:lsdException w:name="List Table 3 Accent 5" w:uiPriority="48"/>
-    <w:lsdException w:name="List Table 4 Accent 5" w:uiPriority="49"/>
-    <w:lsdException w:name="List Table 5 Dark Accent 5" w:uiPriority="50"/>
-    <w:lsdException w:name="List Table 6 Colorful Accent 5" w:uiPriority="51"/>
-    <w:lsdException w:name="List Table 7 Colorful Accent 5" w:uiPriority="52"/>
-    <w:lsdException w:name="List Table 1 Light Accent 6" w:uiPriority="46"/>
-    <w:lsdException w:name="List Table 2 Accent 6" w:uiPriority="47"/>
-    <w:lsdException w:name="List Table 3 Accent 6" w:uiPriority="48"/>
-    <w:lsdException w:name="List Table 4 Accent 6" w:uiPriority="49"/>
-    <w:lsdException w:name="List Table 5 Dark Accent 6" w:uiPriority="50"/>
-    <w:lsdException w:name="List Table 6 Colorful Accent 6" w:uiPriority="51"/>
-    <w:lsdException w:name="List Table 7 Colorful Accent 6" w:uiPriority="52"/>
+  <w:latentStyles w:defLockedState="0" w:defUIPriority="99" w:defSemiHidden="1" w:defUnhideWhenUsed="1" w:defQFormat="0" w:count="267">
+    <w:lsdException w:name="Normal" w:semiHidden="0" w:uiPriority="0" w:unhideWhenUsed="0" w:qFormat="1"/>
+    <w:lsdException w:name="heading 1" w:semiHidden="0" w:uiPriority="9" w:unhideWhenUsed="0" w:qFormat="1"/>
+    <w:lsdException w:name="heading 2" w:uiPriority="9" w:qFormat="1"/>
+    <w:lsdException w:name="heading 3" w:uiPriority="9" w:qFormat="1"/>
+    <w:lsdException w:name="heading 4" w:uiPriority="9" w:qFormat="1"/>
+    <w:lsdException w:name="heading 5" w:uiPriority="9" w:qFormat="1"/>
+    <w:lsdException w:name="heading 6" w:uiPriority="9" w:qFormat="1"/>
+    <w:lsdException w:name="heading 7" w:uiPriority="9" w:qFormat="1"/>
+    <w:lsdException w:name="heading 8" w:uiPriority="9" w:qFormat="1"/>
+    <w:lsdException w:name="heading 9" w:uiPriority="9" w:qFormat="1"/>
+    <w:lsdException w:name="toc 1" w:uiPriority="39"/>
+    <w:lsdException w:name="toc 2" w:uiPriority="39"/>
+    <w:lsdException w:name="toc 3" w:uiPriority="39"/>
+    <w:lsdException w:name="toc 4" w:uiPriority="39"/>
+    <w:lsdException w:name="toc 5" w:uiPriority="39"/>
+    <w:lsdException w:name="toc 6" w:uiPriority="39"/>
+    <w:lsdException w:name="toc 7" w:uiPriority="39"/>
+    <w:lsdException w:name="toc 8" w:uiPriority="39"/>
+    <w:lsdException w:name="toc 9" w:uiPriority="39"/>
+    <w:lsdException w:name="caption" w:uiPriority="35" w:qFormat="1"/>
+    <w:lsdException w:name="Title" w:semiHidden="0" w:uiPriority="10" w:unhideWhenUsed="0" w:qFormat="1"/>
+    <w:lsdException w:name="Default Paragraph Font" w:uiPriority="1"/>
+    <w:lsdException w:name="Subtitle" w:semiHidden="0" w:uiPriority="11" w:unhideWhenUsed="0" w:qFormat="1"/>
+    <w:lsdException w:name="Strong" w:semiHidden="0" w:uiPriority="22" w:unhideWhenUsed="0" w:qFormat="1"/>
+    <w:lsdException w:name="Emphasis" w:semiHidden="0" w:uiPriority="20" w:unhideWhenUsed="0" w:qFormat="1"/>
+    <w:lsdException w:name="Table Grid" w:semiHidden="0" w:uiPriority="39" w:unhideWhenUsed="0"/>
+    <w:lsdException w:name="Placeholder Text" w:unhideWhenUsed="0"/>
+    <w:lsdException w:name="No Spacing" w:semiHidden="0" w:uiPriority="1" w:unhideWhenUsed="0" w:qFormat="1"/>
+    <w:lsdException w:name="Light Shading" w:semiHidden="0" w:uiPriority="60" w:unhideWhenUsed="0"/>
+    <w:lsdException w:name="Light List" w:semiHidden="0" w:uiPriority="61" w:unhideWhenUsed="0"/>
+    <w:lsdException w:name="Light Grid" w:semiHidden="0" w:uiPriority="62" w:unhideWhenUsed="0"/>
+    <w:lsdException w:name="Medium Shading 1" w:semiHidden="0" w:uiPriority="63" w:unhideWhenUsed="0"/>
+    <w:lsdException w:name="Medium Shading 2" w:semiHidden="0" w:uiPriority="64" w:unhideWhenUsed="0"/>
+    <w:lsdException w:name="Medium List 1" w:semiHidden="0" w:uiPriority="65" w:unhideWhenUsed="0"/>
+    <w:lsdException w:name="Medium List 2" w:semiHidden="0" w:uiPriority="66" w:unhideWhenUsed="0"/>
+    <w:lsdException w:name="Medium Grid 1" w:semiHidden="0" w:uiPriority="67" w:unhideWhenUsed="0"/>
+    <w:lsdException w:name="Medium Grid 2" w:semiHidden="0" w:uiPriority="68" w:unhideWhenUsed="0"/>
+    <w:lsdException w:name="Medium Grid 3" w:semiHidden="0" w:uiPriority="69" w:unhideWhenUsed="0"/>
+    <w:lsdException w:name="Dark List" w:semiHidden="0" w:uiPriority="70" w:unhideWhenUsed="0"/>
+    <w:lsdException w:name="Colorful Shading" w:semiHidden="0" w:uiPriority="71" w:unhideWhenUsed="0"/>
+    <w:lsdException w:name="Colorful List" w:semiHidden="0" w:uiPriority="72" w:unhideWhenUsed="0"/>
+    <w:lsdException w:name="Colorful Grid" w:semiHidden="0" w:uiPriority="73" w:unhideWhenUsed="0"/>
+    <w:lsdException w:name="Light Shading Accent 1" w:semiHidden="0" w:uiPriority="60" w:unhideWhenUsed="0"/>
+    <w:lsdException w:name="Light List Accent 1" w:semiHidden="0" w:uiPriority="61" w:unhideWhenUsed="0"/>
+    <w:lsdException w:name="Light Grid Accent 1" w:semiHidden="0" w:uiPriority="62" w:unhideWhenUsed="0"/>
+    <w:lsdException w:name="Medium Shading 1 Accent 1" w:semiHidden="0" w:uiPriority="63" w:unhideWhenUsed="0"/>
+    <w:lsdException w:name="Medium Shading 2 Accent 1" w:semiHidden="0" w:uiPriority="64" w:unhideWhenUsed="0"/>
+    <w:lsdException w:name="Medium List 1 Accent 1" w:semiHidden="0" w:uiPriority="65" w:unhideWhenUsed="0"/>
+    <w:lsdException w:name="Revision" w:unhideWhenUsed="0"/>
+    <w:lsdException w:name="List Paragraph" w:semiHidden="0" w:uiPriority="34" w:unhideWhenUsed="0" w:qFormat="1"/>
+    <w:lsdException w:name="Quote" w:semiHidden="0" w:uiPriority="29" w:unhideWhenUsed="0" w:qFormat="1"/>
+    <w:lsdException w:name="Intense Quote" w:semiHidden="0" w:uiPriority="30" w:unhideWhenUsed="0" w:qFormat="1"/>
+    <w:lsdException w:name="Medium List 2 Accent 1" w:semiHidden="0" w:uiPriority="66" w:unhideWhenUsed="0"/>
+    <w:lsdException w:name="Medium Grid 1 Accent 1" w:semiHidden="0" w:uiPriority="67" w:unhideWhenUsed="0"/>
+    <w:lsdException w:name="Medium Grid 2 Accent 1" w:semiHidden="0" w:uiPriority="68" w:unhideWhenUsed="0"/>
+    <w:lsdException w:name="Medium Grid 3 Accent 1" w:semiHidden="0" w:uiPriority="69" w:unhideWhenUsed="0"/>
+    <w:lsdException w:name="Dark List Accent 1" w:semiHidden="0" w:uiPriority="70" w:unhideWhenUsed="0"/>
+    <w:lsdException w:name="Colorful Shading Accent 1" w:semiHidden="0" w:uiPriority="71" w:unhideWhenUsed="0"/>
+    <w:lsdException w:name="Colorful List Accent 1" w:semiHidden="0" w:uiPriority="72" w:unhideWhenUsed="0"/>
+    <w:lsdException w:name="Colorful Grid Accent 1" w:semiHidden="0" w:uiPriority="73" w:unhideWhenUsed="0"/>
+    <w:lsdException w:name="Light Shading Accent 2" w:semiHidden="0" w:uiPriority="60" w:unhideWhenUsed="0"/>
+    <w:lsdException w:name="Light List Accent 2" w:semiHidden="0" w:uiPriority="61" w:unhideWhenUsed="0"/>
+    <w:lsdException w:name="Light Grid Accent 2" w:semiHidden="0" w:uiPriority="62" w:unhideWhenUsed="0"/>
+    <w:lsdException w:name="Medium Shading 1 Accent 2" w:semiHidden="0" w:uiPriority="63" w:unhideWhenUsed="0"/>
+    <w:lsdException w:name="Medium Shading 2 Accent 2" w:semiHidden="0" w:uiPriority="64" w:unhideWhenUsed="0"/>
+    <w:lsdException w:name="Medium List 1 Accent 2" w:semiHidden="0" w:uiPriority="65" w:unhideWhenUsed="0"/>
+    <w:lsdException w:name="Medium List 2 Accent 2" w:semiHidden="0" w:uiPriority="66" w:unhideWhenUsed="0"/>
+    <w:lsdException w:name="Medium Grid 1 Accent 2" w:semiHidden="0" w:uiPriority="67" w:unhideWhenUsed="0"/>
+    <w:lsdException w:name="Medium Grid 2 Accent 2" w:semiHidden="0" w:uiPriority="68" w:unhideWhenUsed="0"/>
+    <w:lsdException w:name="Medium Grid 3 Accent 2" w:semiHidden="0" w:uiPriority="69" w:unhideWhenUsed="0"/>
+    <w:lsdException w:name="Dark List Accent 2" w:semiHidden="0" w:uiPriority="70" w:unhideWhenUsed="0"/>
+    <w:lsdException w:name="Colorful Shading Accent 2" w:semiHidden="0" w:uiPriority="71" w:unhideWhenUsed="0"/>
+    <w:lsdException w:name="Colorful List Accent 2" w:semiHidden="0" w:uiPriority="72" w:unhideWhenUsed="0"/>
+    <w:lsdException w:name="Colorful Grid Accent 2" w:semiHidden="0" w:uiPriority="73" w:unhideWhenUsed="0"/>
+    <w:lsdException w:name="Light Shading Accent 3" w:semiHidden="0" w:uiPriority="60" w:unhideWhenUsed="0"/>
+    <w:lsdException w:name="Light List Accent 3" w:semiHidden="0" w:uiPriority="61" w:unhideWhenUsed="0"/>
+    <w:lsdException w:name="Light Grid Accent 3" w:semiHidden="0" w:uiPriority="62" w:unhideWhenUsed="0"/>
+    <w:lsdException w:name="Medium Shading 1 Accent 3" w:semiHidden="0" w:uiPriority="63" w:unhideWhenUsed="0"/>
+    <w:lsdException w:name="Medium Shading 2 Accent 3" w:semiHidden="0" w:uiPriority="64" w:unhideWhenUsed="0"/>
+    <w:lsdException w:name="Medium List 1 Accent 3" w:semiHidden="0" w:uiPriority="65" w:unhideWhenUsed="0"/>
+    <w:lsdException w:name="Medium List 2 Accent 3" w:semiHidden="0" w:uiPriority="66" w:unhideWhenUsed="0"/>
+    <w:lsdException w:name="Medium Grid 1 Accent 3" w:semiHidden="0" w:uiPriority="67" w:unhideWhenUsed="0"/>
+    <w:lsdException w:name="Medium Grid 2 Accent 3" w:semiHidden="0" w:uiPriority="68" w:unhideWhenUsed="0"/>
+    <w:lsdException w:name="Medium Grid 3 Accent 3" w:semiHidden="0" w:uiPriority="69" w:unhideWhenUsed="0"/>
+    <w:lsdException w:name="Dark List Accent 3" w:semiHidden="0" w:uiPriority="70" w:unhideWhenUsed="0"/>
+    <w:lsdException w:name="Colorful Shading Accent 3" w:semiHidden="0" w:uiPriority="71" w:unhideWhenUsed="0"/>
+    <w:lsdException w:name="Colorful List Accent 3" w:semiHidden="0" w:uiPriority="72" w:unhideWhenUsed="0"/>
+    <w:lsdException w:name="Colorful Grid Accent 3" w:semiHidden="0" w:uiPriority="73" w:unhideWhenUsed="0"/>
+    <w:lsdException w:name="Light Shading Accent 4" w:semiHidden="0" w:uiPriority="60" w:unhideWhenUsed="0"/>
+    <w:lsdException w:name="Light List Accent 4" w:semiHidden="0" w:uiPriority="61" w:unhideWhenUsed="0"/>
+    <w:lsdException w:name="Light Grid Accent 4" w:semiHidden="0" w:uiPriority="62" w:unhideWhenUsed="0"/>
+    <w:lsdException w:name="Medium Shading 1 Accent 4" w:semiHidden="0" w:uiPriority="63" w:unhideWhenUsed="0"/>
+    <w:lsdException w:name="Medium Shading 2 Accent 4" w:semiHidden="0" w:uiPriority="64" w:unhideWhenUsed="0"/>
+    <w:lsdException w:name="Medium List 1 Accent 4" w:semiHidden="0" w:uiPriority="65" w:unhideWhenUsed="0"/>
+    <w:lsdException w:name="Medium List 2 Accent 4" w:semiHidden="0" w:uiPriority="66" w:unhideWhenUsed="0"/>
+    <w:lsdException w:name="Medium Grid 1 Accent 4" w:semiHidden="0" w:uiPriority="67" w:unhideWhenUsed="0"/>
+    <w:lsdException w:name="Medium Grid 2 Accent 4" w:semiHidden="0" w:uiPriority="68" w:unhideWhenUsed="0"/>
+    <w:lsdException w:name="Medium Grid 3 Accent 4" w:semiHidden="0" w:uiPriority="69" w:unhideWhenUsed="0"/>
+    <w:lsdException w:name="Dark List Accent 4" w:semiHidden="0" w:uiPriority="70" w:unhideWhenUsed="0"/>
+    <w:lsdException w:name="Colorful Shading Accent 4" w:semiHidden="0" w:uiPriority="71" w:unhideWhenUsed="0"/>
+    <w:lsdException w:name="Colorful List Accent 4" w:semiHidden="0" w:uiPriority="72" w:unhideWhenUsed="0"/>
+    <w:lsdException w:name="Colorful Grid Accent 4" w:semiHidden="0" w:uiPriority="73" w:unhideWhenUsed="0"/>
+    <w:lsdException w:name="Light Shading Accent 5" w:semiHidden="0" w:uiPriority="60" w:unhideWhenUsed="0"/>
+    <w:lsdException w:name="Light List Accent 5" w:semiHidden="0" w:uiPriority="61" w:unhideWhenUsed="0"/>
+    <w:lsdException w:name="Light Grid Accent 5" w:semiHidden="0" w:uiPriority="62" w:unhideWhenUsed="0"/>
+    <w:lsdException w:name="Medium Shading 1 Accent 5" w:semiHidden="0" w:uiPriority="63" w:unhideWhenUsed="0"/>
+    <w:lsdException w:name="Medium Shading 2 Accent 5" w:semiHidden="0" w:uiPriority="64" w:unhideWhenUsed="0"/>
+    <w:lsdException w:name="Medium List 1 Accent 5" w:semiHidden="0" w:uiPriority="65" w:unhideWhenUsed="0"/>
+    <w:lsdException w:name="Medium List 2 Accent 5" w:semiHidden="0" w:uiPriority="66" w:unhideWhenUsed="0"/>
+    <w:lsdException w:name="Medium Grid 1 Accent 5" w:semiHidden="0" w:uiPriority="67" w:unhideWhenUsed="0"/>
+    <w:lsdException w:name="Medium Grid 2 Accent 5" w:semiHidden="0" w:uiPriority="68" w:unhideWhenUsed="0"/>
+    <w:lsdException w:name="Medium Grid 3 Accent 5" w:semiHidden="0" w:uiPriority="69" w:unhideWhenUsed="0"/>
+    <w:lsdException w:name="Dark List Accent 5" w:semiHidden="0" w:uiPriority="70" w:unhideWhenUsed="0"/>
+    <w:lsdException w:name="Colorful Shading Accent 5" w:semiHidden="0" w:uiPriority="71" w:unhideWhenUsed="0"/>
+    <w:lsdException w:name="Colorful List Accent 5" w:semiHidden="0" w:uiPriority="72" w:unhideWhenUsed="0"/>
+    <w:lsdException w:name="Colorful Grid Accent 5" w:semiHidden="0" w:uiPriority="73" w:unhideWhenUsed="0"/>
+    <w:lsdException w:name="Light Shading Accent 6" w:semiHidden="0" w:uiPriority="60" w:unhideWhenUsed="0"/>
+    <w:lsdException w:name="Light List Accent 6" w:semiHidden="0" w:uiPriority="61" w:unhideWhenUsed="0"/>
+    <w:lsdException w:name="Light Grid Accent 6" w:semiHidden="0" w:uiPriority="62" w:unhideWhenUsed="0"/>
+    <w:lsdException w:name="Medium Shading 1 Accent 6" w:semiHidden="0" w:uiPriority="63" w:unhideWhenUsed="0"/>
+    <w:lsdException w:name="Medium Shading 2 Accent 6" w:semiHidden="0" w:uiPriority="64" w:unhideWhenUsed="0"/>
+    <w:lsdException w:name="Medium List 1 Accent 6" w:semiHidden="0" w:uiPriority="65" w:unhideWhenUsed="0"/>
+    <w:lsdException w:name="Medium List 2 Accent 6" w:semiHidden="0" w:uiPriority="66" w:unhideWhenUsed="0"/>
+    <w:lsdException w:name="Medium Grid 1 Accent 6" w:semiHidden="0" w:uiPriority="67" w:unhideWhenUsed="0"/>
+    <w:lsdException w:name="Medium Grid 2 Accent 6" w:semiHidden="0" w:uiPriority="68" w:unhideWhenUsed="0"/>
+    <w:lsdException w:name="Medium Grid 3 Accent 6" w:semiHidden="0" w:uiPriority="69" w:unhideWhenUsed="0"/>
+    <w:lsdException w:name="Dark List Accent 6" w:semiHidden="0" w:uiPriority="70" w:unhideWhenUsed="0"/>
+    <w:lsdException w:name="Colorful Shading Accent 6" w:semiHidden="0" w:uiPriority="71" w:unhideWhenUsed="0"/>
+    <w:lsdException w:name="Colorful List Accent 6" w:semiHidden="0" w:uiPriority="72" w:unhideWhenUsed="0"/>
+    <w:lsdException w:name="Colorful Grid Accent 6" w:semiHidden="0" w:uiPriority="73" w:unhideWhenUsed="0"/>
+    <w:lsdException w:name="Subtle Emphasis" w:semiHidden="0" w:uiPriority="19" w:unhideWhenUsed="0" w:qFormat="1"/>
+    <w:lsdException w:name="Intense Emphasis" w:semiHidden="0" w:uiPriority="21" w:unhideWhenUsed="0" w:qFormat="1"/>
+    <w:lsdException w:name="Subtle Reference" w:semiHidden="0" w:uiPriority="31" w:unhideWhenUsed="0" w:qFormat="1"/>
+    <w:lsdException w:name="Intense Reference" w:semiHidden="0" w:uiPriority="32" w:unhideWhenUsed="0" w:qFormat="1"/>
+    <w:lsdException w:name="Book Title" w:semiHidden="0" w:uiPriority="33" w:unhideWhenUsed="0" w:qFormat="1"/>
+    <w:lsdException w:name="Bibliography" w:uiPriority="37"/>
+    <w:lsdException w:name="TOC Heading" w:uiPriority="39" w:qFormat="1"/>
   </w:latentStyles>
   <w:style w:type="paragraph" w:default="1" w:styleId="Normal">
     <w:name w:val="Normal"/>
@@ -4587,6 +4322,7 @@
     <w:uiPriority w:val="99"/>
     <w:semiHidden/>
     <w:unhideWhenUsed/>
+    <w:qFormat/>
     <w:tblPr>
       <w:tblInd w:w="0" w:type="dxa"/>
       <w:tblCellMar>
@@ -5005,7 +4741,7 @@
   <a:extraClrSchemeLst/>
   <a:extLst>
     <a:ext uri="{05A4C25C-085E-4340-85A3-A5531E510DB2}">
-      <thm15:themeFamily xmlns:thm15="http://schemas.microsoft.com/office/thememl/2012/main" name="Office Theme" id="{62F939B6-93AF-4DB8-9C6B-D6C7DFDC589F}" vid="{4A3C46E8-61CC-4603-A589-7422A47A8E4A}"/>
+      <thm15:themeFamily xmlns:thm15="http://schemas.microsoft.com/office/thememl/2012/main" xmlns="" name="Office Theme" id="{62F939B6-93AF-4DB8-9C6B-D6C7DFDC589F}" vid="{4A3C46E8-61CC-4603-A589-7422A47A8E4A}"/>
     </a:ext>
   </a:extLst>
 </a:theme>

</xml_diff>